<commit_message>
Slight change in formatting, spacing, and sizing.
</commit_message>
<xml_diff>
--- a/Resume.docx
+++ b/Resume.docx
@@ -7,13 +7,12 @@
         <w:tabs>
           <w:tab w:val="left" w:pos="8460"/>
         </w:tabs>
+        <w:jc w:val="center"/>
         <w:rPr>
           <w:rFonts w:ascii="Times New Roman" w:hAnsi="Times New Roman" w:cs="Times New Roman"/>
           <w:b/>
           <w:bCs/>
           <w:spacing w:val="160"/>
-          <w:sz w:val="44"/>
-          <w:szCs w:val="44"/>
         </w:rPr>
       </w:pPr>
       <w:r>
@@ -22,8 +21,6 @@
           <w:b/>
           <w:bCs/>
           <w:spacing w:val="160"/>
-          <w:sz w:val="44"/>
-          <w:szCs w:val="44"/>
         </w:rPr>
         <w:t>HUNTER CARVER</w:t>
       </w:r>
@@ -44,129 +41,155 @@
         </w:tabs>
         <w:rPr>
           <w:rFonts w:ascii="Times New Roman" w:hAnsi="Times New Roman" w:cs="Times New Roman"/>
-          <w:i/>
-          <w:iCs/>
-          <w:sz w:val="21"/>
-          <w:szCs w:val="21"/>
-        </w:rPr>
-      </w:pPr>
-      <w:r>
-        <w:rPr>
-          <w:rFonts w:ascii="Times New Roman" w:hAnsi="Times New Roman" w:cs="Times New Roman"/>
-          <w:i/>
-          <w:iCs/>
-          <w:sz w:val="21"/>
-          <w:szCs w:val="21"/>
+          <w:b/>
+          <w:bCs/>
+          <w:i/>
+          <w:iCs/>
+          <w:sz w:val="20"/>
+          <w:szCs w:val="20"/>
+        </w:rPr>
+      </w:pPr>
+      <w:r>
+        <w:rPr>
+          <w:rFonts w:ascii="Times New Roman" w:hAnsi="Times New Roman" w:cs="Times New Roman"/>
+          <w:b/>
+          <w:bCs/>
+          <w:i/>
+          <w:iCs/>
+          <w:sz w:val="20"/>
+          <w:szCs w:val="20"/>
         </w:rPr>
         <w:t>Corpus Christi</w:t>
       </w:r>
       <w:r>
         <w:rPr>
           <w:rFonts w:ascii="Times New Roman" w:hAnsi="Times New Roman" w:cs="Times New Roman"/>
-          <w:i/>
-          <w:iCs/>
-          <w:sz w:val="21"/>
-          <w:szCs w:val="21"/>
+          <w:b/>
+          <w:bCs/>
+          <w:i/>
+          <w:iCs/>
+          <w:sz w:val="20"/>
+          <w:szCs w:val="20"/>
         </w:rPr>
         <w:t xml:space="preserve">, </w:t>
       </w:r>
       <w:r>
         <w:rPr>
           <w:rFonts w:ascii="Times New Roman" w:hAnsi="Times New Roman" w:cs="Times New Roman"/>
-          <w:i/>
-          <w:iCs/>
-          <w:sz w:val="21"/>
-          <w:szCs w:val="21"/>
+          <w:b/>
+          <w:bCs/>
+          <w:i/>
+          <w:iCs/>
+          <w:sz w:val="20"/>
+          <w:szCs w:val="20"/>
         </w:rPr>
         <w:t>Texas</w:t>
       </w:r>
       <w:r>
         <w:rPr>
           <w:rFonts w:ascii="Times New Roman" w:hAnsi="Times New Roman" w:cs="Times New Roman"/>
-          <w:i/>
-          <w:iCs/>
-          <w:sz w:val="21"/>
-          <w:szCs w:val="21"/>
+          <w:b/>
+          <w:bCs/>
+          <w:i/>
+          <w:iCs/>
+          <w:sz w:val="20"/>
+          <w:szCs w:val="20"/>
         </w:rPr>
         <w:t xml:space="preserve"> </w:t>
       </w:r>
       <w:r>
         <w:rPr>
           <w:rFonts w:ascii="Times New Roman" w:hAnsi="Times New Roman" w:cs="Times New Roman"/>
-          <w:i/>
-          <w:iCs/>
-          <w:sz w:val="21"/>
-          <w:szCs w:val="21"/>
+          <w:b/>
+          <w:bCs/>
+          <w:i/>
+          <w:iCs/>
+          <w:sz w:val="20"/>
+          <w:szCs w:val="20"/>
         </w:rPr>
         <w:t>78410</w:t>
       </w:r>
       <w:r>
         <w:rPr>
           <w:rFonts w:ascii="Times New Roman" w:hAnsi="Times New Roman" w:cs="Times New Roman"/>
-          <w:i/>
-          <w:iCs/>
-          <w:sz w:val="21"/>
-          <w:szCs w:val="21"/>
+          <w:b/>
+          <w:bCs/>
+          <w:i/>
+          <w:iCs/>
+          <w:sz w:val="20"/>
+          <w:szCs w:val="20"/>
         </w:rPr>
         <w:t xml:space="preserve"> • (</w:t>
       </w:r>
       <w:r>
         <w:rPr>
           <w:rFonts w:ascii="Times New Roman" w:hAnsi="Times New Roman" w:cs="Times New Roman"/>
-          <w:i/>
-          <w:iCs/>
-          <w:sz w:val="21"/>
-          <w:szCs w:val="21"/>
+          <w:b/>
+          <w:bCs/>
+          <w:i/>
+          <w:iCs/>
+          <w:sz w:val="20"/>
+          <w:szCs w:val="20"/>
         </w:rPr>
         <w:t>361</w:t>
       </w:r>
       <w:r>
         <w:rPr>
           <w:rFonts w:ascii="Times New Roman" w:hAnsi="Times New Roman" w:cs="Times New Roman"/>
-          <w:i/>
-          <w:iCs/>
-          <w:sz w:val="21"/>
-          <w:szCs w:val="21"/>
+          <w:b/>
+          <w:bCs/>
+          <w:i/>
+          <w:iCs/>
+          <w:sz w:val="20"/>
+          <w:szCs w:val="20"/>
         </w:rPr>
         <w:t xml:space="preserve">) </w:t>
       </w:r>
       <w:r>
         <w:rPr>
           <w:rFonts w:ascii="Times New Roman" w:hAnsi="Times New Roman" w:cs="Times New Roman"/>
-          <w:i/>
-          <w:iCs/>
-          <w:sz w:val="21"/>
-          <w:szCs w:val="21"/>
+          <w:b/>
+          <w:bCs/>
+          <w:i/>
+          <w:iCs/>
+          <w:sz w:val="20"/>
+          <w:szCs w:val="20"/>
         </w:rPr>
         <w:t>946</w:t>
       </w:r>
       <w:r>
         <w:rPr>
           <w:rFonts w:ascii="Times New Roman" w:hAnsi="Times New Roman" w:cs="Times New Roman"/>
-          <w:i/>
-          <w:iCs/>
-          <w:sz w:val="21"/>
-          <w:szCs w:val="21"/>
+          <w:b/>
+          <w:bCs/>
+          <w:i/>
+          <w:iCs/>
+          <w:sz w:val="20"/>
+          <w:szCs w:val="20"/>
         </w:rPr>
         <w:t>-</w:t>
       </w:r>
       <w:r>
         <w:rPr>
           <w:rFonts w:ascii="Times New Roman" w:hAnsi="Times New Roman" w:cs="Times New Roman"/>
-          <w:i/>
-          <w:iCs/>
-          <w:sz w:val="21"/>
-          <w:szCs w:val="21"/>
+          <w:b/>
+          <w:bCs/>
+          <w:i/>
+          <w:iCs/>
+          <w:sz w:val="20"/>
+          <w:szCs w:val="20"/>
         </w:rPr>
         <w:t>7678</w:t>
       </w:r>
       <w:r>
         <w:rPr>
           <w:rFonts w:ascii="Times New Roman" w:hAnsi="Times New Roman" w:cs="Times New Roman"/>
-          <w:i/>
-          <w:iCs/>
-          <w:sz w:val="21"/>
-          <w:szCs w:val="21"/>
+          <w:b/>
+          <w:bCs/>
+          <w:i/>
+          <w:iCs/>
+          <w:sz w:val="20"/>
+          <w:szCs w:val="20"/>
         </w:rPr>
         <w:tab/>
         <w:t>.NET Full-stack Software Engineer</w:t>
@@ -179,49 +202,59 @@
         </w:tabs>
         <w:rPr>
           <w:rFonts w:ascii="Times New Roman" w:hAnsi="Times New Roman" w:cs="Times New Roman"/>
-          <w:i/>
-          <w:iCs/>
-          <w:sz w:val="21"/>
-          <w:szCs w:val="21"/>
-        </w:rPr>
-      </w:pPr>
-      <w:r>
-        <w:rPr>
-          <w:rFonts w:ascii="Times New Roman" w:hAnsi="Times New Roman" w:cs="Times New Roman"/>
-          <w:i/>
-          <w:iCs/>
-          <w:sz w:val="21"/>
-          <w:szCs w:val="21"/>
+          <w:b/>
+          <w:bCs/>
+          <w:i/>
+          <w:iCs/>
+          <w:sz w:val="20"/>
+          <w:szCs w:val="20"/>
+        </w:rPr>
+      </w:pPr>
+      <w:r>
+        <w:rPr>
+          <w:rFonts w:ascii="Times New Roman" w:hAnsi="Times New Roman" w:cs="Times New Roman"/>
+          <w:b/>
+          <w:bCs/>
+          <w:i/>
+          <w:iCs/>
+          <w:sz w:val="20"/>
+          <w:szCs w:val="20"/>
         </w:rPr>
         <w:t>hunter@1968bird.com</w:t>
       </w:r>
       <w:r>
         <w:rPr>
           <w:rFonts w:ascii="Times New Roman" w:hAnsi="Times New Roman" w:cs="Times New Roman"/>
-          <w:i/>
-          <w:iCs/>
-          <w:sz w:val="21"/>
-          <w:szCs w:val="21"/>
+          <w:b/>
+          <w:bCs/>
+          <w:i/>
+          <w:iCs/>
+          <w:sz w:val="20"/>
+          <w:szCs w:val="20"/>
         </w:rPr>
         <w:t xml:space="preserve"> • linkedin.com/in/</w:t>
       </w:r>
       <w:r>
         <w:rPr>
           <w:rFonts w:ascii="Times New Roman" w:hAnsi="Times New Roman" w:cs="Times New Roman"/>
-          <w:i/>
-          <w:iCs/>
-          <w:sz w:val="21"/>
-          <w:szCs w:val="21"/>
+          <w:b/>
+          <w:bCs/>
+          <w:i/>
+          <w:iCs/>
+          <w:sz w:val="20"/>
+          <w:szCs w:val="20"/>
         </w:rPr>
         <w:t>hunter-carver</w:t>
       </w:r>
       <w:r>
         <w:rPr>
           <w:rFonts w:ascii="Times New Roman" w:hAnsi="Times New Roman" w:cs="Times New Roman"/>
-          <w:i/>
-          <w:iCs/>
-          <w:sz w:val="21"/>
-          <w:szCs w:val="21"/>
+          <w:b/>
+          <w:bCs/>
+          <w:i/>
+          <w:iCs/>
+          <w:sz w:val="20"/>
+          <w:szCs w:val="20"/>
         </w:rPr>
         <w:tab/>
         <w:t>Willing to relocate / work remote</w:t>
@@ -244,12 +277,91 @@
         </w:rPr>
         <w:sectPr>
           <w:pgSz w:w="12240" w:h="15840"/>
-          <w:pgMar w:top="864" w:right="864" w:bottom="864" w:left="864" w:header="0" w:footer="720" w:gutter="0"/>
+          <w:pgMar w:top="360" w:right="864" w:bottom="864" w:left="864" w:header="0" w:footer="720" w:gutter="0"/>
           <w:pgNumType w:start="1"/>
           <w:cols w:space="720"/>
           <w:docGrid w:linePitch="299"/>
         </w:sectPr>
       </w:pPr>
+      <w:r>
+        <w:rPr>
+          <w:rFonts w:ascii="Times New Roman" w:hAnsi="Times New Roman" w:cs="Times New Roman"/>
+          <w:b/>
+          <w:bCs/>
+          <w:noProof/>
+          <w:spacing w:val="80"/>
+        </w:rPr>
+        <mc:AlternateContent>
+          <mc:Choice Requires="wps">
+            <w:drawing>
+              <wp:anchor distT="0" distB="0" distL="114300" distR="114300" simplePos="0" relativeHeight="251669504" behindDoc="0" locked="0" layoutInCell="1" allowOverlap="1" wp14:anchorId="27A63D61" wp14:editId="38131482">
+                <wp:simplePos x="0" y="0"/>
+                <wp:positionH relativeFrom="margin">
+                  <wp:posOffset>863194</wp:posOffset>
+                </wp:positionH>
+                <wp:positionV relativeFrom="paragraph">
+                  <wp:posOffset>89077</wp:posOffset>
+                </wp:positionV>
+                <wp:extent cx="5779008" cy="0"/>
+                <wp:effectExtent l="0" t="0" r="0" b="0"/>
+                <wp:wrapNone/>
+                <wp:docPr id="6" name="Straight Connector 6"/>
+                <wp:cNvGraphicFramePr/>
+                <a:graphic xmlns:a="http://schemas.openxmlformats.org/drawingml/2006/main">
+                  <a:graphicData uri="http://schemas.microsoft.com/office/word/2010/wordprocessingShape">
+                    <wps:wsp>
+                      <wps:cNvCnPr/>
+                      <wps:spPr>
+                        <a:xfrm>
+                          <a:off x="0" y="0"/>
+                          <a:ext cx="5779008" cy="0"/>
+                        </a:xfrm>
+                        <a:prstGeom prst="line">
+                          <a:avLst/>
+                        </a:prstGeom>
+                        <a:ln>
+                          <a:solidFill>
+                            <a:schemeClr val="tx1"/>
+                          </a:solidFill>
+                        </a:ln>
+                      </wps:spPr>
+                      <wps:style>
+                        <a:lnRef idx="1">
+                          <a:schemeClr val="accent1"/>
+                        </a:lnRef>
+                        <a:fillRef idx="0">
+                          <a:schemeClr val="accent1"/>
+                        </a:fillRef>
+                        <a:effectRef idx="0">
+                          <a:schemeClr val="accent1"/>
+                        </a:effectRef>
+                        <a:fontRef idx="minor">
+                          <a:schemeClr val="tx1"/>
+                        </a:fontRef>
+                      </wps:style>
+                      <wps:bodyPr/>
+                    </wps:wsp>
+                  </a:graphicData>
+                </a:graphic>
+                <wp14:sizeRelH relativeFrom="margin">
+                  <wp14:pctWidth>0</wp14:pctWidth>
+                </wp14:sizeRelH>
+                <wp14:sizeRelV relativeFrom="margin">
+                  <wp14:pctHeight>0</wp14:pctHeight>
+                </wp14:sizeRelV>
+              </wp:anchor>
+            </w:drawing>
+          </mc:Choice>
+          <mc:Fallback>
+            <w:pict>
+              <v:line w14:anchorId="6A2C6B69" id="Straight Connector 6" o:spid="_x0000_s1026" style="position:absolute;z-index:251669504;visibility:visible;mso-wrap-style:square;mso-width-percent:0;mso-height-percent:0;mso-wrap-distance-left:9pt;mso-wrap-distance-top:0;mso-wrap-distance-right:9pt;mso-wrap-distance-bottom:0;mso-position-horizontal:absolute;mso-position-horizontal-relative:margin;mso-position-vertical:absolute;mso-position-vertical-relative:text;mso-width-percent:0;mso-height-percent:0;mso-width-relative:margin;mso-height-relative:margin" from="67.95pt,7pt" to="523pt,7pt" o:gfxdata="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" strokecolor="black [3213]" strokeweight=".5pt">
+                <v:stroke joinstyle="miter"/>
+                <w10:wrap anchorx="margin"/>
+              </v:line>
+            </w:pict>
+          </mc:Fallback>
+        </mc:AlternateContent>
+      </w:r>
       <w:r>
         <w:rPr>
           <w:rFonts w:ascii="Times New Roman" w:hAnsi="Times New Roman" w:cs="Times New Roman"/>
@@ -290,31 +402,31 @@
           <w:b/>
           <w:bCs/>
           <w:spacing w:val="80"/>
-          <w:sz w:val="11"/>
-          <w:szCs w:val="11"/>
-        </w:rPr>
-      </w:pPr>
-      <w:r>
-        <w:rPr>
-          <w:rFonts w:asciiTheme="majorHAnsi" w:hAnsiTheme="majorHAnsi" w:cstheme="majorHAnsi"/>
-          <w:sz w:val="11"/>
-          <w:szCs w:val="11"/>
+          <w:sz w:val="15"/>
+          <w:szCs w:val="15"/>
+        </w:rPr>
+      </w:pPr>
+      <w:r>
+        <w:rPr>
+          <w:rFonts w:asciiTheme="majorHAnsi" w:hAnsiTheme="majorHAnsi" w:cstheme="majorHAnsi"/>
+          <w:sz w:val="15"/>
+          <w:szCs w:val="15"/>
         </w:rPr>
         <w:t>C++</w:t>
       </w:r>
       <w:r>
         <w:rPr>
           <w:rFonts w:asciiTheme="majorHAnsi" w:hAnsiTheme="majorHAnsi" w:cstheme="majorHAnsi"/>
-          <w:sz w:val="11"/>
-          <w:szCs w:val="11"/>
+          <w:sz w:val="15"/>
+          <w:szCs w:val="15"/>
         </w:rPr>
         <w:t xml:space="preserve"> / C#</w:t>
       </w:r>
       <w:r>
         <w:rPr>
           <w:rFonts w:asciiTheme="majorHAnsi" w:hAnsiTheme="majorHAnsi" w:cstheme="majorHAnsi"/>
-          <w:sz w:val="11"/>
-          <w:szCs w:val="11"/>
+          <w:sz w:val="15"/>
+          <w:szCs w:val="15"/>
         </w:rPr>
         <w:t xml:space="preserve"> / C</w:t>
       </w:r>
@@ -332,55 +444,55 @@
           <w:b/>
           <w:bCs/>
           <w:spacing w:val="80"/>
-          <w:sz w:val="11"/>
-          <w:szCs w:val="11"/>
-        </w:rPr>
-      </w:pPr>
-      <w:r>
-        <w:rPr>
-          <w:rFonts w:asciiTheme="majorHAnsi" w:hAnsiTheme="majorHAnsi" w:cstheme="majorHAnsi"/>
-          <w:sz w:val="11"/>
-          <w:szCs w:val="11"/>
+          <w:sz w:val="15"/>
+          <w:szCs w:val="15"/>
+        </w:rPr>
+      </w:pPr>
+      <w:r>
+        <w:rPr>
+          <w:rFonts w:asciiTheme="majorHAnsi" w:hAnsiTheme="majorHAnsi" w:cstheme="majorHAnsi"/>
+          <w:sz w:val="15"/>
+          <w:szCs w:val="15"/>
         </w:rPr>
         <w:t>Version Control/</w:t>
       </w:r>
       <w:r>
         <w:rPr>
           <w:rFonts w:asciiTheme="majorHAnsi" w:hAnsiTheme="majorHAnsi" w:cstheme="majorHAnsi"/>
-          <w:sz w:val="11"/>
-          <w:szCs w:val="11"/>
+          <w:sz w:val="15"/>
+          <w:szCs w:val="15"/>
         </w:rPr>
         <w:t>Git</w:t>
       </w:r>
       <w:r>
         <w:rPr>
           <w:rFonts w:asciiTheme="majorHAnsi" w:hAnsiTheme="majorHAnsi" w:cstheme="majorHAnsi"/>
-          <w:sz w:val="11"/>
-          <w:szCs w:val="11"/>
+          <w:sz w:val="15"/>
+          <w:szCs w:val="15"/>
         </w:rPr>
         <w:t>/</w:t>
       </w:r>
       <w:r>
         <w:rPr>
           <w:rFonts w:asciiTheme="majorHAnsi" w:hAnsiTheme="majorHAnsi" w:cstheme="majorHAnsi"/>
-          <w:sz w:val="11"/>
-          <w:szCs w:val="11"/>
+          <w:sz w:val="15"/>
+          <w:szCs w:val="15"/>
         </w:rPr>
         <w:t>GitLab</w:t>
       </w:r>
       <w:r>
         <w:rPr>
           <w:rFonts w:asciiTheme="majorHAnsi" w:hAnsiTheme="majorHAnsi" w:cstheme="majorHAnsi"/>
-          <w:sz w:val="11"/>
-          <w:szCs w:val="11"/>
+          <w:sz w:val="15"/>
+          <w:szCs w:val="15"/>
         </w:rPr>
         <w:t>/</w:t>
       </w:r>
       <w:r>
         <w:rPr>
           <w:rFonts w:asciiTheme="majorHAnsi" w:hAnsiTheme="majorHAnsi" w:cstheme="majorHAnsi"/>
-          <w:sz w:val="11"/>
-          <w:szCs w:val="11"/>
+          <w:sz w:val="15"/>
+          <w:szCs w:val="15"/>
         </w:rPr>
         <w:t>GitHub</w:t>
       </w:r>
@@ -398,15 +510,15 @@
           <w:b/>
           <w:bCs/>
           <w:spacing w:val="80"/>
-          <w:sz w:val="11"/>
-          <w:szCs w:val="11"/>
-        </w:rPr>
-      </w:pPr>
-      <w:r>
-        <w:rPr>
-          <w:rFonts w:asciiTheme="majorHAnsi" w:hAnsiTheme="majorHAnsi" w:cstheme="majorHAnsi"/>
-          <w:sz w:val="11"/>
-          <w:szCs w:val="11"/>
+          <w:sz w:val="15"/>
+          <w:szCs w:val="15"/>
+        </w:rPr>
+      </w:pPr>
+      <w:r>
+        <w:rPr>
+          <w:rFonts w:asciiTheme="majorHAnsi" w:hAnsiTheme="majorHAnsi" w:cstheme="majorHAnsi"/>
+          <w:sz w:val="15"/>
+          <w:szCs w:val="15"/>
         </w:rPr>
         <w:t>MATLAB</w:t>
       </w:r>
@@ -424,15 +536,15 @@
           <w:b/>
           <w:bCs/>
           <w:spacing w:val="80"/>
-          <w:sz w:val="11"/>
-          <w:szCs w:val="11"/>
-        </w:rPr>
-      </w:pPr>
-      <w:r>
-        <w:rPr>
-          <w:rFonts w:asciiTheme="majorHAnsi" w:hAnsiTheme="majorHAnsi" w:cstheme="majorHAnsi"/>
-          <w:sz w:val="11"/>
-          <w:szCs w:val="11"/>
+          <w:sz w:val="15"/>
+          <w:szCs w:val="15"/>
+        </w:rPr>
+      </w:pPr>
+      <w:r>
+        <w:rPr>
+          <w:rFonts w:asciiTheme="majorHAnsi" w:hAnsiTheme="majorHAnsi" w:cstheme="majorHAnsi"/>
+          <w:sz w:val="15"/>
+          <w:szCs w:val="15"/>
         </w:rPr>
         <w:t>ASP.NET Core MVC</w:t>
       </w:r>
@@ -450,23 +562,23 @@
           <w:b/>
           <w:bCs/>
           <w:spacing w:val="80"/>
-          <w:sz w:val="11"/>
-          <w:szCs w:val="11"/>
-        </w:rPr>
-      </w:pPr>
-      <w:r>
-        <w:rPr>
-          <w:rFonts w:asciiTheme="majorHAnsi" w:hAnsiTheme="majorHAnsi" w:cstheme="majorHAnsi"/>
-          <w:sz w:val="11"/>
-          <w:szCs w:val="11"/>
+          <w:sz w:val="15"/>
+          <w:szCs w:val="15"/>
+        </w:rPr>
+      </w:pPr>
+      <w:r>
+        <w:rPr>
+          <w:rFonts w:asciiTheme="majorHAnsi" w:hAnsiTheme="majorHAnsi" w:cstheme="majorHAnsi"/>
+          <w:sz w:val="15"/>
+          <w:szCs w:val="15"/>
         </w:rPr>
         <w:t>HTML</w:t>
       </w:r>
       <w:r>
         <w:rPr>
           <w:rFonts w:asciiTheme="majorHAnsi" w:hAnsiTheme="majorHAnsi" w:cstheme="majorHAnsi"/>
-          <w:sz w:val="11"/>
-          <w:szCs w:val="11"/>
+          <w:sz w:val="15"/>
+          <w:szCs w:val="15"/>
         </w:rPr>
         <w:t>/CSS</w:t>
       </w:r>
@@ -484,15 +596,15 @@
           <w:b/>
           <w:bCs/>
           <w:spacing w:val="80"/>
-          <w:sz w:val="11"/>
-          <w:szCs w:val="11"/>
-        </w:rPr>
-      </w:pPr>
-      <w:r>
-        <w:rPr>
-          <w:rFonts w:asciiTheme="majorHAnsi" w:hAnsiTheme="majorHAnsi" w:cstheme="majorHAnsi"/>
-          <w:sz w:val="11"/>
-          <w:szCs w:val="11"/>
+          <w:sz w:val="15"/>
+          <w:szCs w:val="15"/>
+        </w:rPr>
+      </w:pPr>
+      <w:r>
+        <w:rPr>
+          <w:rFonts w:asciiTheme="majorHAnsi" w:hAnsiTheme="majorHAnsi" w:cstheme="majorHAnsi"/>
+          <w:sz w:val="15"/>
+          <w:szCs w:val="15"/>
         </w:rPr>
         <w:t>Bootstrap</w:t>
       </w:r>
@@ -510,15 +622,15 @@
           <w:b/>
           <w:bCs/>
           <w:spacing w:val="80"/>
-          <w:sz w:val="11"/>
-          <w:szCs w:val="11"/>
-        </w:rPr>
-      </w:pPr>
-      <w:r>
-        <w:rPr>
-          <w:rFonts w:asciiTheme="majorHAnsi" w:hAnsiTheme="majorHAnsi" w:cstheme="majorHAnsi"/>
-          <w:sz w:val="11"/>
-          <w:szCs w:val="11"/>
+          <w:sz w:val="15"/>
+          <w:szCs w:val="15"/>
+        </w:rPr>
+      </w:pPr>
+      <w:r>
+        <w:rPr>
+          <w:rFonts w:asciiTheme="majorHAnsi" w:hAnsiTheme="majorHAnsi" w:cstheme="majorHAnsi"/>
+          <w:sz w:val="15"/>
+          <w:szCs w:val="15"/>
         </w:rPr>
         <w:t>.NET MAUI/Xamarin</w:t>
       </w:r>
@@ -536,15 +648,15 @@
           <w:b/>
           <w:bCs/>
           <w:spacing w:val="80"/>
-          <w:sz w:val="11"/>
-          <w:szCs w:val="11"/>
-        </w:rPr>
-      </w:pPr>
-      <w:r>
-        <w:rPr>
-          <w:rFonts w:asciiTheme="majorHAnsi" w:hAnsiTheme="majorHAnsi" w:cstheme="majorHAnsi"/>
-          <w:sz w:val="11"/>
-          <w:szCs w:val="11"/>
+          <w:sz w:val="15"/>
+          <w:szCs w:val="15"/>
+        </w:rPr>
+      </w:pPr>
+      <w:r>
+        <w:rPr>
+          <w:rFonts w:asciiTheme="majorHAnsi" w:hAnsiTheme="majorHAnsi" w:cstheme="majorHAnsi"/>
+          <w:sz w:val="15"/>
+          <w:szCs w:val="15"/>
         </w:rPr>
         <w:t>JavaScript/NodeJS</w:t>
       </w:r>
@@ -562,15 +674,15 @@
           <w:b/>
           <w:bCs/>
           <w:spacing w:val="80"/>
-          <w:sz w:val="11"/>
-          <w:szCs w:val="11"/>
-        </w:rPr>
-      </w:pPr>
-      <w:r>
-        <w:rPr>
-          <w:rFonts w:asciiTheme="majorHAnsi" w:hAnsiTheme="majorHAnsi" w:cstheme="majorHAnsi"/>
-          <w:sz w:val="11"/>
-          <w:szCs w:val="11"/>
+          <w:sz w:val="15"/>
+          <w:szCs w:val="15"/>
+        </w:rPr>
+      </w:pPr>
+      <w:r>
+        <w:rPr>
+          <w:rFonts w:asciiTheme="majorHAnsi" w:hAnsiTheme="majorHAnsi" w:cstheme="majorHAnsi"/>
+          <w:sz w:val="15"/>
+          <w:szCs w:val="15"/>
         </w:rPr>
         <w:t>Python</w:t>
       </w:r>
@@ -588,15 +700,15 @@
           <w:b/>
           <w:bCs/>
           <w:spacing w:val="80"/>
-          <w:sz w:val="11"/>
-          <w:szCs w:val="11"/>
-        </w:rPr>
-      </w:pPr>
-      <w:r>
-        <w:rPr>
-          <w:rFonts w:asciiTheme="majorHAnsi" w:hAnsiTheme="majorHAnsi" w:cstheme="majorHAnsi"/>
-          <w:sz w:val="11"/>
-          <w:szCs w:val="11"/>
+          <w:sz w:val="15"/>
+          <w:szCs w:val="15"/>
+        </w:rPr>
+      </w:pPr>
+      <w:r>
+        <w:rPr>
+          <w:rFonts w:asciiTheme="majorHAnsi" w:hAnsiTheme="majorHAnsi" w:cstheme="majorHAnsi"/>
+          <w:sz w:val="15"/>
+          <w:szCs w:val="15"/>
         </w:rPr>
         <w:t>JSON/XML</w:t>
       </w:r>
@@ -614,23 +726,23 @@
           <w:b/>
           <w:bCs/>
           <w:spacing w:val="80"/>
-          <w:sz w:val="11"/>
-          <w:szCs w:val="11"/>
-        </w:rPr>
-      </w:pPr>
-      <w:r>
-        <w:rPr>
-          <w:rFonts w:asciiTheme="majorHAnsi" w:hAnsiTheme="majorHAnsi" w:cstheme="majorHAnsi"/>
-          <w:sz w:val="11"/>
-          <w:szCs w:val="11"/>
+          <w:sz w:val="15"/>
+          <w:szCs w:val="15"/>
+        </w:rPr>
+      </w:pPr>
+      <w:r>
+        <w:rPr>
+          <w:rFonts w:asciiTheme="majorHAnsi" w:hAnsiTheme="majorHAnsi" w:cstheme="majorHAnsi"/>
+          <w:sz w:val="15"/>
+          <w:szCs w:val="15"/>
         </w:rPr>
         <w:t>SQL</w:t>
       </w:r>
       <w:r>
         <w:rPr>
           <w:rFonts w:asciiTheme="majorHAnsi" w:hAnsiTheme="majorHAnsi" w:cstheme="majorHAnsi"/>
-          <w:sz w:val="11"/>
-          <w:szCs w:val="11"/>
+          <w:sz w:val="15"/>
+          <w:szCs w:val="15"/>
         </w:rPr>
         <w:t>/Stored Procedures/EF</w:t>
       </w:r>
@@ -648,31 +760,31 @@
           <w:b/>
           <w:bCs/>
           <w:spacing w:val="80"/>
-          <w:sz w:val="11"/>
-          <w:szCs w:val="11"/>
-        </w:rPr>
-      </w:pPr>
-      <w:r>
-        <w:rPr>
-          <w:rFonts w:asciiTheme="majorHAnsi" w:hAnsiTheme="majorHAnsi" w:cstheme="majorHAnsi"/>
-          <w:sz w:val="11"/>
-          <w:szCs w:val="11"/>
+          <w:sz w:val="15"/>
+          <w:szCs w:val="15"/>
+        </w:rPr>
+      </w:pPr>
+      <w:r>
+        <w:rPr>
+          <w:rFonts w:asciiTheme="majorHAnsi" w:hAnsiTheme="majorHAnsi" w:cstheme="majorHAnsi"/>
+          <w:sz w:val="15"/>
+          <w:szCs w:val="15"/>
         </w:rPr>
         <w:t>MQT</w:t>
       </w:r>
       <w:r>
         <w:rPr>
           <w:rFonts w:asciiTheme="majorHAnsi" w:hAnsiTheme="majorHAnsi" w:cstheme="majorHAnsi"/>
-          <w:sz w:val="11"/>
-          <w:szCs w:val="11"/>
+          <w:sz w:val="15"/>
+          <w:szCs w:val="15"/>
         </w:rPr>
         <w:t>T</w:t>
       </w:r>
       <w:r>
         <w:rPr>
           <w:rFonts w:asciiTheme="majorHAnsi" w:hAnsiTheme="majorHAnsi" w:cstheme="majorHAnsi"/>
-          <w:sz w:val="11"/>
-          <w:szCs w:val="11"/>
+          <w:sz w:val="15"/>
+          <w:szCs w:val="15"/>
         </w:rPr>
         <w:t>/ActiveMQ</w:t>
       </w:r>
@@ -690,15 +802,15 @@
           <w:b/>
           <w:bCs/>
           <w:spacing w:val="80"/>
-          <w:sz w:val="11"/>
-          <w:szCs w:val="11"/>
-        </w:rPr>
-      </w:pPr>
-      <w:r>
-        <w:rPr>
-          <w:rFonts w:asciiTheme="majorHAnsi" w:hAnsiTheme="majorHAnsi" w:cstheme="majorHAnsi"/>
-          <w:sz w:val="11"/>
-          <w:szCs w:val="11"/>
+          <w:sz w:val="15"/>
+          <w:szCs w:val="15"/>
+        </w:rPr>
+      </w:pPr>
+      <w:r>
+        <w:rPr>
+          <w:rFonts w:asciiTheme="majorHAnsi" w:hAnsiTheme="majorHAnsi" w:cstheme="majorHAnsi"/>
+          <w:sz w:val="15"/>
+          <w:szCs w:val="15"/>
         </w:rPr>
         <w:t>CLI/UNIX commands</w:t>
       </w:r>
@@ -716,23 +828,23 @@
           <w:b/>
           <w:bCs/>
           <w:spacing w:val="80"/>
-          <w:sz w:val="11"/>
-          <w:szCs w:val="11"/>
-        </w:rPr>
-      </w:pPr>
-      <w:r>
-        <w:rPr>
-          <w:rFonts w:asciiTheme="majorHAnsi" w:hAnsiTheme="majorHAnsi" w:cstheme="majorHAnsi"/>
-          <w:sz w:val="11"/>
-          <w:szCs w:val="11"/>
+          <w:sz w:val="15"/>
+          <w:szCs w:val="15"/>
+        </w:rPr>
+      </w:pPr>
+      <w:r>
+        <w:rPr>
+          <w:rFonts w:asciiTheme="majorHAnsi" w:hAnsiTheme="majorHAnsi" w:cstheme="majorHAnsi"/>
+          <w:sz w:val="15"/>
+          <w:szCs w:val="15"/>
         </w:rPr>
         <w:t>.NET5/.NET6</w:t>
       </w:r>
       <w:r>
         <w:rPr>
           <w:rFonts w:asciiTheme="majorHAnsi" w:hAnsiTheme="majorHAnsi" w:cstheme="majorHAnsi"/>
-          <w:sz w:val="11"/>
-          <w:szCs w:val="11"/>
+          <w:sz w:val="15"/>
+          <w:szCs w:val="15"/>
         </w:rPr>
         <w:t xml:space="preserve"> </w:t>
       </w:r>
@@ -750,15 +862,15 @@
           <w:b/>
           <w:bCs/>
           <w:spacing w:val="80"/>
-          <w:sz w:val="11"/>
-          <w:szCs w:val="11"/>
-        </w:rPr>
-      </w:pPr>
-      <w:r>
-        <w:rPr>
-          <w:rFonts w:asciiTheme="majorHAnsi" w:hAnsiTheme="majorHAnsi" w:cstheme="majorHAnsi"/>
-          <w:sz w:val="11"/>
-          <w:szCs w:val="11"/>
+          <w:sz w:val="15"/>
+          <w:szCs w:val="15"/>
+        </w:rPr>
+      </w:pPr>
+      <w:r>
+        <w:rPr>
+          <w:rFonts w:asciiTheme="majorHAnsi" w:hAnsiTheme="majorHAnsi" w:cstheme="majorHAnsi"/>
+          <w:sz w:val="15"/>
+          <w:szCs w:val="15"/>
         </w:rPr>
         <w:t xml:space="preserve">Docker </w:t>
       </w:r>
@@ -776,15 +888,15 @@
           <w:b/>
           <w:bCs/>
           <w:spacing w:val="80"/>
-          <w:sz w:val="11"/>
-          <w:szCs w:val="11"/>
-        </w:rPr>
-      </w:pPr>
-      <w:r>
-        <w:rPr>
-          <w:rFonts w:asciiTheme="majorHAnsi" w:hAnsiTheme="majorHAnsi" w:cstheme="majorHAnsi"/>
-          <w:sz w:val="11"/>
-          <w:szCs w:val="11"/>
+          <w:sz w:val="15"/>
+          <w:szCs w:val="15"/>
+        </w:rPr>
+      </w:pPr>
+      <w:r>
+        <w:rPr>
+          <w:rFonts w:asciiTheme="majorHAnsi" w:hAnsiTheme="majorHAnsi" w:cstheme="majorHAnsi"/>
+          <w:sz w:val="15"/>
+          <w:szCs w:val="15"/>
         </w:rPr>
         <w:t>WinForms</w:t>
       </w:r>
@@ -802,31 +914,31 @@
           <w:b/>
           <w:bCs/>
           <w:spacing w:val="80"/>
-          <w:sz w:val="11"/>
-          <w:szCs w:val="11"/>
-        </w:rPr>
-      </w:pPr>
-      <w:r>
-        <w:rPr>
-          <w:rFonts w:asciiTheme="majorHAnsi" w:hAnsiTheme="majorHAnsi" w:cstheme="majorHAnsi"/>
-          <w:sz w:val="11"/>
-          <w:szCs w:val="11"/>
+          <w:sz w:val="15"/>
+          <w:szCs w:val="15"/>
+        </w:rPr>
+      </w:pPr>
+      <w:r>
+        <w:rPr>
+          <w:rFonts w:asciiTheme="majorHAnsi" w:hAnsiTheme="majorHAnsi" w:cstheme="majorHAnsi"/>
+          <w:sz w:val="15"/>
+          <w:szCs w:val="15"/>
         </w:rPr>
         <w:t>React</w:t>
       </w:r>
       <w:r>
         <w:rPr>
           <w:rFonts w:asciiTheme="majorHAnsi" w:hAnsiTheme="majorHAnsi" w:cstheme="majorHAnsi"/>
-          <w:sz w:val="11"/>
-          <w:szCs w:val="11"/>
+          <w:sz w:val="15"/>
+          <w:szCs w:val="15"/>
         </w:rPr>
         <w:t>JS</w:t>
       </w:r>
       <w:r>
         <w:rPr>
           <w:rFonts w:asciiTheme="majorHAnsi" w:hAnsiTheme="majorHAnsi" w:cstheme="majorHAnsi"/>
-          <w:sz w:val="11"/>
-          <w:szCs w:val="11"/>
+          <w:sz w:val="15"/>
+          <w:szCs w:val="15"/>
         </w:rPr>
         <w:t>/Vue.JS</w:t>
       </w:r>
@@ -844,15 +956,15 @@
           <w:b/>
           <w:bCs/>
           <w:spacing w:val="80"/>
-          <w:sz w:val="11"/>
-          <w:szCs w:val="11"/>
-        </w:rPr>
-      </w:pPr>
-      <w:r>
-        <w:rPr>
-          <w:rFonts w:asciiTheme="majorHAnsi" w:hAnsiTheme="majorHAnsi" w:cstheme="majorHAnsi"/>
-          <w:sz w:val="11"/>
-          <w:szCs w:val="11"/>
+          <w:sz w:val="15"/>
+          <w:szCs w:val="15"/>
+        </w:rPr>
+      </w:pPr>
+      <w:r>
+        <w:rPr>
+          <w:rFonts w:asciiTheme="majorHAnsi" w:hAnsiTheme="majorHAnsi" w:cstheme="majorHAnsi"/>
+          <w:sz w:val="15"/>
+          <w:szCs w:val="15"/>
         </w:rPr>
         <w:t>Java</w:t>
       </w:r>
@@ -870,15 +982,15 @@
           <w:b/>
           <w:bCs/>
           <w:spacing w:val="80"/>
-          <w:sz w:val="11"/>
-          <w:szCs w:val="11"/>
-        </w:rPr>
-      </w:pPr>
-      <w:r>
-        <w:rPr>
-          <w:rFonts w:asciiTheme="majorHAnsi" w:hAnsiTheme="majorHAnsi" w:cstheme="majorHAnsi"/>
-          <w:sz w:val="11"/>
-          <w:szCs w:val="11"/>
+          <w:sz w:val="15"/>
+          <w:szCs w:val="15"/>
+        </w:rPr>
+      </w:pPr>
+      <w:r>
+        <w:rPr>
+          <w:rFonts w:asciiTheme="majorHAnsi" w:hAnsiTheme="majorHAnsi" w:cstheme="majorHAnsi"/>
+          <w:sz w:val="15"/>
+          <w:szCs w:val="15"/>
         </w:rPr>
         <w:t>Jest/Unit testing</w:t>
       </w:r>
@@ -896,17 +1008,17 @@
           <w:b/>
           <w:bCs/>
           <w:spacing w:val="80"/>
-          <w:sz w:val="11"/>
-          <w:szCs w:val="11"/>
-        </w:rPr>
-      </w:pPr>
-      <w:r>
-        <w:rPr>
-          <w:rFonts w:asciiTheme="majorHAnsi" w:hAnsiTheme="majorHAnsi" w:cstheme="majorHAnsi"/>
-          <w:sz w:val="11"/>
-          <w:szCs w:val="11"/>
-        </w:rPr>
-        <w:t>PIP/NodePM/NuGetPM</w:t>
+          <w:sz w:val="15"/>
+          <w:szCs w:val="15"/>
+        </w:rPr>
+      </w:pPr>
+      <w:r>
+        <w:rPr>
+          <w:rFonts w:asciiTheme="majorHAnsi" w:hAnsiTheme="majorHAnsi" w:cstheme="majorHAnsi"/>
+          <w:sz w:val="15"/>
+          <w:szCs w:val="15"/>
+        </w:rPr>
+        <w:t>NodePM/NuGetPM</w:t>
       </w:r>
     </w:p>
     <w:p>
@@ -922,15 +1034,15 @@
           <w:b/>
           <w:bCs/>
           <w:spacing w:val="80"/>
-          <w:sz w:val="11"/>
-          <w:szCs w:val="11"/>
-        </w:rPr>
-      </w:pPr>
-      <w:r>
-        <w:rPr>
-          <w:rFonts w:asciiTheme="majorHAnsi" w:hAnsiTheme="majorHAnsi" w:cstheme="majorHAnsi"/>
-          <w:sz w:val="11"/>
-          <w:szCs w:val="11"/>
+          <w:sz w:val="15"/>
+          <w:szCs w:val="15"/>
+        </w:rPr>
+      </w:pPr>
+      <w:r>
+        <w:rPr>
+          <w:rFonts w:asciiTheme="majorHAnsi" w:hAnsiTheme="majorHAnsi" w:cstheme="majorHAnsi"/>
+          <w:sz w:val="15"/>
+          <w:szCs w:val="15"/>
         </w:rPr>
         <w:t>Microsoft Azure</w:t>
       </w:r>
@@ -950,7 +1062,7 @@
           <w:pgSz w:w="12240" w:h="15840"/>
           <w:pgMar w:top="864" w:right="864" w:bottom="864" w:left="864" w:header="0" w:footer="720" w:gutter="0"/>
           <w:pgNumType w:start="1"/>
-          <w:cols w:num="3" w:sep="1" w:space="720"/>
+          <w:cols w:num="3" w:space="720"/>
           <w:docGrid w:linePitch="299"/>
         </w:sectPr>
       </w:pPr>
@@ -986,8 +1098,87 @@
           <w:rFonts w:ascii="Times New Roman" w:hAnsi="Times New Roman" w:cs="Times New Roman"/>
           <w:b/>
           <w:bCs/>
+          <w:noProof/>
           <w:spacing w:val="80"/>
         </w:rPr>
+        <mc:AlternateContent>
+          <mc:Choice Requires="wps">
+            <w:drawing>
+              <wp:anchor distT="0" distB="0" distL="114300" distR="114300" simplePos="0" relativeHeight="251659264" behindDoc="0" locked="0" layoutInCell="1" allowOverlap="1" wp14:anchorId="5C49B972" wp14:editId="7AC82128">
+                <wp:simplePos x="0" y="0"/>
+                <wp:positionH relativeFrom="margin">
+                  <wp:align>right</wp:align>
+                </wp:positionH>
+                <wp:positionV relativeFrom="paragraph">
+                  <wp:posOffset>85725</wp:posOffset>
+                </wp:positionV>
+                <wp:extent cx="4084320" cy="0"/>
+                <wp:effectExtent l="0" t="0" r="0" b="0"/>
+                <wp:wrapNone/>
+                <wp:docPr id="1" name="Straight Connector 1"/>
+                <wp:cNvGraphicFramePr/>
+                <a:graphic xmlns:a="http://schemas.openxmlformats.org/drawingml/2006/main">
+                  <a:graphicData uri="http://schemas.microsoft.com/office/word/2010/wordprocessingShape">
+                    <wps:wsp>
+                      <wps:cNvCnPr/>
+                      <wps:spPr>
+                        <a:xfrm>
+                          <a:off x="0" y="0"/>
+                          <a:ext cx="4084320" cy="0"/>
+                        </a:xfrm>
+                        <a:prstGeom prst="line">
+                          <a:avLst/>
+                        </a:prstGeom>
+                        <a:ln>
+                          <a:solidFill>
+                            <a:schemeClr val="tx1"/>
+                          </a:solidFill>
+                        </a:ln>
+                      </wps:spPr>
+                      <wps:style>
+                        <a:lnRef idx="1">
+                          <a:schemeClr val="accent1"/>
+                        </a:lnRef>
+                        <a:fillRef idx="0">
+                          <a:schemeClr val="accent1"/>
+                        </a:fillRef>
+                        <a:effectRef idx="0">
+                          <a:schemeClr val="accent1"/>
+                        </a:effectRef>
+                        <a:fontRef idx="minor">
+                          <a:schemeClr val="tx1"/>
+                        </a:fontRef>
+                      </wps:style>
+                      <wps:bodyPr/>
+                    </wps:wsp>
+                  </a:graphicData>
+                </a:graphic>
+                <wp14:sizeRelH relativeFrom="margin">
+                  <wp14:pctWidth>0</wp14:pctWidth>
+                </wp14:sizeRelH>
+                <wp14:sizeRelV relativeFrom="margin">
+                  <wp14:pctHeight>0</wp14:pctHeight>
+                </wp14:sizeRelV>
+              </wp:anchor>
+            </w:drawing>
+          </mc:Choice>
+          <mc:Fallback>
+            <w:pict>
+              <v:line w14:anchorId="1B7E5E9C" id="Straight Connector 1" o:spid="_x0000_s1026" style="position:absolute;z-index:251659264;visibility:visible;mso-wrap-style:square;mso-width-percent:0;mso-height-percent:0;mso-wrap-distance-left:9pt;mso-wrap-distance-top:0;mso-wrap-distance-right:9pt;mso-wrap-distance-bottom:0;mso-position-horizontal:right;mso-position-horizontal-relative:margin;mso-position-vertical:absolute;mso-position-vertical-relative:text;mso-width-percent:0;mso-height-percent:0;mso-width-relative:margin;mso-height-relative:margin" from="270.4pt,6.75pt" to="592pt,6.75pt" o:gfxdata="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" strokecolor="black [3213]" strokeweight=".5pt">
+                <v:stroke joinstyle="miter"/>
+                <w10:wrap anchorx="margin"/>
+              </v:line>
+            </w:pict>
+          </mc:Fallback>
+        </mc:AlternateContent>
+      </w:r>
+      <w:r>
+        <w:rPr>
+          <w:rFonts w:ascii="Times New Roman" w:hAnsi="Times New Roman" w:cs="Times New Roman"/>
+          <w:b/>
+          <w:bCs/>
+          <w:spacing w:val="80"/>
+        </w:rPr>
         <w:t xml:space="preserve">PRESTIGIOUS AWARDS </w:t>
       </w:r>
     </w:p>
@@ -1005,7 +1196,9 @@
     </w:p>
     <w:p>
       <w:pPr>
-        <w:ind w:left="720"/>
+        <w:tabs>
+          <w:tab w:val="left" w:pos="7200"/>
+        </w:tabs>
         <w:rPr>
           <w:rFonts w:ascii="Times New Roman" w:hAnsi="Times New Roman" w:cs="Times New Roman"/>
           <w:b/>
@@ -1028,20 +1221,30 @@
         </w:rPr>
         <w:t>Hall of Fame, Spring 2021</w:t>
       </w:r>
-    </w:p>
-    <w:p>
-      <w:pPr>
-        <w:ind w:left="720"/>
-        <w:rPr>
-          <w:rFonts w:ascii="Times New Roman" w:hAnsi="Times New Roman" w:cs="Times New Roman"/>
-          <w:b/>
-          <w:bCs/>
-          <w:i/>
-          <w:iCs/>
-          <w:sz w:val="18"/>
-          <w:szCs w:val="18"/>
-        </w:rPr>
-      </w:pPr>
+      <w:r>
+        <w:rPr>
+          <w:rFonts w:ascii="Times New Roman" w:hAnsi="Times New Roman" w:cs="Times New Roman"/>
+          <w:b/>
+          <w:bCs/>
+          <w:i/>
+          <w:iCs/>
+          <w:sz w:val="18"/>
+          <w:szCs w:val="18"/>
+        </w:rPr>
+        <w:t xml:space="preserve"> </w:t>
+      </w:r>
+      <w:r>
+        <w:rPr>
+          <w:rFonts w:ascii="Times New Roman" w:hAnsi="Times New Roman" w:cs="Times New Roman"/>
+          <w:b/>
+          <w:bCs/>
+          <w:i/>
+          <w:iCs/>
+          <w:sz w:val="18"/>
+          <w:szCs w:val="18"/>
+        </w:rPr>
+        <w:tab/>
+      </w:r>
       <w:r>
         <w:rPr>
           <w:rFonts w:ascii="Times New Roman" w:hAnsi="Times New Roman" w:cs="Times New Roman"/>
@@ -1081,8 +1284,87 @@
           <w:rFonts w:ascii="Times New Roman" w:hAnsi="Times New Roman" w:cs="Times New Roman"/>
           <w:b/>
           <w:bCs/>
+          <w:noProof/>
           <w:spacing w:val="80"/>
         </w:rPr>
+        <mc:AlternateContent>
+          <mc:Choice Requires="wps">
+            <w:drawing>
+              <wp:anchor distT="0" distB="0" distL="114300" distR="114300" simplePos="0" relativeHeight="251661312" behindDoc="0" locked="0" layoutInCell="1" allowOverlap="1" wp14:anchorId="7130D7B7" wp14:editId="63DB130C">
+                <wp:simplePos x="0" y="0"/>
+                <wp:positionH relativeFrom="margin">
+                  <wp:align>right</wp:align>
+                </wp:positionH>
+                <wp:positionV relativeFrom="paragraph">
+                  <wp:posOffset>72390</wp:posOffset>
+                </wp:positionV>
+                <wp:extent cx="5266944" cy="0"/>
+                <wp:effectExtent l="0" t="0" r="0" b="0"/>
+                <wp:wrapNone/>
+                <wp:docPr id="2" name="Straight Connector 2"/>
+                <wp:cNvGraphicFramePr/>
+                <a:graphic xmlns:a="http://schemas.openxmlformats.org/drawingml/2006/main">
+                  <a:graphicData uri="http://schemas.microsoft.com/office/word/2010/wordprocessingShape">
+                    <wps:wsp>
+                      <wps:cNvCnPr/>
+                      <wps:spPr>
+                        <a:xfrm flipV="1">
+                          <a:off x="0" y="0"/>
+                          <a:ext cx="5266944" cy="0"/>
+                        </a:xfrm>
+                        <a:prstGeom prst="line">
+                          <a:avLst/>
+                        </a:prstGeom>
+                        <a:ln>
+                          <a:solidFill>
+                            <a:schemeClr val="tx1"/>
+                          </a:solidFill>
+                        </a:ln>
+                      </wps:spPr>
+                      <wps:style>
+                        <a:lnRef idx="1">
+                          <a:schemeClr val="accent1"/>
+                        </a:lnRef>
+                        <a:fillRef idx="0">
+                          <a:schemeClr val="accent1"/>
+                        </a:fillRef>
+                        <a:effectRef idx="0">
+                          <a:schemeClr val="accent1"/>
+                        </a:effectRef>
+                        <a:fontRef idx="minor">
+                          <a:schemeClr val="tx1"/>
+                        </a:fontRef>
+                      </wps:style>
+                      <wps:bodyPr/>
+                    </wps:wsp>
+                  </a:graphicData>
+                </a:graphic>
+                <wp14:sizeRelH relativeFrom="margin">
+                  <wp14:pctWidth>0</wp14:pctWidth>
+                </wp14:sizeRelH>
+                <wp14:sizeRelV relativeFrom="margin">
+                  <wp14:pctHeight>0</wp14:pctHeight>
+                </wp14:sizeRelV>
+              </wp:anchor>
+            </w:drawing>
+          </mc:Choice>
+          <mc:Fallback>
+            <w:pict>
+              <v:line w14:anchorId="149D3BA7" id="Straight Connector 2" o:spid="_x0000_s1026" style="position:absolute;flip:y;z-index:251661312;visibility:visible;mso-wrap-style:square;mso-width-percent:0;mso-height-percent:0;mso-wrap-distance-left:9pt;mso-wrap-distance-top:0;mso-wrap-distance-right:9pt;mso-wrap-distance-bottom:0;mso-position-horizontal:right;mso-position-horizontal-relative:margin;mso-position-vertical:absolute;mso-position-vertical-relative:text;mso-width-percent:0;mso-height-percent:0;mso-width-relative:margin;mso-height-relative:margin" from="363.5pt,5.7pt" to="778.2pt,5.7pt" o:gfxdata="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" strokecolor="black [3213]" strokeweight=".5pt">
+                <v:stroke joinstyle="miter"/>
+                <w10:wrap anchorx="margin"/>
+              </v:line>
+            </w:pict>
+          </mc:Fallback>
+        </mc:AlternateContent>
+      </w:r>
+      <w:r>
+        <w:rPr>
+          <w:rFonts w:ascii="Times New Roman" w:hAnsi="Times New Roman" w:cs="Times New Roman"/>
+          <w:b/>
+          <w:bCs/>
+          <w:spacing w:val="80"/>
+        </w:rPr>
         <w:t>EDUCATION</w:t>
       </w:r>
     </w:p>
@@ -1097,7 +1379,7 @@
     </w:p>
     <w:p>
       <w:pPr>
-        <w:ind w:left="720"/>
+        <w:ind w:left="720" w:hanging="720"/>
         <w:rPr>
           <w:rFonts w:ascii="Times New Roman" w:hAnsi="Times New Roman" w:cs="Times New Roman"/>
           <w:b/>
@@ -1219,7 +1501,7 @@
     </w:p>
     <w:p>
       <w:pPr>
-        <w:ind w:left="720"/>
+        <w:ind w:left="720" w:hanging="720"/>
         <w:rPr>
           <w:rFonts w:ascii="Times New Roman" w:hAnsi="Times New Roman" w:cs="Times New Roman"/>
           <w:b/>
@@ -1242,15 +1524,6 @@
         </w:rPr>
         <w:t>Texas A&amp;M Corpus Christi, Corpus Christi, Texas</w:t>
       </w:r>
-    </w:p>
-    <w:p>
-      <w:pPr>
-        <w:rPr>
-          <w:rFonts w:ascii="Times New Roman" w:hAnsi="Times New Roman" w:cs="Times New Roman"/>
-          <w:sz w:val="11"/>
-          <w:szCs w:val="11"/>
-        </w:rPr>
-      </w:pPr>
     </w:p>
     <w:p>
       <w:pPr>
@@ -1259,74 +1532,75 @@
           <w:ilvl w:val="1"/>
           <w:numId w:val="6"/>
         </w:numPr>
+        <w:ind w:left="720"/>
         <w:jc w:val="both"/>
         <w:rPr>
           <w:rFonts w:asciiTheme="majorHAnsi" w:hAnsiTheme="majorHAnsi" w:cstheme="majorHAnsi"/>
-          <w:sz w:val="8"/>
-          <w:szCs w:val="8"/>
-        </w:rPr>
-      </w:pPr>
-      <w:r>
-        <w:rPr>
-          <w:rFonts w:asciiTheme="majorHAnsi" w:hAnsiTheme="majorHAnsi" w:cstheme="majorHAnsi"/>
-          <w:sz w:val="11"/>
-          <w:szCs w:val="11"/>
+          <w:sz w:val="12"/>
+          <w:szCs w:val="12"/>
+        </w:rPr>
+      </w:pPr>
+      <w:r>
+        <w:rPr>
+          <w:rFonts w:asciiTheme="majorHAnsi" w:hAnsiTheme="majorHAnsi" w:cstheme="majorHAnsi"/>
+          <w:sz w:val="15"/>
+          <w:szCs w:val="15"/>
         </w:rPr>
         <w:t>Upper-</w:t>
       </w:r>
       <w:r>
         <w:rPr>
           <w:rFonts w:asciiTheme="majorHAnsi" w:hAnsiTheme="majorHAnsi" w:cstheme="majorHAnsi"/>
-          <w:sz w:val="11"/>
-          <w:szCs w:val="11"/>
+          <w:sz w:val="15"/>
+          <w:szCs w:val="15"/>
         </w:rPr>
         <w:t>level</w:t>
       </w:r>
       <w:r>
         <w:rPr>
           <w:rFonts w:asciiTheme="majorHAnsi" w:hAnsiTheme="majorHAnsi" w:cstheme="majorHAnsi"/>
-          <w:sz w:val="11"/>
-          <w:szCs w:val="11"/>
+          <w:sz w:val="15"/>
+          <w:szCs w:val="15"/>
         </w:rPr>
         <w:t xml:space="preserve"> Computer Science courses taken: Software Engineering, Numerical Methods, Image Processing, Theory of Programming Languages, Intro to Database Systems</w:t>
       </w:r>
       <w:r>
         <w:rPr>
           <w:rFonts w:asciiTheme="majorHAnsi" w:hAnsiTheme="majorHAnsi" w:cstheme="majorHAnsi"/>
-          <w:sz w:val="11"/>
-          <w:szCs w:val="11"/>
+          <w:sz w:val="15"/>
+          <w:szCs w:val="15"/>
         </w:rPr>
         <w:t>, Operating Systems, Computer Networks, Software Project Management, Survey of Programming Languages, Cyber Security,</w:t>
       </w:r>
       <w:r>
         <w:rPr>
           <w:rFonts w:asciiTheme="majorHAnsi" w:hAnsiTheme="majorHAnsi" w:cstheme="majorHAnsi"/>
-          <w:sz w:val="11"/>
-          <w:szCs w:val="11"/>
+          <w:sz w:val="15"/>
+          <w:szCs w:val="15"/>
         </w:rPr>
         <w:t xml:space="preserve"> Cryptography,</w:t>
       </w:r>
       <w:r>
         <w:rPr>
           <w:rFonts w:asciiTheme="majorHAnsi" w:hAnsiTheme="majorHAnsi" w:cstheme="majorHAnsi"/>
-          <w:sz w:val="11"/>
-          <w:szCs w:val="11"/>
+          <w:sz w:val="15"/>
+          <w:szCs w:val="15"/>
         </w:rPr>
         <w:t xml:space="preserve"> </w:t>
       </w:r>
       <w:r>
         <w:rPr>
           <w:rFonts w:asciiTheme="majorHAnsi" w:hAnsiTheme="majorHAnsi" w:cstheme="majorHAnsi"/>
-          <w:sz w:val="11"/>
-          <w:szCs w:val="11"/>
+          <w:sz w:val="15"/>
+          <w:szCs w:val="15"/>
         </w:rPr>
         <w:t xml:space="preserve">and </w:t>
       </w:r>
       <w:r>
         <w:rPr>
           <w:rFonts w:asciiTheme="majorHAnsi" w:hAnsiTheme="majorHAnsi" w:cstheme="majorHAnsi"/>
-          <w:sz w:val="11"/>
-          <w:szCs w:val="11"/>
+          <w:sz w:val="15"/>
+          <w:szCs w:val="15"/>
         </w:rPr>
         <w:t>Skills for Computing Professionals.</w:t>
       </w:r>
@@ -1343,7 +1617,7 @@
     </w:p>
     <w:p>
       <w:pPr>
-        <w:ind w:left="720"/>
+        <w:ind w:left="720" w:hanging="720"/>
         <w:rPr>
           <w:rFonts w:ascii="Times New Roman" w:hAnsi="Times New Roman" w:cs="Times New Roman"/>
           <w:b/>
@@ -1441,7 +1715,7 @@
     </w:p>
     <w:p>
       <w:pPr>
-        <w:ind w:left="720"/>
+        <w:ind w:left="720" w:hanging="720"/>
         <w:rPr>
           <w:rFonts w:ascii="Times New Roman" w:hAnsi="Times New Roman" w:cs="Times New Roman"/>
           <w:b/>
@@ -1467,45 +1741,175 @@
     </w:p>
     <w:p>
       <w:pPr>
-        <w:ind w:left="720"/>
-        <w:rPr>
-          <w:rFonts w:ascii="Times New Roman" w:hAnsi="Times New Roman" w:cs="Times New Roman"/>
-          <w:b/>
-          <w:bCs/>
-          <w:i/>
-          <w:iCs/>
-          <w:sz w:val="13"/>
-          <w:szCs w:val="13"/>
+        <w:jc w:val="center"/>
+        <w:rPr>
+          <w:rFonts w:ascii="Times New Roman" w:hAnsi="Times New Roman" w:cs="Times New Roman"/>
+          <w:spacing w:val="80"/>
+          <w:sz w:val="18"/>
+          <w:szCs w:val="18"/>
+        </w:rPr>
+      </w:pPr>
+    </w:p>
+    <w:p>
+      <w:pPr>
+        <w:rPr>
+          <w:rFonts w:ascii="Times New Roman" w:hAnsi="Times New Roman" w:cs="Times New Roman"/>
+          <w:b/>
+          <w:bCs/>
+          <w:spacing w:val="80"/>
+        </w:rPr>
+      </w:pPr>
+      <w:r>
+        <w:rPr>
+          <w:rFonts w:ascii="Times New Roman" w:hAnsi="Times New Roman" w:cs="Times New Roman"/>
+          <w:b/>
+          <w:bCs/>
+          <w:noProof/>
+          <w:spacing w:val="80"/>
+        </w:rPr>
+        <mc:AlternateContent>
+          <mc:Choice Requires="wps">
+            <w:drawing>
+              <wp:anchor distT="0" distB="0" distL="114300" distR="114300" simplePos="0" relativeHeight="251663360" behindDoc="0" locked="0" layoutInCell="1" allowOverlap="1" wp14:anchorId="5008B1AC" wp14:editId="1ED6B741">
+                <wp:simplePos x="0" y="0"/>
+                <wp:positionH relativeFrom="margin">
+                  <wp:align>right</wp:align>
+                </wp:positionH>
+                <wp:positionV relativeFrom="paragraph">
+                  <wp:posOffset>79375</wp:posOffset>
+                </wp:positionV>
+                <wp:extent cx="4434840" cy="0"/>
+                <wp:effectExtent l="0" t="0" r="0" b="0"/>
+                <wp:wrapNone/>
+                <wp:docPr id="3" name="Straight Connector 3"/>
+                <wp:cNvGraphicFramePr/>
+                <a:graphic xmlns:a="http://schemas.openxmlformats.org/drawingml/2006/main">
+                  <a:graphicData uri="http://schemas.microsoft.com/office/word/2010/wordprocessingShape">
+                    <wps:wsp>
+                      <wps:cNvCnPr/>
+                      <wps:spPr>
+                        <a:xfrm>
+                          <a:off x="0" y="0"/>
+                          <a:ext cx="4434840" cy="0"/>
+                        </a:xfrm>
+                        <a:prstGeom prst="line">
+                          <a:avLst/>
+                        </a:prstGeom>
+                        <a:ln>
+                          <a:solidFill>
+                            <a:schemeClr val="tx1"/>
+                          </a:solidFill>
+                        </a:ln>
+                      </wps:spPr>
+                      <wps:style>
+                        <a:lnRef idx="1">
+                          <a:schemeClr val="accent1"/>
+                        </a:lnRef>
+                        <a:fillRef idx="0">
+                          <a:schemeClr val="accent1"/>
+                        </a:fillRef>
+                        <a:effectRef idx="0">
+                          <a:schemeClr val="accent1"/>
+                        </a:effectRef>
+                        <a:fontRef idx="minor">
+                          <a:schemeClr val="tx1"/>
+                        </a:fontRef>
+                      </wps:style>
+                      <wps:bodyPr/>
+                    </wps:wsp>
+                  </a:graphicData>
+                </a:graphic>
+                <wp14:sizeRelH relativeFrom="margin">
+                  <wp14:pctWidth>0</wp14:pctWidth>
+                </wp14:sizeRelH>
+                <wp14:sizeRelV relativeFrom="margin">
+                  <wp14:pctHeight>0</wp14:pctHeight>
+                </wp14:sizeRelV>
+              </wp:anchor>
+            </w:drawing>
+          </mc:Choice>
+          <mc:Fallback>
+            <w:pict>
+              <v:line w14:anchorId="7053303F" id="Straight Connector 3" o:spid="_x0000_s1026" style="position:absolute;z-index:251663360;visibility:visible;mso-wrap-style:square;mso-width-percent:0;mso-height-percent:0;mso-wrap-distance-left:9pt;mso-wrap-distance-top:0;mso-wrap-distance-right:9pt;mso-wrap-distance-bottom:0;mso-position-horizontal:right;mso-position-horizontal-relative:margin;mso-position-vertical:absolute;mso-position-vertical-relative:text;mso-width-percent:0;mso-height-percent:0;mso-width-relative:margin;mso-height-relative:margin" from="298pt,6.25pt" to="647.2pt,6.25pt" o:gfxdata="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" strokecolor="black [3213]" strokeweight=".5pt">
+                <v:stroke joinstyle="miter"/>
+                <w10:wrap anchorx="margin"/>
+              </v:line>
+            </w:pict>
+          </mc:Fallback>
+        </mc:AlternateContent>
+      </w:r>
+      <w:r>
+        <w:rPr>
+          <w:rFonts w:ascii="Times New Roman" w:hAnsi="Times New Roman" w:cs="Times New Roman"/>
+          <w:b/>
+          <w:bCs/>
+          <w:spacing w:val="80"/>
+        </w:rPr>
+        <w:t>WORK EXPERIENCE</w:t>
+      </w:r>
+    </w:p>
+    <w:p>
+      <w:pPr>
+        <w:jc w:val="both"/>
+        <w:rPr>
+          <w:rFonts w:ascii="Times New Roman" w:hAnsi="Times New Roman" w:cs="Times New Roman"/>
+          <w:sz w:val="18"/>
+          <w:szCs w:val="18"/>
         </w:rPr>
       </w:pPr>
     </w:p>
     <w:p>
       <w:pPr>
         <w:tabs>
-          <w:tab w:val="left" w:pos="1684"/>
+          <w:tab w:val="left" w:pos="8820"/>
         </w:tabs>
-        <w:ind w:left="720"/>
-        <w:rPr>
-          <w:rFonts w:ascii="Times New Roman" w:hAnsi="Times New Roman" w:cs="Times New Roman"/>
-          <w:b/>
-          <w:bCs/>
-          <w:i/>
-          <w:iCs/>
-          <w:sz w:val="18"/>
-          <w:szCs w:val="18"/>
-        </w:rPr>
-      </w:pPr>
-      <w:r>
-        <w:rPr>
-          <w:rFonts w:ascii="Times New Roman" w:hAnsi="Times New Roman" w:cs="Times New Roman"/>
-          <w:b/>
-          <w:bCs/>
-          <w:i/>
-          <w:iCs/>
-          <w:sz w:val="18"/>
-          <w:szCs w:val="18"/>
-        </w:rPr>
-        <w:t>Associate of Arts</w:t>
+        <w:ind w:left="720" w:hanging="720"/>
+        <w:jc w:val="both"/>
+        <w:rPr>
+          <w:rFonts w:ascii="Times New Roman" w:hAnsi="Times New Roman" w:cs="Times New Roman"/>
+          <w:b/>
+          <w:bCs/>
+          <w:i/>
+          <w:iCs/>
+          <w:sz w:val="18"/>
+          <w:szCs w:val="18"/>
+        </w:rPr>
+      </w:pPr>
+      <w:r>
+        <w:rPr>
+          <w:rFonts w:ascii="Times New Roman" w:hAnsi="Times New Roman" w:cs="Times New Roman"/>
+          <w:b/>
+          <w:bCs/>
+          <w:i/>
+          <w:iCs/>
+          <w:sz w:val="18"/>
+          <w:szCs w:val="18"/>
+        </w:rPr>
+        <w:t>Software Engineering Intern</w:t>
+      </w:r>
+      <w:r>
+        <w:rPr>
+          <w:rFonts w:ascii="Times New Roman" w:hAnsi="Times New Roman" w:cs="Times New Roman"/>
+          <w:b/>
+          <w:bCs/>
+          <w:i/>
+          <w:iCs/>
+          <w:sz w:val="18"/>
+          <w:szCs w:val="18"/>
+        </w:rPr>
+        <w:t xml:space="preserve"> / </w:t>
+      </w:r>
+      <w:r>
+        <w:rPr>
+          <w:rFonts w:ascii="Times New Roman" w:hAnsi="Times New Roman" w:cs="Times New Roman"/>
+          <w:b/>
+          <w:bCs/>
+          <w:i/>
+          <w:iCs/>
+          <w:sz w:val="18"/>
+          <w:szCs w:val="18"/>
+        </w:rPr>
+        <w:t>Texas A&amp;M Corpus Christi Lone Star UAS</w:t>
       </w:r>
       <w:r>
         <w:rPr>
@@ -1529,7 +1933,55 @@
           <w:sz w:val="18"/>
           <w:szCs w:val="18"/>
         </w:rPr>
-        <w:t>Business Administration /</w:t>
+        <w:t>Corpus Christi, Texas</w:t>
+      </w:r>
+      <w:r>
+        <w:rPr>
+          <w:rFonts w:ascii="Times New Roman" w:hAnsi="Times New Roman" w:cs="Times New Roman"/>
+          <w:b/>
+          <w:bCs/>
+          <w:i/>
+          <w:iCs/>
+          <w:sz w:val="18"/>
+          <w:szCs w:val="18"/>
+        </w:rPr>
+        <w:tab/>
+      </w:r>
+      <w:r>
+        <w:rPr>
+          <w:rFonts w:ascii="Times New Roman" w:hAnsi="Times New Roman" w:cs="Times New Roman"/>
+          <w:b/>
+          <w:bCs/>
+          <w:i/>
+          <w:iCs/>
+          <w:sz w:val="18"/>
+          <w:szCs w:val="18"/>
+        </w:rPr>
+        <w:t>10</w:t>
+      </w:r>
+      <w:r>
+        <w:rPr>
+          <w:rFonts w:ascii="Times New Roman" w:hAnsi="Times New Roman" w:cs="Times New Roman"/>
+          <w:b/>
+          <w:bCs/>
+          <w:i/>
+          <w:iCs/>
+          <w:sz w:val="18"/>
+          <w:szCs w:val="18"/>
+        </w:rPr>
+        <w:t>/</w:t>
+      </w:r>
+      <w:r>
+        <w:rPr>
+          <w:rFonts w:ascii="Times New Roman" w:hAnsi="Times New Roman" w:cs="Times New Roman"/>
+          <w:b/>
+          <w:bCs/>
+          <w:i/>
+          <w:iCs/>
+          <w:sz w:val="18"/>
+          <w:szCs w:val="18"/>
+        </w:rPr>
+        <w:t>2021</w:t>
       </w:r>
       <w:r>
         <w:rPr>
@@ -1553,211 +2005,7 @@
           <w:sz w:val="18"/>
           <w:szCs w:val="18"/>
         </w:rPr>
-        <w:t>Fall</w:t>
-      </w:r>
-      <w:r>
-        <w:rPr>
-          <w:rFonts w:ascii="Times New Roman" w:hAnsi="Times New Roman" w:cs="Times New Roman"/>
-          <w:b/>
-          <w:bCs/>
-          <w:i/>
-          <w:iCs/>
-          <w:sz w:val="18"/>
-          <w:szCs w:val="18"/>
-        </w:rPr>
-        <w:t xml:space="preserve"> 2022 – 3 classes remaining</w:t>
-      </w:r>
-    </w:p>
-    <w:p>
-      <w:pPr>
-        <w:tabs>
-          <w:tab w:val="left" w:pos="1684"/>
-        </w:tabs>
-        <w:ind w:left="720"/>
-        <w:rPr>
-          <w:rFonts w:ascii="Times New Roman" w:hAnsi="Times New Roman" w:cs="Times New Roman"/>
-          <w:b/>
-          <w:bCs/>
-          <w:i/>
-          <w:iCs/>
-          <w:sz w:val="18"/>
-          <w:szCs w:val="18"/>
-        </w:rPr>
-      </w:pPr>
-      <w:r>
-        <w:rPr>
-          <w:rFonts w:ascii="Times New Roman" w:hAnsi="Times New Roman" w:cs="Times New Roman"/>
-          <w:b/>
-          <w:bCs/>
-          <w:i/>
-          <w:iCs/>
-          <w:sz w:val="18"/>
-          <w:szCs w:val="18"/>
-        </w:rPr>
-        <w:t>Del Mar College, Corpus Christi, Texas</w:t>
-      </w:r>
-    </w:p>
-    <w:p>
-      <w:pPr>
-        <w:jc w:val="center"/>
-        <w:rPr>
-          <w:rFonts w:ascii="Times New Roman" w:hAnsi="Times New Roman" w:cs="Times New Roman"/>
-          <w:spacing w:val="80"/>
-          <w:sz w:val="18"/>
-          <w:szCs w:val="18"/>
-        </w:rPr>
-      </w:pPr>
-    </w:p>
-    <w:p>
-      <w:pPr>
-        <w:rPr>
-          <w:rFonts w:ascii="Times New Roman" w:hAnsi="Times New Roman" w:cs="Times New Roman"/>
-          <w:b/>
-          <w:bCs/>
-          <w:spacing w:val="80"/>
-        </w:rPr>
-      </w:pPr>
-      <w:r>
-        <w:rPr>
-          <w:rFonts w:ascii="Times New Roman" w:hAnsi="Times New Roman" w:cs="Times New Roman"/>
-          <w:b/>
-          <w:bCs/>
-          <w:spacing w:val="80"/>
-        </w:rPr>
-        <w:t>WORK EXPERIENCE</w:t>
-      </w:r>
-    </w:p>
-    <w:p>
-      <w:pPr>
-        <w:jc w:val="both"/>
-        <w:rPr>
-          <w:rFonts w:ascii="Times New Roman" w:hAnsi="Times New Roman" w:cs="Times New Roman"/>
-          <w:sz w:val="18"/>
-          <w:szCs w:val="18"/>
-        </w:rPr>
-      </w:pPr>
-    </w:p>
-    <w:p>
-      <w:pPr>
-        <w:ind w:left="720"/>
-        <w:jc w:val="both"/>
-        <w:rPr>
-          <w:rFonts w:ascii="Times New Roman" w:hAnsi="Times New Roman" w:cs="Times New Roman"/>
-          <w:b/>
-          <w:bCs/>
-          <w:i/>
-          <w:iCs/>
-          <w:sz w:val="18"/>
-          <w:szCs w:val="18"/>
-        </w:rPr>
-      </w:pPr>
-      <w:r>
-        <w:rPr>
-          <w:rFonts w:ascii="Times New Roman" w:hAnsi="Times New Roman" w:cs="Times New Roman"/>
-          <w:b/>
-          <w:bCs/>
-          <w:i/>
-          <w:iCs/>
-          <w:sz w:val="18"/>
-          <w:szCs w:val="18"/>
-        </w:rPr>
-        <w:t>Software Engineering Intern</w:t>
-      </w:r>
-      <w:r>
-        <w:rPr>
-          <w:rFonts w:ascii="Times New Roman" w:hAnsi="Times New Roman" w:cs="Times New Roman"/>
-          <w:b/>
-          <w:bCs/>
-          <w:i/>
-          <w:iCs/>
-          <w:sz w:val="18"/>
-          <w:szCs w:val="18"/>
-        </w:rPr>
-        <w:t xml:space="preserve"> / </w:t>
-      </w:r>
-      <w:r>
-        <w:rPr>
-          <w:rFonts w:ascii="Times New Roman" w:hAnsi="Times New Roman" w:cs="Times New Roman"/>
-          <w:b/>
-          <w:bCs/>
-          <w:i/>
-          <w:iCs/>
-          <w:sz w:val="18"/>
-          <w:szCs w:val="18"/>
-        </w:rPr>
-        <w:t>Texas A&amp;M Corpus Christi Lone Star UAS</w:t>
-      </w:r>
-      <w:r>
-        <w:rPr>
-          <w:rFonts w:ascii="Times New Roman" w:hAnsi="Times New Roman" w:cs="Times New Roman"/>
-          <w:b/>
-          <w:bCs/>
-          <w:i/>
-          <w:iCs/>
-          <w:sz w:val="18"/>
-          <w:szCs w:val="18"/>
-        </w:rPr>
-        <w:t xml:space="preserve">, </w:t>
-      </w:r>
-      <w:r>
-        <w:rPr>
-          <w:rFonts w:ascii="Times New Roman" w:hAnsi="Times New Roman" w:cs="Times New Roman"/>
-          <w:b/>
-          <w:bCs/>
-          <w:i/>
-          <w:iCs/>
-          <w:sz w:val="18"/>
-          <w:szCs w:val="18"/>
-        </w:rPr>
-        <w:t>Corpus Christi, Texas</w:t>
-      </w:r>
-      <w:r>
-        <w:rPr>
-          <w:rFonts w:ascii="Times New Roman" w:hAnsi="Times New Roman" w:cs="Times New Roman"/>
-          <w:b/>
-          <w:bCs/>
-          <w:i/>
-          <w:iCs/>
-          <w:sz w:val="18"/>
-          <w:szCs w:val="18"/>
-        </w:rPr>
-        <w:tab/>
-      </w:r>
-      <w:r>
-        <w:rPr>
-          <w:rFonts w:ascii="Times New Roman" w:hAnsi="Times New Roman" w:cs="Times New Roman"/>
-          <w:b/>
-          <w:bCs/>
-          <w:i/>
-          <w:iCs/>
-          <w:sz w:val="18"/>
-          <w:szCs w:val="18"/>
-        </w:rPr>
-        <w:t>10</w:t>
-      </w:r>
-      <w:r>
-        <w:rPr>
-          <w:rFonts w:ascii="Times New Roman" w:hAnsi="Times New Roman" w:cs="Times New Roman"/>
-          <w:b/>
-          <w:bCs/>
-          <w:i/>
-          <w:iCs/>
-          <w:sz w:val="18"/>
-          <w:szCs w:val="18"/>
-        </w:rPr>
-        <w:t>/</w:t>
-      </w:r>
-      <w:r>
-        <w:rPr>
-          <w:rFonts w:ascii="Times New Roman" w:hAnsi="Times New Roman" w:cs="Times New Roman"/>
-          <w:b/>
-          <w:bCs/>
-          <w:i/>
-          <w:iCs/>
-          <w:sz w:val="18"/>
-          <w:szCs w:val="18"/>
-        </w:rPr>
-        <w:t>2021</w:t>
+        <w:t>–</w:t>
       </w:r>
       <w:r>
         <w:rPr>
@@ -1781,45 +2029,8 @@
           <w:sz w:val="18"/>
           <w:szCs w:val="18"/>
         </w:rPr>
-        <w:t>–</w:t>
-      </w:r>
-      <w:r>
-        <w:rPr>
-          <w:rFonts w:ascii="Times New Roman" w:hAnsi="Times New Roman" w:cs="Times New Roman"/>
-          <w:b/>
-          <w:bCs/>
-          <w:i/>
-          <w:iCs/>
-          <w:sz w:val="18"/>
-          <w:szCs w:val="18"/>
-        </w:rPr>
-        <w:t xml:space="preserve"> </w:t>
-      </w:r>
-      <w:r>
-        <w:rPr>
-          <w:rFonts w:ascii="Times New Roman" w:hAnsi="Times New Roman" w:cs="Times New Roman"/>
-          <w:b/>
-          <w:bCs/>
-          <w:i/>
-          <w:iCs/>
-          <w:sz w:val="18"/>
-          <w:szCs w:val="18"/>
-        </w:rPr>
         <w:t>Present</w:t>
       </w:r>
-    </w:p>
-    <w:p>
-      <w:pPr>
-        <w:ind w:left="720"/>
-        <w:jc w:val="both"/>
-        <w:rPr>
-          <w:rFonts w:ascii="Times New Roman" w:hAnsi="Times New Roman" w:cs="Times New Roman"/>
-          <w:i/>
-          <w:iCs/>
-          <w:sz w:val="13"/>
-          <w:szCs w:val="13"/>
-        </w:rPr>
-      </w:pPr>
     </w:p>
     <w:p>
       <w:pPr>
@@ -1828,34 +2039,35 @@
           <w:ilvl w:val="1"/>
           <w:numId w:val="6"/>
         </w:numPr>
+        <w:ind w:left="720"/>
         <w:jc w:val="both"/>
         <w:rPr>
           <w:rFonts w:asciiTheme="majorHAnsi" w:hAnsiTheme="majorHAnsi" w:cstheme="majorHAnsi"/>
-          <w:sz w:val="11"/>
-          <w:szCs w:val="11"/>
-        </w:rPr>
-      </w:pPr>
-      <w:r>
-        <w:rPr>
-          <w:rFonts w:asciiTheme="majorHAnsi" w:hAnsiTheme="majorHAnsi" w:cstheme="majorHAnsi"/>
-          <w:sz w:val="11"/>
-          <w:szCs w:val="11"/>
+          <w:sz w:val="15"/>
+          <w:szCs w:val="15"/>
+        </w:rPr>
+      </w:pPr>
+      <w:r>
+        <w:rPr>
+          <w:rFonts w:asciiTheme="majorHAnsi" w:hAnsiTheme="majorHAnsi" w:cstheme="majorHAnsi"/>
+          <w:sz w:val="15"/>
+          <w:szCs w:val="15"/>
         </w:rPr>
         <w:t>Pair-programmed on the creation of a</w:t>
       </w:r>
       <w:r>
         <w:rPr>
           <w:rFonts w:asciiTheme="majorHAnsi" w:hAnsiTheme="majorHAnsi" w:cstheme="majorHAnsi"/>
-          <w:sz w:val="11"/>
-          <w:szCs w:val="11"/>
+          <w:sz w:val="15"/>
+          <w:szCs w:val="15"/>
         </w:rPr>
         <w:t>n MQTT</w:t>
       </w:r>
       <w:r>
         <w:rPr>
           <w:rFonts w:asciiTheme="majorHAnsi" w:hAnsiTheme="majorHAnsi" w:cstheme="majorHAnsi"/>
-          <w:sz w:val="11"/>
-          <w:szCs w:val="11"/>
+          <w:sz w:val="15"/>
+          <w:szCs w:val="15"/>
         </w:rPr>
         <w:t xml:space="preserve"> client logging system to log all topics published to our ActiveMQ server along with a replay system to replay any selected message.</w:t>
       </w:r>
@@ -1867,58 +2079,59 @@
           <w:ilvl w:val="1"/>
           <w:numId w:val="6"/>
         </w:numPr>
+        <w:ind w:left="720"/>
         <w:jc w:val="both"/>
         <w:rPr>
           <w:rFonts w:asciiTheme="majorHAnsi" w:hAnsiTheme="majorHAnsi" w:cstheme="majorHAnsi"/>
-          <w:sz w:val="11"/>
-          <w:szCs w:val="11"/>
-        </w:rPr>
-      </w:pPr>
-      <w:r>
-        <w:rPr>
-          <w:rFonts w:asciiTheme="majorHAnsi" w:hAnsiTheme="majorHAnsi" w:cstheme="majorHAnsi"/>
-          <w:sz w:val="11"/>
-          <w:szCs w:val="11"/>
+          <w:sz w:val="15"/>
+          <w:szCs w:val="15"/>
+        </w:rPr>
+      </w:pPr>
+      <w:r>
+        <w:rPr>
+          <w:rFonts w:asciiTheme="majorHAnsi" w:hAnsiTheme="majorHAnsi" w:cstheme="majorHAnsi"/>
+          <w:sz w:val="15"/>
+          <w:szCs w:val="15"/>
         </w:rPr>
         <w:t>Created a .NET MAUI</w:t>
       </w:r>
       <w:r>
         <w:rPr>
           <w:rFonts w:asciiTheme="majorHAnsi" w:hAnsiTheme="majorHAnsi" w:cstheme="majorHAnsi"/>
-          <w:sz w:val="11"/>
-          <w:szCs w:val="11"/>
+          <w:sz w:val="15"/>
+          <w:szCs w:val="15"/>
         </w:rPr>
         <w:t xml:space="preserve"> cross-platform</w:t>
       </w:r>
       <w:r>
         <w:rPr>
           <w:rFonts w:asciiTheme="majorHAnsi" w:hAnsiTheme="majorHAnsi" w:cstheme="majorHAnsi"/>
-          <w:sz w:val="11"/>
-          <w:szCs w:val="11"/>
+          <w:sz w:val="15"/>
+          <w:szCs w:val="15"/>
         </w:rPr>
         <w:t xml:space="preserve"> mobile application for the organization that when enabled on an </w:t>
       </w:r>
       <w:r>
         <w:rPr>
           <w:rFonts w:asciiTheme="majorHAnsi" w:hAnsiTheme="majorHAnsi" w:cstheme="majorHAnsi"/>
-          <w:sz w:val="11"/>
-          <w:szCs w:val="11"/>
+          <w:sz w:val="15"/>
+          <w:szCs w:val="15"/>
         </w:rPr>
         <w:t>employee’s</w:t>
       </w:r>
       <w:r>
         <w:rPr>
           <w:rFonts w:asciiTheme="majorHAnsi" w:hAnsiTheme="majorHAnsi" w:cstheme="majorHAnsi"/>
-          <w:sz w:val="11"/>
-          <w:szCs w:val="11"/>
+          <w:sz w:val="15"/>
+          <w:szCs w:val="15"/>
         </w:rPr>
         <w:t xml:space="preserve"> phone, sends their location via MQTT to be visualized in our </w:t>
       </w:r>
       <w:r>
         <w:rPr>
           <w:rFonts w:asciiTheme="majorHAnsi" w:hAnsiTheme="majorHAnsi" w:cstheme="majorHAnsi"/>
-          <w:sz w:val="11"/>
-          <w:szCs w:val="11"/>
+          <w:sz w:val="15"/>
+          <w:szCs w:val="15"/>
         </w:rPr>
         <w:t>situational awareness tool. Location transmission is enabled and disabled at the press of a button.</w:t>
       </w:r>
@@ -1930,58 +2143,59 @@
           <w:ilvl w:val="1"/>
           <w:numId w:val="6"/>
         </w:numPr>
+        <w:ind w:left="720"/>
         <w:jc w:val="both"/>
         <w:rPr>
           <w:rFonts w:asciiTheme="majorHAnsi" w:hAnsiTheme="majorHAnsi" w:cstheme="majorHAnsi"/>
-          <w:sz w:val="11"/>
-          <w:szCs w:val="11"/>
-        </w:rPr>
-      </w:pPr>
-      <w:r>
-        <w:rPr>
-          <w:rFonts w:asciiTheme="majorHAnsi" w:hAnsiTheme="majorHAnsi" w:cstheme="majorHAnsi"/>
-          <w:sz w:val="11"/>
-          <w:szCs w:val="11"/>
+          <w:sz w:val="15"/>
+          <w:szCs w:val="15"/>
+        </w:rPr>
+      </w:pPr>
+      <w:r>
+        <w:rPr>
+          <w:rFonts w:asciiTheme="majorHAnsi" w:hAnsiTheme="majorHAnsi" w:cstheme="majorHAnsi"/>
+          <w:sz w:val="15"/>
+          <w:szCs w:val="15"/>
         </w:rPr>
         <w:t xml:space="preserve">Created a NodeJS server application to receive a configuration message from our web application </w:t>
       </w:r>
       <w:r>
         <w:rPr>
           <w:rFonts w:asciiTheme="majorHAnsi" w:hAnsiTheme="majorHAnsi" w:cstheme="majorHAnsi"/>
-          <w:sz w:val="11"/>
-          <w:szCs w:val="11"/>
+          <w:sz w:val="15"/>
+          <w:szCs w:val="15"/>
         </w:rPr>
         <w:t>to</w:t>
       </w:r>
       <w:r>
         <w:rPr>
           <w:rFonts w:asciiTheme="majorHAnsi" w:hAnsiTheme="majorHAnsi" w:cstheme="majorHAnsi"/>
-          <w:sz w:val="11"/>
-          <w:szCs w:val="11"/>
+          <w:sz w:val="15"/>
+          <w:szCs w:val="15"/>
         </w:rPr>
         <w:t xml:space="preserve"> then produce and publish the requested amount simulations for each simulation type </w:t>
       </w:r>
       <w:r>
         <w:rPr>
           <w:rFonts w:asciiTheme="majorHAnsi" w:hAnsiTheme="majorHAnsi" w:cstheme="majorHAnsi"/>
-          <w:sz w:val="11"/>
-          <w:szCs w:val="11"/>
+          <w:sz w:val="15"/>
+          <w:szCs w:val="15"/>
         </w:rPr>
         <w:t>specified from the configuration received</w:t>
       </w:r>
       <w:r>
         <w:rPr>
           <w:rFonts w:asciiTheme="majorHAnsi" w:hAnsiTheme="majorHAnsi" w:cstheme="majorHAnsi"/>
-          <w:sz w:val="11"/>
-          <w:szCs w:val="11"/>
+          <w:sz w:val="15"/>
+          <w:szCs w:val="15"/>
         </w:rPr>
         <w:t xml:space="preserve"> </w:t>
       </w:r>
       <w:r>
         <w:rPr>
           <w:rFonts w:asciiTheme="majorHAnsi" w:hAnsiTheme="majorHAnsi" w:cstheme="majorHAnsi"/>
-          <w:sz w:val="11"/>
-          <w:szCs w:val="11"/>
+          <w:sz w:val="15"/>
+          <w:szCs w:val="15"/>
         </w:rPr>
         <w:t>to be sent to our situational awareness tool.</w:t>
       </w:r>
@@ -1993,18 +2207,19 @@
           <w:ilvl w:val="1"/>
           <w:numId w:val="6"/>
         </w:numPr>
+        <w:ind w:left="720"/>
         <w:jc w:val="both"/>
         <w:rPr>
           <w:rFonts w:asciiTheme="majorHAnsi" w:hAnsiTheme="majorHAnsi" w:cstheme="majorHAnsi"/>
-          <w:sz w:val="11"/>
-          <w:szCs w:val="11"/>
-        </w:rPr>
-      </w:pPr>
-      <w:r>
-        <w:rPr>
-          <w:rFonts w:asciiTheme="majorHAnsi" w:hAnsiTheme="majorHAnsi" w:cstheme="majorHAnsi"/>
-          <w:sz w:val="11"/>
-          <w:szCs w:val="11"/>
+          <w:sz w:val="15"/>
+          <w:szCs w:val="15"/>
+        </w:rPr>
+      </w:pPr>
+      <w:r>
+        <w:rPr>
+          <w:rFonts w:asciiTheme="majorHAnsi" w:hAnsiTheme="majorHAnsi" w:cstheme="majorHAnsi"/>
+          <w:sz w:val="15"/>
+          <w:szCs w:val="15"/>
         </w:rPr>
         <w:t>Created a new ASP.NET Core MVC web application with Authentication / Authorization / Impersonation capabilities using Microsoft Identity and Entity Framework.</w:t>
       </w:r>
@@ -2016,18 +2231,19 @@
           <w:ilvl w:val="1"/>
           <w:numId w:val="6"/>
         </w:numPr>
+        <w:ind w:left="720"/>
         <w:jc w:val="both"/>
         <w:rPr>
           <w:rFonts w:asciiTheme="majorHAnsi" w:hAnsiTheme="majorHAnsi" w:cstheme="majorHAnsi"/>
-          <w:sz w:val="11"/>
-          <w:szCs w:val="11"/>
-        </w:rPr>
-      </w:pPr>
-      <w:r>
-        <w:rPr>
-          <w:rFonts w:asciiTheme="majorHAnsi" w:hAnsiTheme="majorHAnsi" w:cstheme="majorHAnsi"/>
-          <w:sz w:val="11"/>
-          <w:szCs w:val="11"/>
+          <w:sz w:val="15"/>
+          <w:szCs w:val="15"/>
+        </w:rPr>
+      </w:pPr>
+      <w:r>
+        <w:rPr>
+          <w:rFonts w:asciiTheme="majorHAnsi" w:hAnsiTheme="majorHAnsi" w:cstheme="majorHAnsi"/>
+          <w:sz w:val="15"/>
+          <w:szCs w:val="15"/>
         </w:rPr>
         <w:t>Created database modification and visualization capabilities in our web application by creating stored procedures, endpoints in our internal RESTful API, and calls to those endpoints.</w:t>
       </w:r>
@@ -2039,56 +2255,58 @@
           <w:ilvl w:val="1"/>
           <w:numId w:val="6"/>
         </w:numPr>
+        <w:ind w:left="720"/>
         <w:jc w:val="both"/>
         <w:rPr>
           <w:rFonts w:asciiTheme="majorHAnsi" w:hAnsiTheme="majorHAnsi" w:cstheme="majorHAnsi"/>
-          <w:sz w:val="11"/>
-          <w:szCs w:val="11"/>
-        </w:rPr>
-      </w:pPr>
-      <w:r>
-        <w:rPr>
-          <w:rFonts w:asciiTheme="majorHAnsi" w:hAnsiTheme="majorHAnsi" w:cstheme="majorHAnsi"/>
-          <w:sz w:val="11"/>
-          <w:szCs w:val="11"/>
+          <w:sz w:val="15"/>
+          <w:szCs w:val="15"/>
+        </w:rPr>
+      </w:pPr>
+      <w:r>
+        <w:rPr>
+          <w:rFonts w:asciiTheme="majorHAnsi" w:hAnsiTheme="majorHAnsi" w:cstheme="majorHAnsi"/>
+          <w:sz w:val="15"/>
+          <w:szCs w:val="15"/>
         </w:rPr>
         <w:t>Increased system health awareness by implementing Prometheus, a system health check</w:t>
       </w:r>
       <w:r>
         <w:rPr>
           <w:rFonts w:asciiTheme="majorHAnsi" w:hAnsiTheme="majorHAnsi" w:cstheme="majorHAnsi"/>
-          <w:sz w:val="11"/>
-          <w:szCs w:val="11"/>
+          <w:sz w:val="15"/>
+          <w:szCs w:val="15"/>
         </w:rPr>
         <w:t>, to the organization</w:t>
       </w:r>
       <w:r>
         <w:rPr>
           <w:rFonts w:asciiTheme="majorHAnsi" w:hAnsiTheme="majorHAnsi" w:cstheme="majorHAnsi"/>
-          <w:sz w:val="11"/>
-          <w:szCs w:val="11"/>
+          <w:sz w:val="15"/>
+          <w:szCs w:val="15"/>
         </w:rPr>
         <w:t>’</w:t>
       </w:r>
       <w:r>
         <w:rPr>
           <w:rFonts w:asciiTheme="majorHAnsi" w:hAnsiTheme="majorHAnsi" w:cstheme="majorHAnsi"/>
-          <w:sz w:val="11"/>
-          <w:szCs w:val="11"/>
+          <w:sz w:val="15"/>
+          <w:szCs w:val="15"/>
         </w:rPr>
         <w:t>s web application</w:t>
       </w:r>
       <w:r>
         <w:rPr>
           <w:rFonts w:asciiTheme="majorHAnsi" w:hAnsiTheme="majorHAnsi" w:cstheme="majorHAnsi"/>
-          <w:sz w:val="11"/>
-          <w:szCs w:val="11"/>
+          <w:sz w:val="15"/>
+          <w:szCs w:val="15"/>
         </w:rPr>
         <w:t>.</w:t>
       </w:r>
     </w:p>
     <w:p>
       <w:pPr>
+        <w:ind w:hanging="720"/>
         <w:jc w:val="both"/>
         <w:rPr>
           <w:rFonts w:asciiTheme="majorHAnsi" w:hAnsiTheme="majorHAnsi" w:cstheme="majorHAnsi"/>
@@ -2099,7 +2317,10 @@
     </w:p>
     <w:p>
       <w:pPr>
-        <w:ind w:left="720"/>
+        <w:tabs>
+          <w:tab w:val="left" w:pos="8820"/>
+        </w:tabs>
+        <w:ind w:left="720" w:hanging="720"/>
         <w:jc w:val="both"/>
         <w:rPr>
           <w:rFonts w:ascii="Times New Roman" w:hAnsi="Times New Roman" w:cs="Times New Roman"/>
@@ -2145,108 +2366,8 @@
           <w:sz w:val="18"/>
           <w:szCs w:val="18"/>
         </w:rPr>
-        <w:tab/>
-      </w:r>
-      <w:r>
-        <w:rPr>
-          <w:rFonts w:ascii="Times New Roman" w:hAnsi="Times New Roman" w:cs="Times New Roman"/>
-          <w:b/>
-          <w:bCs/>
-          <w:i/>
-          <w:iCs/>
-          <w:sz w:val="18"/>
-          <w:szCs w:val="18"/>
-        </w:rPr>
-        <w:tab/>
-      </w:r>
-      <w:r>
-        <w:rPr>
-          <w:rFonts w:ascii="Times New Roman" w:hAnsi="Times New Roman" w:cs="Times New Roman"/>
-          <w:b/>
-          <w:bCs/>
-          <w:i/>
-          <w:iCs/>
-          <w:sz w:val="18"/>
-          <w:szCs w:val="18"/>
-        </w:rPr>
-        <w:tab/>
-      </w:r>
-      <w:r>
-        <w:rPr>
-          <w:rFonts w:ascii="Times New Roman" w:hAnsi="Times New Roman" w:cs="Times New Roman"/>
-          <w:b/>
-          <w:bCs/>
-          <w:i/>
-          <w:iCs/>
-          <w:sz w:val="18"/>
-          <w:szCs w:val="18"/>
-        </w:rPr>
-        <w:tab/>
-        <w:t xml:space="preserve">                     </w:t>
-      </w:r>
-      <w:r>
-        <w:rPr>
-          <w:rFonts w:ascii="Times New Roman" w:hAnsi="Times New Roman" w:cs="Times New Roman"/>
-          <w:b/>
-          <w:bCs/>
-          <w:i/>
-          <w:iCs/>
-          <w:sz w:val="18"/>
-          <w:szCs w:val="18"/>
-        </w:rPr>
-        <w:tab/>
-      </w:r>
-      <w:r>
-        <w:rPr>
-          <w:rFonts w:ascii="Times New Roman" w:hAnsi="Times New Roman" w:cs="Times New Roman"/>
-          <w:b/>
-          <w:bCs/>
-          <w:i/>
-          <w:iCs/>
-          <w:sz w:val="18"/>
-          <w:szCs w:val="18"/>
-        </w:rPr>
-        <w:tab/>
-      </w:r>
-      <w:r>
-        <w:rPr>
-          <w:rFonts w:ascii="Times New Roman" w:hAnsi="Times New Roman" w:cs="Times New Roman"/>
-          <w:b/>
-          <w:bCs/>
-          <w:i/>
-          <w:iCs/>
-          <w:sz w:val="18"/>
-          <w:szCs w:val="18"/>
-        </w:rPr>
-        <w:tab/>
-      </w:r>
-      <w:r>
-        <w:rPr>
-          <w:rFonts w:ascii="Times New Roman" w:hAnsi="Times New Roman" w:cs="Times New Roman"/>
-          <w:b/>
-          <w:bCs/>
-          <w:i/>
-          <w:iCs/>
-          <w:sz w:val="18"/>
-          <w:szCs w:val="18"/>
-        </w:rPr>
         <w:t>02/2022 – Present</w:t>
       </w:r>
-    </w:p>
-    <w:p>
-      <w:pPr>
-        <w:ind w:left="720"/>
-        <w:jc w:val="both"/>
-        <w:rPr>
-          <w:rFonts w:ascii="Times New Roman" w:hAnsi="Times New Roman" w:cs="Times New Roman"/>
-          <w:b/>
-          <w:bCs/>
-          <w:i/>
-          <w:iCs/>
-          <w:sz w:val="13"/>
-          <w:szCs w:val="13"/>
-        </w:rPr>
-      </w:pPr>
     </w:p>
     <w:p>
       <w:pPr>
@@ -2255,62 +2376,62 @@
           <w:ilvl w:val="1"/>
           <w:numId w:val="6"/>
         </w:numPr>
-        <w:jc w:val="both"/>
-        <w:rPr>
-          <w:rFonts w:ascii="Times New Roman" w:hAnsi="Times New Roman" w:cs="Times New Roman"/>
-          <w:b/>
-          <w:bCs/>
-          <w:i/>
-          <w:iCs/>
-          <w:sz w:val="15"/>
-          <w:szCs w:val="15"/>
-        </w:rPr>
-      </w:pPr>
-      <w:r>
-        <w:rPr>
-          <w:rFonts w:asciiTheme="majorHAnsi" w:hAnsiTheme="majorHAnsi" w:cstheme="majorHAnsi"/>
-          <w:sz w:val="13"/>
-          <w:szCs w:val="13"/>
+        <w:ind w:left="720"/>
+        <w:rPr>
+          <w:rFonts w:ascii="Times New Roman" w:hAnsi="Times New Roman" w:cs="Times New Roman"/>
+          <w:b/>
+          <w:bCs/>
+          <w:i/>
+          <w:iCs/>
+          <w:sz w:val="15"/>
+          <w:szCs w:val="15"/>
+        </w:rPr>
+      </w:pPr>
+      <w:r>
+        <w:rPr>
+          <w:rFonts w:asciiTheme="majorHAnsi" w:hAnsiTheme="majorHAnsi" w:cstheme="majorHAnsi"/>
+          <w:sz w:val="15"/>
+          <w:szCs w:val="15"/>
         </w:rPr>
         <w:t xml:space="preserve">Built and maintaining a 240 MH/s cryptocurrency mining rig </w:t>
       </w:r>
       <w:r>
         <w:rPr>
           <w:rFonts w:asciiTheme="majorHAnsi" w:hAnsiTheme="majorHAnsi" w:cstheme="majorHAnsi"/>
-          <w:sz w:val="13"/>
-          <w:szCs w:val="13"/>
+          <w:sz w:val="15"/>
+          <w:szCs w:val="15"/>
         </w:rPr>
         <w:t>to validate the</w:t>
       </w:r>
       <w:r>
         <w:rPr>
           <w:rFonts w:asciiTheme="majorHAnsi" w:hAnsiTheme="majorHAnsi" w:cstheme="majorHAnsi"/>
-          <w:sz w:val="13"/>
-          <w:szCs w:val="13"/>
+          <w:sz w:val="15"/>
+          <w:szCs w:val="15"/>
         </w:rPr>
         <w:t xml:space="preserve"> </w:t>
       </w:r>
       <w:r>
         <w:rPr>
           <w:rFonts w:asciiTheme="majorHAnsi" w:hAnsiTheme="majorHAnsi" w:cstheme="majorHAnsi"/>
-          <w:sz w:val="13"/>
-          <w:szCs w:val="13"/>
+          <w:sz w:val="15"/>
+          <w:szCs w:val="15"/>
         </w:rPr>
         <w:t>Ethereum</w:t>
       </w:r>
       <w:r>
         <w:rPr>
           <w:rFonts w:asciiTheme="majorHAnsi" w:hAnsiTheme="majorHAnsi" w:cstheme="majorHAnsi"/>
-          <w:sz w:val="13"/>
-          <w:szCs w:val="13"/>
+          <w:sz w:val="15"/>
+          <w:szCs w:val="15"/>
         </w:rPr>
         <w:t xml:space="preserve"> blockchain via the proof of work consensus protocol</w:t>
       </w:r>
       <w:r>
         <w:rPr>
           <w:rFonts w:asciiTheme="majorHAnsi" w:hAnsiTheme="majorHAnsi" w:cstheme="majorHAnsi"/>
-          <w:sz w:val="13"/>
-          <w:szCs w:val="13"/>
+          <w:sz w:val="15"/>
+          <w:szCs w:val="15"/>
         </w:rPr>
         <w:t>.</w:t>
       </w:r>
@@ -2340,21 +2461,89 @@
           <w:rFonts w:ascii="Times New Roman" w:hAnsi="Times New Roman" w:cs="Times New Roman"/>
           <w:b/>
           <w:bCs/>
+          <w:noProof/>
           <w:spacing w:val="80"/>
         </w:rPr>
+        <mc:AlternateContent>
+          <mc:Choice Requires="wps">
+            <w:drawing>
+              <wp:anchor distT="0" distB="0" distL="114300" distR="114300" simplePos="0" relativeHeight="251665408" behindDoc="0" locked="0" layoutInCell="1" allowOverlap="1" wp14:anchorId="72052017" wp14:editId="0AB2DF82">
+                <wp:simplePos x="0" y="0"/>
+                <wp:positionH relativeFrom="margin">
+                  <wp:posOffset>2971800</wp:posOffset>
+                </wp:positionH>
+                <wp:positionV relativeFrom="paragraph">
+                  <wp:posOffset>75565</wp:posOffset>
+                </wp:positionV>
+                <wp:extent cx="3695700" cy="0"/>
+                <wp:effectExtent l="0" t="0" r="0" b="0"/>
+                <wp:wrapNone/>
+                <wp:docPr id="4" name="Straight Connector 4"/>
+                <wp:cNvGraphicFramePr/>
+                <a:graphic xmlns:a="http://schemas.openxmlformats.org/drawingml/2006/main">
+                  <a:graphicData uri="http://schemas.microsoft.com/office/word/2010/wordprocessingShape">
+                    <wps:wsp>
+                      <wps:cNvCnPr/>
+                      <wps:spPr>
+                        <a:xfrm>
+                          <a:off x="0" y="0"/>
+                          <a:ext cx="3695700" cy="0"/>
+                        </a:xfrm>
+                        <a:prstGeom prst="line">
+                          <a:avLst/>
+                        </a:prstGeom>
+                        <a:ln>
+                          <a:solidFill>
+                            <a:schemeClr val="tx1"/>
+                          </a:solidFill>
+                        </a:ln>
+                      </wps:spPr>
+                      <wps:style>
+                        <a:lnRef idx="1">
+                          <a:schemeClr val="accent1"/>
+                        </a:lnRef>
+                        <a:fillRef idx="0">
+                          <a:schemeClr val="accent1"/>
+                        </a:fillRef>
+                        <a:effectRef idx="0">
+                          <a:schemeClr val="accent1"/>
+                        </a:effectRef>
+                        <a:fontRef idx="minor">
+                          <a:schemeClr val="tx1"/>
+                        </a:fontRef>
+                      </wps:style>
+                      <wps:bodyPr/>
+                    </wps:wsp>
+                  </a:graphicData>
+                </a:graphic>
+                <wp14:sizeRelH relativeFrom="margin">
+                  <wp14:pctWidth>0</wp14:pctWidth>
+                </wp14:sizeRelH>
+                <wp14:sizeRelV relativeFrom="margin">
+                  <wp14:pctHeight>0</wp14:pctHeight>
+                </wp14:sizeRelV>
+              </wp:anchor>
+            </w:drawing>
+          </mc:Choice>
+          <mc:Fallback>
+            <w:pict>
+              <v:line w14:anchorId="320C4371" id="Straight Connector 4" o:spid="_x0000_s1026" style="position:absolute;z-index:251665408;visibility:visible;mso-wrap-style:square;mso-width-percent:0;mso-height-percent:0;mso-wrap-distance-left:9pt;mso-wrap-distance-top:0;mso-wrap-distance-right:9pt;mso-wrap-distance-bottom:0;mso-position-horizontal:absolute;mso-position-horizontal-relative:margin;mso-position-vertical:absolute;mso-position-vertical-relative:text;mso-width-percent:0;mso-height-percent:0;mso-width-relative:margin;mso-height-relative:margin" from="234pt,5.95pt" to="525pt,5.95pt" o:gfxdata="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" strokecolor="black [3213]" strokeweight=".5pt">
+                <v:stroke joinstyle="miter"/>
+                <w10:wrap anchorx="margin"/>
+              </v:line>
+            </w:pict>
+          </mc:Fallback>
+        </mc:AlternateContent>
+      </w:r>
+      <w:r>
+        <w:rPr>
+          <w:rFonts w:ascii="Times New Roman" w:hAnsi="Times New Roman" w:cs="Times New Roman"/>
+          <w:b/>
+          <w:bCs/>
+          <w:spacing w:val="80"/>
+        </w:rPr>
         <w:t>PROGRAMMING PROJECTS</w:t>
       </w:r>
-    </w:p>
-    <w:p>
-      <w:pPr>
-        <w:rPr>
-          <w:rFonts w:ascii="Times New Roman" w:hAnsi="Times New Roman" w:cs="Times New Roman"/>
-          <w:b/>
-          <w:bCs/>
-          <w:sz w:val="16"/>
-          <w:szCs w:val="16"/>
-        </w:rPr>
-      </w:pPr>
     </w:p>
     <w:p>
       <w:pPr>
@@ -2382,17 +2571,19 @@
           <w:ilvl w:val="0"/>
           <w:numId w:val="8"/>
         </w:numPr>
-        <w:rPr>
-          <w:rFonts w:asciiTheme="majorHAnsi" w:hAnsiTheme="majorHAnsi" w:cstheme="majorHAnsi"/>
-          <w:sz w:val="11"/>
-          <w:szCs w:val="11"/>
-        </w:rPr>
-      </w:pPr>
-      <w:r>
-        <w:rPr>
-          <w:rFonts w:asciiTheme="majorHAnsi" w:hAnsiTheme="majorHAnsi" w:cstheme="majorHAnsi"/>
-          <w:sz w:val="11"/>
-          <w:szCs w:val="11"/>
+        <w:ind w:left="720"/>
+        <w:jc w:val="both"/>
+        <w:rPr>
+          <w:rFonts w:asciiTheme="majorHAnsi" w:hAnsiTheme="majorHAnsi" w:cstheme="majorHAnsi"/>
+          <w:sz w:val="15"/>
+          <w:szCs w:val="15"/>
+        </w:rPr>
+      </w:pPr>
+      <w:r>
+        <w:rPr>
+          <w:rFonts w:asciiTheme="majorHAnsi" w:hAnsiTheme="majorHAnsi" w:cstheme="majorHAnsi"/>
+          <w:sz w:val="15"/>
+          <w:szCs w:val="15"/>
         </w:rPr>
         <w:t>Automatic Maze Solution, solo project</w:t>
       </w:r>
@@ -2404,17 +2595,19 @@
           <w:ilvl w:val="0"/>
           <w:numId w:val="8"/>
         </w:numPr>
-        <w:rPr>
-          <w:rFonts w:asciiTheme="majorHAnsi" w:hAnsiTheme="majorHAnsi" w:cstheme="majorHAnsi"/>
-          <w:sz w:val="11"/>
-          <w:szCs w:val="11"/>
-        </w:rPr>
-      </w:pPr>
-      <w:r>
-        <w:rPr>
-          <w:rFonts w:asciiTheme="majorHAnsi" w:hAnsiTheme="majorHAnsi" w:cstheme="majorHAnsi"/>
-          <w:sz w:val="11"/>
-          <w:szCs w:val="11"/>
+        <w:ind w:left="720"/>
+        <w:jc w:val="both"/>
+        <w:rPr>
+          <w:rFonts w:asciiTheme="majorHAnsi" w:hAnsiTheme="majorHAnsi" w:cstheme="majorHAnsi"/>
+          <w:sz w:val="15"/>
+          <w:szCs w:val="15"/>
+        </w:rPr>
+      </w:pPr>
+      <w:r>
+        <w:rPr>
+          <w:rFonts w:asciiTheme="majorHAnsi" w:hAnsiTheme="majorHAnsi" w:cstheme="majorHAnsi"/>
+          <w:sz w:val="15"/>
+          <w:szCs w:val="15"/>
         </w:rPr>
         <w:t>Console-based RPG Game, led a three-person team</w:t>
       </w:r>
@@ -2426,57 +2619,59 @@
           <w:ilvl w:val="0"/>
           <w:numId w:val="8"/>
         </w:numPr>
-        <w:rPr>
-          <w:rFonts w:asciiTheme="majorHAnsi" w:hAnsiTheme="majorHAnsi" w:cstheme="majorHAnsi"/>
-          <w:sz w:val="11"/>
-          <w:szCs w:val="11"/>
-        </w:rPr>
-      </w:pPr>
-      <w:r>
-        <w:rPr>
-          <w:rFonts w:asciiTheme="majorHAnsi" w:hAnsiTheme="majorHAnsi" w:cstheme="majorHAnsi"/>
-          <w:sz w:val="11"/>
-          <w:szCs w:val="11"/>
+        <w:ind w:left="720"/>
+        <w:jc w:val="both"/>
+        <w:rPr>
+          <w:rFonts w:asciiTheme="majorHAnsi" w:hAnsiTheme="majorHAnsi" w:cstheme="majorHAnsi"/>
+          <w:sz w:val="15"/>
+          <w:szCs w:val="15"/>
+        </w:rPr>
+      </w:pPr>
+      <w:r>
+        <w:rPr>
+          <w:rFonts w:asciiTheme="majorHAnsi" w:hAnsiTheme="majorHAnsi" w:cstheme="majorHAnsi"/>
+          <w:sz w:val="15"/>
+          <w:szCs w:val="15"/>
         </w:rPr>
         <w:t>Client l</w:t>
       </w:r>
       <w:r>
         <w:rPr>
           <w:rFonts w:asciiTheme="majorHAnsi" w:hAnsiTheme="majorHAnsi" w:cstheme="majorHAnsi"/>
-          <w:sz w:val="11"/>
-          <w:szCs w:val="11"/>
+          <w:sz w:val="15"/>
+          <w:szCs w:val="15"/>
         </w:rPr>
         <w:t>og</w:t>
       </w:r>
       <w:r>
         <w:rPr>
           <w:rFonts w:asciiTheme="majorHAnsi" w:hAnsiTheme="majorHAnsi" w:cstheme="majorHAnsi"/>
-          <w:sz w:val="11"/>
-          <w:szCs w:val="11"/>
+          <w:sz w:val="15"/>
+          <w:szCs w:val="15"/>
         </w:rPr>
         <w:t>ger</w:t>
       </w:r>
       <w:r>
         <w:rPr>
           <w:rFonts w:asciiTheme="majorHAnsi" w:hAnsiTheme="majorHAnsi" w:cstheme="majorHAnsi"/>
-          <w:sz w:val="11"/>
-          <w:szCs w:val="11"/>
+          <w:sz w:val="15"/>
+          <w:szCs w:val="15"/>
         </w:rPr>
         <w:t xml:space="preserve"> system for</w:t>
       </w:r>
       <w:r>
         <w:rPr>
           <w:rFonts w:asciiTheme="majorHAnsi" w:hAnsiTheme="majorHAnsi" w:cstheme="majorHAnsi"/>
-          <w:sz w:val="11"/>
-          <w:szCs w:val="11"/>
+          <w:sz w:val="15"/>
+          <w:szCs w:val="15"/>
         </w:rPr>
         <w:t xml:space="preserve"> published</w:t>
       </w:r>
       <w:r>
         <w:rPr>
           <w:rFonts w:asciiTheme="majorHAnsi" w:hAnsiTheme="majorHAnsi" w:cstheme="majorHAnsi"/>
-          <w:sz w:val="11"/>
-          <w:szCs w:val="11"/>
+          <w:sz w:val="15"/>
+          <w:szCs w:val="15"/>
         </w:rPr>
         <w:t xml:space="preserve"> UAS data from a ActiveMQ server, pair-programming</w:t>
       </w:r>
@@ -2488,10 +2683,12 @@
           <w:ilvl w:val="0"/>
           <w:numId w:val="8"/>
         </w:numPr>
-        <w:rPr>
-          <w:rFonts w:asciiTheme="majorHAnsi" w:hAnsiTheme="majorHAnsi" w:cstheme="majorHAnsi"/>
-          <w:sz w:val="11"/>
-          <w:szCs w:val="11"/>
+        <w:ind w:left="720"/>
+        <w:jc w:val="both"/>
+        <w:rPr>
+          <w:rFonts w:asciiTheme="majorHAnsi" w:hAnsiTheme="majorHAnsi" w:cstheme="majorHAnsi"/>
+          <w:sz w:val="15"/>
+          <w:szCs w:val="15"/>
         </w:rPr>
         <w:sectPr>
           <w:type w:val="continuous"/>
@@ -2505,8 +2702,8 @@
       <w:r>
         <w:rPr>
           <w:rFonts w:asciiTheme="majorHAnsi" w:hAnsiTheme="majorHAnsi" w:cstheme="majorHAnsi"/>
-          <w:sz w:val="11"/>
-          <w:szCs w:val="11"/>
+          <w:sz w:val="15"/>
+          <w:szCs w:val="15"/>
         </w:rPr>
         <w:t>User Authentication/Authorization/Impersonation functionality within ASP.NET MVC web application</w:t>
       </w:r>
@@ -2535,8 +2732,87 @@
           <w:rFonts w:ascii="Times New Roman" w:hAnsi="Times New Roman" w:cs="Times New Roman"/>
           <w:b/>
           <w:bCs/>
+          <w:noProof/>
           <w:spacing w:val="80"/>
         </w:rPr>
+        <mc:AlternateContent>
+          <mc:Choice Requires="wps">
+            <w:drawing>
+              <wp:anchor distT="0" distB="0" distL="114300" distR="114300" simplePos="0" relativeHeight="251667456" behindDoc="0" locked="0" layoutInCell="1" allowOverlap="1" wp14:anchorId="01AE82CE" wp14:editId="41855073">
+                <wp:simplePos x="0" y="0"/>
+                <wp:positionH relativeFrom="margin">
+                  <wp:align>right</wp:align>
+                </wp:positionH>
+                <wp:positionV relativeFrom="paragraph">
+                  <wp:posOffset>83820</wp:posOffset>
+                </wp:positionV>
+                <wp:extent cx="3695700" cy="0"/>
+                <wp:effectExtent l="0" t="0" r="0" b="0"/>
+                <wp:wrapNone/>
+                <wp:docPr id="5" name="Straight Connector 5"/>
+                <wp:cNvGraphicFramePr/>
+                <a:graphic xmlns:a="http://schemas.openxmlformats.org/drawingml/2006/main">
+                  <a:graphicData uri="http://schemas.microsoft.com/office/word/2010/wordprocessingShape">
+                    <wps:wsp>
+                      <wps:cNvCnPr/>
+                      <wps:spPr>
+                        <a:xfrm>
+                          <a:off x="0" y="0"/>
+                          <a:ext cx="3695700" cy="0"/>
+                        </a:xfrm>
+                        <a:prstGeom prst="line">
+                          <a:avLst/>
+                        </a:prstGeom>
+                        <a:ln>
+                          <a:solidFill>
+                            <a:schemeClr val="tx1"/>
+                          </a:solidFill>
+                        </a:ln>
+                      </wps:spPr>
+                      <wps:style>
+                        <a:lnRef idx="1">
+                          <a:schemeClr val="accent1"/>
+                        </a:lnRef>
+                        <a:fillRef idx="0">
+                          <a:schemeClr val="accent1"/>
+                        </a:fillRef>
+                        <a:effectRef idx="0">
+                          <a:schemeClr val="accent1"/>
+                        </a:effectRef>
+                        <a:fontRef idx="minor">
+                          <a:schemeClr val="tx1"/>
+                        </a:fontRef>
+                      </wps:style>
+                      <wps:bodyPr/>
+                    </wps:wsp>
+                  </a:graphicData>
+                </a:graphic>
+                <wp14:sizeRelH relativeFrom="margin">
+                  <wp14:pctWidth>0</wp14:pctWidth>
+                </wp14:sizeRelH>
+                <wp14:sizeRelV relativeFrom="margin">
+                  <wp14:pctHeight>0</wp14:pctHeight>
+                </wp14:sizeRelV>
+              </wp:anchor>
+            </w:drawing>
+          </mc:Choice>
+          <mc:Fallback>
+            <w:pict>
+              <v:line w14:anchorId="0F122AC8" id="Straight Connector 5" o:spid="_x0000_s1026" style="position:absolute;z-index:251667456;visibility:visible;mso-wrap-style:square;mso-width-percent:0;mso-height-percent:0;mso-wrap-distance-left:9pt;mso-wrap-distance-top:0;mso-wrap-distance-right:9pt;mso-wrap-distance-bottom:0;mso-position-horizontal:right;mso-position-horizontal-relative:margin;mso-position-vertical:absolute;mso-position-vertical-relative:text;mso-width-percent:0;mso-height-percent:0;mso-width-relative:margin;mso-height-relative:margin" from="239.8pt,6.6pt" to="530.8pt,6.6pt" o:gfxdata="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" strokecolor="black [3213]" strokeweight=".5pt">
+                <v:stroke joinstyle="miter"/>
+                <w10:wrap anchorx="margin"/>
+              </v:line>
+            </w:pict>
+          </mc:Fallback>
+        </mc:AlternateContent>
+      </w:r>
+      <w:r>
+        <w:rPr>
+          <w:rFonts w:ascii="Times New Roman" w:hAnsi="Times New Roman" w:cs="Times New Roman"/>
+          <w:b/>
+          <w:bCs/>
+          <w:spacing w:val="80"/>
+        </w:rPr>
         <w:t>LEADERSHIP</w:t>
       </w:r>
       <w:r>
@@ -2561,7 +2837,10 @@
     </w:p>
     <w:p>
       <w:pPr>
-        <w:ind w:left="720"/>
+        <w:tabs>
+          <w:tab w:val="left" w:pos="8820"/>
+        </w:tabs>
+        <w:ind w:left="720" w:hanging="720"/>
         <w:rPr>
           <w:rFonts w:ascii="Times New Roman" w:hAnsi="Times New Roman" w:cs="Times New Roman"/>
           <w:b/>
@@ -2643,54 +2922,6 @@
           <w:szCs w:val="18"/>
         </w:rPr>
         <w:tab/>
-      </w:r>
-      <w:r>
-        <w:rPr>
-          <w:rFonts w:ascii="Times New Roman" w:hAnsi="Times New Roman" w:cs="Times New Roman"/>
-          <w:b/>
-          <w:bCs/>
-          <w:i/>
-          <w:iCs/>
-          <w:sz w:val="18"/>
-          <w:szCs w:val="18"/>
-        </w:rPr>
-        <w:tab/>
-      </w:r>
-      <w:r>
-        <w:rPr>
-          <w:rFonts w:ascii="Times New Roman" w:hAnsi="Times New Roman" w:cs="Times New Roman"/>
-          <w:b/>
-          <w:bCs/>
-          <w:i/>
-          <w:iCs/>
-          <w:sz w:val="18"/>
-          <w:szCs w:val="18"/>
-        </w:rPr>
-        <w:tab/>
-      </w:r>
-      <w:r>
-        <w:rPr>
-          <w:rFonts w:ascii="Times New Roman" w:hAnsi="Times New Roman" w:cs="Times New Roman"/>
-          <w:b/>
-          <w:bCs/>
-          <w:i/>
-          <w:iCs/>
-          <w:sz w:val="18"/>
-          <w:szCs w:val="18"/>
-        </w:rPr>
-        <w:tab/>
-      </w:r>
-      <w:r>
-        <w:rPr>
-          <w:rFonts w:ascii="Times New Roman" w:hAnsi="Times New Roman" w:cs="Times New Roman"/>
-          <w:b/>
-          <w:bCs/>
-          <w:i/>
-          <w:iCs/>
-          <w:sz w:val="18"/>
-          <w:szCs w:val="18"/>
-        </w:rPr>
-        <w:t xml:space="preserve"> </w:t>
       </w:r>
       <w:r>
         <w:rPr>
@@ -2784,120 +3015,124 @@
           <w:ilvl w:val="0"/>
           <w:numId w:val="12"/>
         </w:numPr>
-        <w:jc w:val="both"/>
-        <w:rPr>
-          <w:rFonts w:asciiTheme="majorHAnsi" w:hAnsiTheme="majorHAnsi" w:cstheme="majorHAnsi"/>
-          <w:sz w:val="8"/>
-          <w:szCs w:val="8"/>
-        </w:rPr>
-      </w:pPr>
-      <w:r>
-        <w:rPr>
-          <w:rFonts w:asciiTheme="majorHAnsi" w:hAnsiTheme="majorHAnsi" w:cstheme="majorHAnsi"/>
-          <w:sz w:val="11"/>
-          <w:szCs w:val="11"/>
-        </w:rPr>
-        <w:t xml:space="preserve">The Del Mar Computer Science Club is a </w:t>
-      </w:r>
-      <w:r>
-        <w:rPr>
-          <w:rFonts w:asciiTheme="majorHAnsi" w:hAnsiTheme="majorHAnsi" w:cstheme="majorHAnsi"/>
-          <w:sz w:val="11"/>
-          <w:szCs w:val="11"/>
-        </w:rPr>
-        <w:t xml:space="preserve">Departmental </w:t>
-      </w:r>
-      <w:r>
-        <w:rPr>
-          <w:rFonts w:asciiTheme="majorHAnsi" w:hAnsiTheme="majorHAnsi" w:cstheme="majorHAnsi"/>
-          <w:sz w:val="11"/>
-          <w:szCs w:val="11"/>
-        </w:rPr>
-        <w:t>Registered Student Organization that I created at the beginning of 2020 with a few of my colle</w:t>
-      </w:r>
-      <w:r>
-        <w:rPr>
-          <w:rFonts w:asciiTheme="majorHAnsi" w:hAnsiTheme="majorHAnsi" w:cstheme="majorHAnsi"/>
-          <w:sz w:val="11"/>
-          <w:szCs w:val="11"/>
-        </w:rPr>
-        <w:t xml:space="preserve">agues. </w:t>
-      </w:r>
-      <w:r>
-        <w:rPr>
-          <w:rFonts w:asciiTheme="majorHAnsi" w:hAnsiTheme="majorHAnsi" w:cstheme="majorHAnsi"/>
-          <w:sz w:val="11"/>
-          <w:szCs w:val="11"/>
-        </w:rPr>
-        <w:t xml:space="preserve">Within this organization I led, we planned to attend tech conferences pre-covid but once we went </w:t>
-      </w:r>
-      <w:r>
-        <w:rPr>
-          <w:rFonts w:asciiTheme="majorHAnsi" w:hAnsiTheme="majorHAnsi" w:cstheme="majorHAnsi"/>
-          <w:sz w:val="11"/>
-          <w:szCs w:val="11"/>
-        </w:rPr>
-        <w:t>online,</w:t>
-      </w:r>
-      <w:r>
-        <w:rPr>
-          <w:rFonts w:asciiTheme="majorHAnsi" w:hAnsiTheme="majorHAnsi" w:cstheme="majorHAnsi"/>
-          <w:sz w:val="11"/>
-          <w:szCs w:val="11"/>
-        </w:rPr>
-        <w:t xml:space="preserve"> we sought to further our programming knowledge by including a breakout session during every</w:t>
-      </w:r>
-      <w:r>
-        <w:rPr>
-          <w:rFonts w:asciiTheme="majorHAnsi" w:hAnsiTheme="majorHAnsi" w:cstheme="majorHAnsi"/>
-          <w:sz w:val="11"/>
-          <w:szCs w:val="11"/>
-        </w:rPr>
-        <w:t xml:space="preserve"> online</w:t>
-      </w:r>
-      <w:r>
-        <w:rPr>
-          <w:rFonts w:asciiTheme="majorHAnsi" w:hAnsiTheme="majorHAnsi" w:cstheme="majorHAnsi"/>
-          <w:sz w:val="11"/>
-          <w:szCs w:val="11"/>
-        </w:rPr>
-        <w:t xml:space="preserve"> meeting to sharpen our skills on coding websites such a</w:t>
-      </w:r>
-      <w:r>
-        <w:rPr>
-          <w:rFonts w:asciiTheme="majorHAnsi" w:hAnsiTheme="majorHAnsi" w:cstheme="majorHAnsi"/>
-          <w:sz w:val="11"/>
-          <w:szCs w:val="11"/>
-        </w:rPr>
-        <w:t>s</w:t>
-      </w:r>
-      <w:r>
-        <w:rPr>
-          <w:rFonts w:asciiTheme="majorHAnsi" w:hAnsiTheme="majorHAnsi" w:cstheme="majorHAnsi"/>
-          <w:sz w:val="11"/>
-          <w:szCs w:val="11"/>
-        </w:rPr>
-        <w:t xml:space="preserve"> codewars.com. </w:t>
-      </w:r>
-    </w:p>
-    <w:p>
-      <w:pPr>
         <w:ind w:left="720"/>
         <w:jc w:val="both"/>
         <w:rPr>
           <w:rFonts w:asciiTheme="majorHAnsi" w:hAnsiTheme="majorHAnsi" w:cstheme="majorHAnsi"/>
-          <w:b/>
-          <w:bCs/>
-          <w:sz w:val="13"/>
-          <w:szCs w:val="13"/>
-        </w:rPr>
-      </w:pPr>
-    </w:p>
-    <w:p>
-      <w:pPr>
-        <w:ind w:left="720"/>
+          <w:sz w:val="12"/>
+          <w:szCs w:val="12"/>
+        </w:rPr>
+      </w:pPr>
+      <w:r>
+        <w:rPr>
+          <w:rFonts w:asciiTheme="majorHAnsi" w:hAnsiTheme="majorHAnsi" w:cstheme="majorHAnsi"/>
+          <w:sz w:val="15"/>
+          <w:szCs w:val="15"/>
+        </w:rPr>
+        <w:t xml:space="preserve">The Del Mar Computer Science Club is a </w:t>
+      </w:r>
+      <w:r>
+        <w:rPr>
+          <w:rFonts w:asciiTheme="majorHAnsi" w:hAnsiTheme="majorHAnsi" w:cstheme="majorHAnsi"/>
+          <w:sz w:val="15"/>
+          <w:szCs w:val="15"/>
+        </w:rPr>
+        <w:t xml:space="preserve">Departmental </w:t>
+      </w:r>
+      <w:r>
+        <w:rPr>
+          <w:rFonts w:asciiTheme="majorHAnsi" w:hAnsiTheme="majorHAnsi" w:cstheme="majorHAnsi"/>
+          <w:sz w:val="15"/>
+          <w:szCs w:val="15"/>
+        </w:rPr>
+        <w:t>Registered Student Organization that I created at the beginning of 2020 with a few of my colle</w:t>
+      </w:r>
+      <w:r>
+        <w:rPr>
+          <w:rFonts w:asciiTheme="majorHAnsi" w:hAnsiTheme="majorHAnsi" w:cstheme="majorHAnsi"/>
+          <w:sz w:val="15"/>
+          <w:szCs w:val="15"/>
+        </w:rPr>
+        <w:t xml:space="preserve">agues. </w:t>
+      </w:r>
+      <w:r>
+        <w:rPr>
+          <w:rFonts w:asciiTheme="majorHAnsi" w:hAnsiTheme="majorHAnsi" w:cstheme="majorHAnsi"/>
+          <w:sz w:val="15"/>
+          <w:szCs w:val="15"/>
+        </w:rPr>
+        <w:t xml:space="preserve">Within this organization I led, we planned to attend tech conferences pre-covid but once we went </w:t>
+      </w:r>
+      <w:r>
+        <w:rPr>
+          <w:rFonts w:asciiTheme="majorHAnsi" w:hAnsiTheme="majorHAnsi" w:cstheme="majorHAnsi"/>
+          <w:sz w:val="15"/>
+          <w:szCs w:val="15"/>
+        </w:rPr>
+        <w:t>online,</w:t>
+      </w:r>
+      <w:r>
+        <w:rPr>
+          <w:rFonts w:asciiTheme="majorHAnsi" w:hAnsiTheme="majorHAnsi" w:cstheme="majorHAnsi"/>
+          <w:sz w:val="15"/>
+          <w:szCs w:val="15"/>
+        </w:rPr>
+        <w:t xml:space="preserve"> we sought to further our programming knowledge by including a breakout session during every</w:t>
+      </w:r>
+      <w:r>
+        <w:rPr>
+          <w:rFonts w:asciiTheme="majorHAnsi" w:hAnsiTheme="majorHAnsi" w:cstheme="majorHAnsi"/>
+          <w:sz w:val="15"/>
+          <w:szCs w:val="15"/>
+        </w:rPr>
+        <w:t xml:space="preserve"> online</w:t>
+      </w:r>
+      <w:r>
+        <w:rPr>
+          <w:rFonts w:asciiTheme="majorHAnsi" w:hAnsiTheme="majorHAnsi" w:cstheme="majorHAnsi"/>
+          <w:sz w:val="15"/>
+          <w:szCs w:val="15"/>
+        </w:rPr>
+        <w:t xml:space="preserve"> meeting to sharpen our skills on coding websites such a</w:t>
+      </w:r>
+      <w:r>
+        <w:rPr>
+          <w:rFonts w:asciiTheme="majorHAnsi" w:hAnsiTheme="majorHAnsi" w:cstheme="majorHAnsi"/>
+          <w:sz w:val="15"/>
+          <w:szCs w:val="15"/>
+        </w:rPr>
+        <w:t>s</w:t>
+      </w:r>
+      <w:r>
+        <w:rPr>
+          <w:rFonts w:asciiTheme="majorHAnsi" w:hAnsiTheme="majorHAnsi" w:cstheme="majorHAnsi"/>
+          <w:sz w:val="15"/>
+          <w:szCs w:val="15"/>
+        </w:rPr>
+        <w:t xml:space="preserve"> codewars.com. </w:t>
+      </w:r>
+    </w:p>
+    <w:p>
+      <w:pPr>
+        <w:ind w:left="720" w:hanging="360"/>
         <w:jc w:val="both"/>
         <w:rPr>
+          <w:rFonts w:asciiTheme="majorHAnsi" w:hAnsiTheme="majorHAnsi" w:cstheme="majorHAnsi"/>
+          <w:b/>
+          <w:bCs/>
+          <w:sz w:val="16"/>
+          <w:szCs w:val="16"/>
+        </w:rPr>
+      </w:pPr>
+    </w:p>
+    <w:p>
+      <w:pPr>
+        <w:tabs>
+          <w:tab w:val="left" w:pos="8820"/>
+        </w:tabs>
+        <w:ind w:left="720" w:hanging="720"/>
+        <w:jc w:val="both"/>
+        <w:rPr>
           <w:rFonts w:ascii="Times New Roman" w:hAnsi="Times New Roman" w:cs="Times New Roman"/>
           <w:b/>
           <w:bCs/>
@@ -2930,66 +3165,6 @@
           <w:szCs w:val="18"/>
         </w:rPr>
         <w:tab/>
-      </w:r>
-      <w:r>
-        <w:rPr>
-          <w:rFonts w:ascii="Times New Roman" w:hAnsi="Times New Roman" w:cs="Times New Roman"/>
-          <w:b/>
-          <w:bCs/>
-          <w:i/>
-          <w:iCs/>
-          <w:sz w:val="18"/>
-          <w:szCs w:val="18"/>
-        </w:rPr>
-        <w:tab/>
-      </w:r>
-      <w:r>
-        <w:rPr>
-          <w:rFonts w:ascii="Times New Roman" w:hAnsi="Times New Roman" w:cs="Times New Roman"/>
-          <w:b/>
-          <w:bCs/>
-          <w:i/>
-          <w:iCs/>
-          <w:sz w:val="18"/>
-          <w:szCs w:val="18"/>
-        </w:rPr>
-        <w:tab/>
-      </w:r>
-      <w:r>
-        <w:rPr>
-          <w:rFonts w:ascii="Times New Roman" w:hAnsi="Times New Roman" w:cs="Times New Roman"/>
-          <w:b/>
-          <w:bCs/>
-          <w:i/>
-          <w:iCs/>
-          <w:sz w:val="18"/>
-          <w:szCs w:val="18"/>
-        </w:rPr>
-        <w:tab/>
-        <w:t xml:space="preserve">                     </w:t>
-      </w:r>
-      <w:r>
-        <w:rPr>
-          <w:rFonts w:ascii="Times New Roman" w:hAnsi="Times New Roman" w:cs="Times New Roman"/>
-          <w:b/>
-          <w:bCs/>
-          <w:i/>
-          <w:iCs/>
-          <w:sz w:val="18"/>
-          <w:szCs w:val="18"/>
-        </w:rPr>
-        <w:tab/>
-      </w:r>
-      <w:r>
-        <w:rPr>
-          <w:rFonts w:ascii="Times New Roman" w:hAnsi="Times New Roman" w:cs="Times New Roman"/>
-          <w:b/>
-          <w:bCs/>
-          <w:i/>
-          <w:iCs/>
-          <w:sz w:val="18"/>
-          <w:szCs w:val="18"/>
-        </w:rPr>
         <w:t>09/2020 - 05/2021</w:t>
       </w:r>
     </w:p>

</xml_diff>

<commit_message>
re-ordered sections in order of importance.
</commit_message>
<xml_diff>
--- a/Resume.docx
+++ b/Resume.docx
@@ -29,8 +29,8 @@
       <w:pPr>
         <w:rPr>
           <w:rFonts w:ascii="Times New Roman" w:hAnsi="Times New Roman" w:cs="Times New Roman"/>
-          <w:sz w:val="21"/>
-          <w:szCs w:val="21"/>
+          <w:sz w:val="18"/>
+          <w:szCs w:val="18"/>
         </w:rPr>
       </w:pPr>
     </w:p>
@@ -264,6 +264,8 @@
       <w:pPr>
         <w:rPr>
           <w:rFonts w:ascii="Times New Roman" w:hAnsi="Times New Roman" w:cs="Times New Roman"/>
+          <w:sz w:val="18"/>
+          <w:szCs w:val="18"/>
         </w:rPr>
       </w:pPr>
     </w:p>
@@ -1069,6 +1071,837 @@
     </w:p>
     <w:p>
       <w:pPr>
+        <w:jc w:val="center"/>
+        <w:rPr>
+          <w:rFonts w:ascii="Times New Roman" w:hAnsi="Times New Roman" w:cs="Times New Roman"/>
+          <w:spacing w:val="80"/>
+          <w:sz w:val="18"/>
+          <w:szCs w:val="18"/>
+        </w:rPr>
+      </w:pPr>
+    </w:p>
+    <w:p>
+      <w:pPr>
+        <w:rPr>
+          <w:rFonts w:ascii="Times New Roman" w:hAnsi="Times New Roman" w:cs="Times New Roman"/>
+          <w:b/>
+          <w:bCs/>
+          <w:spacing w:val="80"/>
+        </w:rPr>
+      </w:pPr>
+      <w:r>
+        <w:rPr>
+          <w:rFonts w:ascii="Times New Roman" w:hAnsi="Times New Roman" w:cs="Times New Roman"/>
+          <w:b/>
+          <w:bCs/>
+          <w:noProof/>
+          <w:spacing w:val="80"/>
+        </w:rPr>
+        <mc:AlternateContent>
+          <mc:Choice Requires="wps">
+            <w:drawing>
+              <wp:anchor distT="0" distB="0" distL="114300" distR="114300" simplePos="0" relativeHeight="251671552" behindDoc="0" locked="0" layoutInCell="1" allowOverlap="1" wp14:anchorId="4D1A46B1" wp14:editId="0416D470">
+                <wp:simplePos x="0" y="0"/>
+                <wp:positionH relativeFrom="margin">
+                  <wp:align>right</wp:align>
+                </wp:positionH>
+                <wp:positionV relativeFrom="paragraph">
+                  <wp:posOffset>79375</wp:posOffset>
+                </wp:positionV>
+                <wp:extent cx="4434840" cy="0"/>
+                <wp:effectExtent l="0" t="0" r="0" b="0"/>
+                <wp:wrapNone/>
+                <wp:docPr id="3" name="Straight Connector 3"/>
+                <wp:cNvGraphicFramePr/>
+                <a:graphic xmlns:a="http://schemas.openxmlformats.org/drawingml/2006/main">
+                  <a:graphicData uri="http://schemas.microsoft.com/office/word/2010/wordprocessingShape">
+                    <wps:wsp>
+                      <wps:cNvCnPr/>
+                      <wps:spPr>
+                        <a:xfrm>
+                          <a:off x="0" y="0"/>
+                          <a:ext cx="4434840" cy="0"/>
+                        </a:xfrm>
+                        <a:prstGeom prst="line">
+                          <a:avLst/>
+                        </a:prstGeom>
+                        <a:ln>
+                          <a:solidFill>
+                            <a:schemeClr val="tx1"/>
+                          </a:solidFill>
+                        </a:ln>
+                      </wps:spPr>
+                      <wps:style>
+                        <a:lnRef idx="1">
+                          <a:schemeClr val="accent1"/>
+                        </a:lnRef>
+                        <a:fillRef idx="0">
+                          <a:schemeClr val="accent1"/>
+                        </a:fillRef>
+                        <a:effectRef idx="0">
+                          <a:schemeClr val="accent1"/>
+                        </a:effectRef>
+                        <a:fontRef idx="minor">
+                          <a:schemeClr val="tx1"/>
+                        </a:fontRef>
+                      </wps:style>
+                      <wps:bodyPr/>
+                    </wps:wsp>
+                  </a:graphicData>
+                </a:graphic>
+                <wp14:sizeRelH relativeFrom="margin">
+                  <wp14:pctWidth>0</wp14:pctWidth>
+                </wp14:sizeRelH>
+                <wp14:sizeRelV relativeFrom="margin">
+                  <wp14:pctHeight>0</wp14:pctHeight>
+                </wp14:sizeRelV>
+              </wp:anchor>
+            </w:drawing>
+          </mc:Choice>
+          <mc:Fallback>
+            <w:pict>
+              <v:line w14:anchorId="301C76BA" id="Straight Connector 3" o:spid="_x0000_s1026" style="position:absolute;z-index:251671552;visibility:visible;mso-wrap-style:square;mso-width-percent:0;mso-height-percent:0;mso-wrap-distance-left:9pt;mso-wrap-distance-top:0;mso-wrap-distance-right:9pt;mso-wrap-distance-bottom:0;mso-position-horizontal:right;mso-position-horizontal-relative:margin;mso-position-vertical:absolute;mso-position-vertical-relative:text;mso-width-percent:0;mso-height-percent:0;mso-width-relative:margin;mso-height-relative:margin" from="298pt,6.25pt" to="647.2pt,6.25pt" o:gfxdata="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" strokecolor="black [3213]" strokeweight=".5pt">
+                <v:stroke joinstyle="miter"/>
+                <w10:wrap anchorx="margin"/>
+              </v:line>
+            </w:pict>
+          </mc:Fallback>
+        </mc:AlternateContent>
+      </w:r>
+      <w:r>
+        <w:rPr>
+          <w:rFonts w:ascii="Times New Roman" w:hAnsi="Times New Roman" w:cs="Times New Roman"/>
+          <w:b/>
+          <w:bCs/>
+          <w:spacing w:val="80"/>
+        </w:rPr>
+        <w:t>WORK EXPERIENCE</w:t>
+      </w:r>
+    </w:p>
+    <w:p>
+      <w:pPr>
+        <w:jc w:val="both"/>
+        <w:rPr>
+          <w:rFonts w:ascii="Times New Roman" w:hAnsi="Times New Roman" w:cs="Times New Roman"/>
+          <w:sz w:val="18"/>
+          <w:szCs w:val="18"/>
+        </w:rPr>
+      </w:pPr>
+    </w:p>
+    <w:p>
+      <w:pPr>
+        <w:tabs>
+          <w:tab w:val="left" w:pos="8820"/>
+        </w:tabs>
+        <w:ind w:left="720" w:hanging="720"/>
+        <w:jc w:val="both"/>
+        <w:rPr>
+          <w:rFonts w:ascii="Times New Roman" w:hAnsi="Times New Roman" w:cs="Times New Roman"/>
+          <w:b/>
+          <w:bCs/>
+          <w:i/>
+          <w:iCs/>
+          <w:sz w:val="18"/>
+          <w:szCs w:val="18"/>
+        </w:rPr>
+      </w:pPr>
+      <w:r>
+        <w:rPr>
+          <w:rFonts w:ascii="Times New Roman" w:hAnsi="Times New Roman" w:cs="Times New Roman"/>
+          <w:b/>
+          <w:bCs/>
+          <w:i/>
+          <w:iCs/>
+          <w:sz w:val="18"/>
+          <w:szCs w:val="18"/>
+        </w:rPr>
+        <w:t>Software Engineering Intern / Texas A&amp;M Corpus Christi Lone Star UAS, Corpus Christi, Texas</w:t>
+      </w:r>
+      <w:r>
+        <w:rPr>
+          <w:rFonts w:ascii="Times New Roman" w:hAnsi="Times New Roman" w:cs="Times New Roman"/>
+          <w:b/>
+          <w:bCs/>
+          <w:i/>
+          <w:iCs/>
+          <w:sz w:val="18"/>
+          <w:szCs w:val="18"/>
+        </w:rPr>
+        <w:tab/>
+      </w:r>
+      <w:r>
+        <w:rPr>
+          <w:rFonts w:ascii="Times New Roman" w:hAnsi="Times New Roman" w:cs="Times New Roman"/>
+          <w:b/>
+          <w:bCs/>
+          <w:i/>
+          <w:iCs/>
+          <w:sz w:val="18"/>
+          <w:szCs w:val="18"/>
+        </w:rPr>
+        <w:t>10/2021 – Present</w:t>
+      </w:r>
+    </w:p>
+    <w:p>
+      <w:pPr>
+        <w:pStyle w:val="ListParagraph"/>
+        <w:numPr>
+          <w:ilvl w:val="1"/>
+          <w:numId w:val="6"/>
+        </w:numPr>
+        <w:ind w:left="720"/>
+        <w:jc w:val="both"/>
+        <w:rPr>
+          <w:rFonts w:asciiTheme="majorHAnsi" w:hAnsiTheme="majorHAnsi" w:cstheme="majorHAnsi"/>
+          <w:sz w:val="15"/>
+          <w:szCs w:val="15"/>
+        </w:rPr>
+      </w:pPr>
+      <w:r>
+        <w:rPr>
+          <w:rFonts w:asciiTheme="majorHAnsi" w:hAnsiTheme="majorHAnsi" w:cstheme="majorHAnsi"/>
+          <w:sz w:val="15"/>
+          <w:szCs w:val="15"/>
+        </w:rPr>
+        <w:t>Created a .NET MAUI cross-platform mobile application for the organization that when enabled on an employee’s phone, sends their location via MQTT to be visualized in our situational awareness tool. Location transmission is enabled and disabled at the press of a button.</w:t>
+      </w:r>
+    </w:p>
+    <w:p>
+      <w:pPr>
+        <w:pStyle w:val="ListParagraph"/>
+        <w:numPr>
+          <w:ilvl w:val="1"/>
+          <w:numId w:val="6"/>
+        </w:numPr>
+        <w:ind w:left="720"/>
+        <w:jc w:val="both"/>
+        <w:rPr>
+          <w:rFonts w:asciiTheme="majorHAnsi" w:hAnsiTheme="majorHAnsi" w:cstheme="majorHAnsi"/>
+          <w:sz w:val="15"/>
+          <w:szCs w:val="15"/>
+        </w:rPr>
+      </w:pPr>
+      <w:r>
+        <w:rPr>
+          <w:rFonts w:asciiTheme="majorHAnsi" w:hAnsiTheme="majorHAnsi" w:cstheme="majorHAnsi"/>
+          <w:sz w:val="15"/>
+          <w:szCs w:val="15"/>
+        </w:rPr>
+        <w:t>Pair-programmed on the creation of an MQTT client logging system to log all topics published to our ActiveMQ server along with a replay system to replay any selected message.</w:t>
+      </w:r>
+    </w:p>
+    <w:p>
+      <w:pPr>
+        <w:pStyle w:val="ListParagraph"/>
+        <w:numPr>
+          <w:ilvl w:val="1"/>
+          <w:numId w:val="6"/>
+        </w:numPr>
+        <w:ind w:left="720"/>
+        <w:jc w:val="both"/>
+        <w:rPr>
+          <w:rFonts w:asciiTheme="majorHAnsi" w:hAnsiTheme="majorHAnsi" w:cstheme="majorHAnsi"/>
+          <w:sz w:val="15"/>
+          <w:szCs w:val="15"/>
+        </w:rPr>
+      </w:pPr>
+      <w:r>
+        <w:rPr>
+          <w:rFonts w:asciiTheme="majorHAnsi" w:hAnsiTheme="majorHAnsi" w:cstheme="majorHAnsi"/>
+          <w:sz w:val="15"/>
+          <w:szCs w:val="15"/>
+        </w:rPr>
+        <w:t>Created a NodeJS server application to receive a configuration message from our web application to then produce and publish the requested amount simulations for each simulation type specified from the configuration received to be sent to our situational awareness tool.</w:t>
+      </w:r>
+    </w:p>
+    <w:p>
+      <w:pPr>
+        <w:pStyle w:val="ListParagraph"/>
+        <w:numPr>
+          <w:ilvl w:val="1"/>
+          <w:numId w:val="6"/>
+        </w:numPr>
+        <w:ind w:left="720"/>
+        <w:jc w:val="both"/>
+        <w:rPr>
+          <w:rFonts w:asciiTheme="majorHAnsi" w:hAnsiTheme="majorHAnsi" w:cstheme="majorHAnsi"/>
+          <w:sz w:val="15"/>
+          <w:szCs w:val="15"/>
+        </w:rPr>
+      </w:pPr>
+      <w:r>
+        <w:rPr>
+          <w:rFonts w:asciiTheme="majorHAnsi" w:hAnsiTheme="majorHAnsi" w:cstheme="majorHAnsi"/>
+          <w:sz w:val="15"/>
+          <w:szCs w:val="15"/>
+        </w:rPr>
+        <w:t>Created a new ASP.NET Core MVC web application with Authentication / Authorization / Impersonation capabilities using Microsoft Identity and Entity Framework.</w:t>
+      </w:r>
+    </w:p>
+    <w:p>
+      <w:pPr>
+        <w:pStyle w:val="ListParagraph"/>
+        <w:numPr>
+          <w:ilvl w:val="1"/>
+          <w:numId w:val="6"/>
+        </w:numPr>
+        <w:ind w:left="720"/>
+        <w:jc w:val="both"/>
+        <w:rPr>
+          <w:rFonts w:asciiTheme="majorHAnsi" w:hAnsiTheme="majorHAnsi" w:cstheme="majorHAnsi"/>
+          <w:sz w:val="15"/>
+          <w:szCs w:val="15"/>
+        </w:rPr>
+      </w:pPr>
+      <w:r>
+        <w:rPr>
+          <w:rFonts w:asciiTheme="majorHAnsi" w:hAnsiTheme="majorHAnsi" w:cstheme="majorHAnsi"/>
+          <w:sz w:val="15"/>
+          <w:szCs w:val="15"/>
+        </w:rPr>
+        <w:t>Created database modification and visualization capabilities in our web application by creating stored procedures, endpoints in our internal RESTful API, and calls to those endpoints.</w:t>
+      </w:r>
+    </w:p>
+    <w:p>
+      <w:pPr>
+        <w:pStyle w:val="ListParagraph"/>
+        <w:numPr>
+          <w:ilvl w:val="1"/>
+          <w:numId w:val="6"/>
+        </w:numPr>
+        <w:ind w:left="720"/>
+        <w:jc w:val="both"/>
+        <w:rPr>
+          <w:rFonts w:asciiTheme="majorHAnsi" w:hAnsiTheme="majorHAnsi" w:cstheme="majorHAnsi"/>
+          <w:sz w:val="15"/>
+          <w:szCs w:val="15"/>
+        </w:rPr>
+      </w:pPr>
+      <w:r>
+        <w:rPr>
+          <w:rFonts w:asciiTheme="majorHAnsi" w:hAnsiTheme="majorHAnsi" w:cstheme="majorHAnsi"/>
+          <w:sz w:val="15"/>
+          <w:szCs w:val="15"/>
+        </w:rPr>
+        <w:t>Increased system health awareness by implementing Prometheus, a system health check, to the organization’s web application.</w:t>
+      </w:r>
+    </w:p>
+    <w:p>
+      <w:pPr>
+        <w:ind w:hanging="720"/>
+        <w:jc w:val="both"/>
+        <w:rPr>
+          <w:rFonts w:asciiTheme="majorHAnsi" w:hAnsiTheme="majorHAnsi" w:cstheme="majorHAnsi"/>
+          <w:sz w:val="13"/>
+          <w:szCs w:val="13"/>
+        </w:rPr>
+      </w:pPr>
+    </w:p>
+    <w:p>
+      <w:pPr>
+        <w:tabs>
+          <w:tab w:val="left" w:pos="8820"/>
+        </w:tabs>
+        <w:ind w:left="720" w:hanging="720"/>
+        <w:jc w:val="both"/>
+        <w:rPr>
+          <w:rFonts w:ascii="Times New Roman" w:hAnsi="Times New Roman" w:cs="Times New Roman"/>
+          <w:b/>
+          <w:bCs/>
+          <w:i/>
+          <w:iCs/>
+          <w:sz w:val="18"/>
+          <w:szCs w:val="18"/>
+        </w:rPr>
+      </w:pPr>
+      <w:r>
+        <w:rPr>
+          <w:rFonts w:ascii="Times New Roman" w:hAnsi="Times New Roman" w:cs="Times New Roman"/>
+          <w:b/>
+          <w:bCs/>
+          <w:i/>
+          <w:iCs/>
+          <w:sz w:val="18"/>
+          <w:szCs w:val="18"/>
+        </w:rPr>
+        <w:t>Owner / Carver Tech LLC</w:t>
+      </w:r>
+      <w:r>
+        <w:rPr>
+          <w:rFonts w:ascii="Times New Roman" w:hAnsi="Times New Roman" w:cs="Times New Roman"/>
+          <w:b/>
+          <w:bCs/>
+          <w:i/>
+          <w:iCs/>
+          <w:sz w:val="18"/>
+          <w:szCs w:val="18"/>
+        </w:rPr>
+        <w:tab/>
+      </w:r>
+      <w:r>
+        <w:rPr>
+          <w:rFonts w:ascii="Times New Roman" w:hAnsi="Times New Roman" w:cs="Times New Roman"/>
+          <w:b/>
+          <w:bCs/>
+          <w:i/>
+          <w:iCs/>
+          <w:sz w:val="18"/>
+          <w:szCs w:val="18"/>
+        </w:rPr>
+        <w:t>02/2022 – Present</w:t>
+      </w:r>
+    </w:p>
+    <w:p>
+      <w:pPr>
+        <w:pStyle w:val="ListParagraph"/>
+        <w:numPr>
+          <w:ilvl w:val="1"/>
+          <w:numId w:val="6"/>
+        </w:numPr>
+        <w:ind w:left="720"/>
+        <w:rPr>
+          <w:rFonts w:ascii="Times New Roman" w:hAnsi="Times New Roman" w:cs="Times New Roman"/>
+          <w:b/>
+          <w:bCs/>
+          <w:i/>
+          <w:iCs/>
+          <w:sz w:val="15"/>
+          <w:szCs w:val="15"/>
+        </w:rPr>
+      </w:pPr>
+      <w:r>
+        <w:rPr>
+          <w:rFonts w:asciiTheme="majorHAnsi" w:hAnsiTheme="majorHAnsi" w:cstheme="majorHAnsi"/>
+          <w:sz w:val="15"/>
+          <w:szCs w:val="15"/>
+        </w:rPr>
+        <w:t>Built and maintaining a 240 MH/s cryptocurrency mining rig to validate the Ethereum blockchain via the proof of work consensus protocol.</w:t>
+      </w:r>
+    </w:p>
+    <w:p>
+      <w:pPr>
+        <w:rPr>
+          <w:rFonts w:ascii="Times New Roman" w:hAnsi="Times New Roman" w:cs="Times New Roman"/>
+          <w:b/>
+          <w:bCs/>
+          <w:spacing w:val="80"/>
+          <w:sz w:val="18"/>
+          <w:szCs w:val="18"/>
+        </w:rPr>
+      </w:pPr>
+    </w:p>
+    <w:p>
+      <w:pPr>
+        <w:rPr>
+          <w:rFonts w:ascii="Times New Roman" w:hAnsi="Times New Roman" w:cs="Times New Roman"/>
+          <w:b/>
+          <w:bCs/>
+          <w:spacing w:val="80"/>
+        </w:rPr>
+      </w:pPr>
+      <w:r>
+        <w:rPr>
+          <w:rFonts w:ascii="Times New Roman" w:hAnsi="Times New Roman" w:cs="Times New Roman"/>
+          <w:b/>
+          <w:bCs/>
+          <w:noProof/>
+          <w:spacing w:val="80"/>
+        </w:rPr>
+        <mc:AlternateContent>
+          <mc:Choice Requires="wps">
+            <w:drawing>
+              <wp:anchor distT="0" distB="0" distL="114300" distR="114300" simplePos="0" relativeHeight="251673600" behindDoc="0" locked="0" layoutInCell="1" allowOverlap="1" wp14:anchorId="5131707F" wp14:editId="70B5AB00">
+                <wp:simplePos x="0" y="0"/>
+                <wp:positionH relativeFrom="margin">
+                  <wp:align>right</wp:align>
+                </wp:positionH>
+                <wp:positionV relativeFrom="paragraph">
+                  <wp:posOffset>72390</wp:posOffset>
+                </wp:positionV>
+                <wp:extent cx="5266944" cy="0"/>
+                <wp:effectExtent l="0" t="0" r="0" b="0"/>
+                <wp:wrapNone/>
+                <wp:docPr id="2" name="Straight Connector 2"/>
+                <wp:cNvGraphicFramePr/>
+                <a:graphic xmlns:a="http://schemas.openxmlformats.org/drawingml/2006/main">
+                  <a:graphicData uri="http://schemas.microsoft.com/office/word/2010/wordprocessingShape">
+                    <wps:wsp>
+                      <wps:cNvCnPr/>
+                      <wps:spPr>
+                        <a:xfrm flipV="1">
+                          <a:off x="0" y="0"/>
+                          <a:ext cx="5266944" cy="0"/>
+                        </a:xfrm>
+                        <a:prstGeom prst="line">
+                          <a:avLst/>
+                        </a:prstGeom>
+                        <a:ln>
+                          <a:solidFill>
+                            <a:schemeClr val="tx1"/>
+                          </a:solidFill>
+                        </a:ln>
+                      </wps:spPr>
+                      <wps:style>
+                        <a:lnRef idx="1">
+                          <a:schemeClr val="accent1"/>
+                        </a:lnRef>
+                        <a:fillRef idx="0">
+                          <a:schemeClr val="accent1"/>
+                        </a:fillRef>
+                        <a:effectRef idx="0">
+                          <a:schemeClr val="accent1"/>
+                        </a:effectRef>
+                        <a:fontRef idx="minor">
+                          <a:schemeClr val="tx1"/>
+                        </a:fontRef>
+                      </wps:style>
+                      <wps:bodyPr/>
+                    </wps:wsp>
+                  </a:graphicData>
+                </a:graphic>
+                <wp14:sizeRelH relativeFrom="margin">
+                  <wp14:pctWidth>0</wp14:pctWidth>
+                </wp14:sizeRelH>
+                <wp14:sizeRelV relativeFrom="margin">
+                  <wp14:pctHeight>0</wp14:pctHeight>
+                </wp14:sizeRelV>
+              </wp:anchor>
+            </w:drawing>
+          </mc:Choice>
+          <mc:Fallback>
+            <w:pict>
+              <v:line w14:anchorId="5BD5DA82" id="Straight Connector 2" o:spid="_x0000_s1026" style="position:absolute;flip:y;z-index:251673600;visibility:visible;mso-wrap-style:square;mso-width-percent:0;mso-height-percent:0;mso-wrap-distance-left:9pt;mso-wrap-distance-top:0;mso-wrap-distance-right:9pt;mso-wrap-distance-bottom:0;mso-position-horizontal:right;mso-position-horizontal-relative:margin;mso-position-vertical:absolute;mso-position-vertical-relative:text;mso-width-percent:0;mso-height-percent:0;mso-width-relative:margin;mso-height-relative:margin" from="363.5pt,5.7pt" to="778.2pt,5.7pt" o:gfxdata="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" strokecolor="black [3213]" strokeweight=".5pt">
+                <v:stroke joinstyle="miter"/>
+                <w10:wrap anchorx="margin"/>
+              </v:line>
+            </w:pict>
+          </mc:Fallback>
+        </mc:AlternateContent>
+      </w:r>
+      <w:r>
+        <w:rPr>
+          <w:rFonts w:ascii="Times New Roman" w:hAnsi="Times New Roman" w:cs="Times New Roman"/>
+          <w:b/>
+          <w:bCs/>
+          <w:spacing w:val="80"/>
+        </w:rPr>
+        <w:t>EDUCATION</w:t>
+      </w:r>
+    </w:p>
+    <w:p>
+      <w:pPr>
+        <w:rPr>
+          <w:rFonts w:ascii="Times New Roman" w:hAnsi="Times New Roman" w:cs="Times New Roman"/>
+          <w:sz w:val="18"/>
+          <w:szCs w:val="18"/>
+        </w:rPr>
+      </w:pPr>
+    </w:p>
+    <w:p>
+      <w:pPr>
+        <w:ind w:left="720" w:hanging="720"/>
+        <w:rPr>
+          <w:rFonts w:ascii="Times New Roman" w:hAnsi="Times New Roman" w:cs="Times New Roman"/>
+          <w:b/>
+          <w:bCs/>
+          <w:i/>
+          <w:iCs/>
+          <w:sz w:val="18"/>
+          <w:szCs w:val="18"/>
+        </w:rPr>
+      </w:pPr>
+      <w:r>
+        <w:rPr>
+          <w:rFonts w:ascii="Times New Roman" w:hAnsi="Times New Roman" w:cs="Times New Roman"/>
+          <w:b/>
+          <w:bCs/>
+          <w:i/>
+          <w:iCs/>
+          <w:sz w:val="18"/>
+          <w:szCs w:val="18"/>
+        </w:rPr>
+        <w:t>Bachelor of Science</w:t>
+      </w:r>
+      <w:r>
+        <w:rPr>
+          <w:rFonts w:ascii="Times New Roman" w:hAnsi="Times New Roman" w:cs="Times New Roman"/>
+          <w:b/>
+          <w:bCs/>
+          <w:i/>
+          <w:iCs/>
+          <w:sz w:val="18"/>
+          <w:szCs w:val="18"/>
+        </w:rPr>
+        <w:t>,</w:t>
+      </w:r>
+      <w:r>
+        <w:rPr>
+          <w:rFonts w:ascii="Times New Roman" w:hAnsi="Times New Roman" w:cs="Times New Roman"/>
+          <w:b/>
+          <w:bCs/>
+          <w:i/>
+          <w:iCs/>
+          <w:sz w:val="18"/>
+          <w:szCs w:val="18"/>
+        </w:rPr>
+        <w:t xml:space="preserve"> Computer Science, Systems programming</w:t>
+      </w:r>
+      <w:r>
+        <w:rPr>
+          <w:rFonts w:ascii="Times New Roman" w:hAnsi="Times New Roman" w:cs="Times New Roman"/>
+          <w:b/>
+          <w:bCs/>
+          <w:i/>
+          <w:iCs/>
+          <w:sz w:val="18"/>
+          <w:szCs w:val="18"/>
+        </w:rPr>
+        <w:t xml:space="preserve"> </w:t>
+      </w:r>
+      <w:r>
+        <w:rPr>
+          <w:rFonts w:ascii="Times New Roman" w:hAnsi="Times New Roman" w:cs="Times New Roman"/>
+          <w:b/>
+          <w:bCs/>
+          <w:i/>
+          <w:iCs/>
+          <w:sz w:val="18"/>
+          <w:szCs w:val="18"/>
+        </w:rPr>
+        <w:t xml:space="preserve">/ </w:t>
+      </w:r>
+      <w:r>
+        <w:rPr>
+          <w:rFonts w:ascii="Times New Roman" w:hAnsi="Times New Roman" w:cs="Times New Roman"/>
+          <w:b/>
+          <w:bCs/>
+          <w:i/>
+          <w:iCs/>
+          <w:sz w:val="18"/>
+          <w:szCs w:val="18"/>
+        </w:rPr>
+        <w:t xml:space="preserve">Spring </w:t>
+      </w:r>
+      <w:r>
+        <w:rPr>
+          <w:rFonts w:ascii="Times New Roman" w:hAnsi="Times New Roman" w:cs="Times New Roman"/>
+          <w:b/>
+          <w:bCs/>
+          <w:i/>
+          <w:iCs/>
+          <w:sz w:val="18"/>
+          <w:szCs w:val="18"/>
+        </w:rPr>
+        <w:t>2023</w:t>
+      </w:r>
+      <w:r>
+        <w:rPr>
+          <w:rFonts w:ascii="Times New Roman" w:hAnsi="Times New Roman" w:cs="Times New Roman"/>
+          <w:b/>
+          <w:bCs/>
+          <w:i/>
+          <w:iCs/>
+          <w:sz w:val="18"/>
+          <w:szCs w:val="18"/>
+        </w:rPr>
+        <w:t xml:space="preserve"> / Major GPA: 3.0</w:t>
+      </w:r>
+    </w:p>
+    <w:p>
+      <w:pPr>
+        <w:ind w:left="720" w:hanging="720"/>
+        <w:rPr>
+          <w:rFonts w:ascii="Times New Roman" w:hAnsi="Times New Roman" w:cs="Times New Roman"/>
+          <w:b/>
+          <w:bCs/>
+          <w:i/>
+          <w:iCs/>
+          <w:sz w:val="18"/>
+          <w:szCs w:val="18"/>
+        </w:rPr>
+      </w:pPr>
+      <w:r>
+        <w:rPr>
+          <w:rFonts w:ascii="Times New Roman" w:hAnsi="Times New Roman" w:cs="Times New Roman"/>
+          <w:b/>
+          <w:bCs/>
+          <w:i/>
+          <w:iCs/>
+          <w:sz w:val="18"/>
+          <w:szCs w:val="18"/>
+        </w:rPr>
+        <w:t>Texas A&amp;M Corpus Christi, Corpus Christi, Texas</w:t>
+      </w:r>
+    </w:p>
+    <w:p>
+      <w:pPr>
+        <w:pStyle w:val="ListParagraph"/>
+        <w:numPr>
+          <w:ilvl w:val="1"/>
+          <w:numId w:val="6"/>
+        </w:numPr>
+        <w:ind w:left="720"/>
+        <w:jc w:val="both"/>
+        <w:rPr>
+          <w:rFonts w:asciiTheme="majorHAnsi" w:hAnsiTheme="majorHAnsi" w:cstheme="majorHAnsi"/>
+          <w:sz w:val="12"/>
+          <w:szCs w:val="12"/>
+        </w:rPr>
+      </w:pPr>
+      <w:r>
+        <w:rPr>
+          <w:rFonts w:asciiTheme="majorHAnsi" w:hAnsiTheme="majorHAnsi" w:cstheme="majorHAnsi"/>
+          <w:sz w:val="15"/>
+          <w:szCs w:val="15"/>
+        </w:rPr>
+        <w:t>Upper-level Computer Science courses taken: Software Engineering, Numerical Methods, Image Processing, Theory of Programming Languages, Intro to Database Systems, Operating Systems, Computer Networks, Software Project Management, Survey of Programming Languages, Cyber Security, Cryptography, and Skills for Computing Professionals.</w:t>
+      </w:r>
+    </w:p>
+    <w:p>
+      <w:pPr>
+        <w:jc w:val="both"/>
+        <w:rPr>
+          <w:rFonts w:asciiTheme="majorHAnsi" w:hAnsiTheme="majorHAnsi" w:cstheme="majorHAnsi"/>
+          <w:sz w:val="13"/>
+          <w:szCs w:val="13"/>
+        </w:rPr>
+      </w:pPr>
+    </w:p>
+    <w:p>
+      <w:pPr>
+        <w:ind w:left="720" w:hanging="720"/>
+        <w:rPr>
+          <w:rFonts w:ascii="Times New Roman" w:hAnsi="Times New Roman" w:cs="Times New Roman"/>
+          <w:b/>
+          <w:bCs/>
+          <w:i/>
+          <w:iCs/>
+          <w:sz w:val="18"/>
+          <w:szCs w:val="18"/>
+        </w:rPr>
+      </w:pPr>
+      <w:r>
+        <w:rPr>
+          <w:rFonts w:ascii="Times New Roman" w:hAnsi="Times New Roman" w:cs="Times New Roman"/>
+          <w:b/>
+          <w:bCs/>
+          <w:i/>
+          <w:iCs/>
+          <w:sz w:val="18"/>
+          <w:szCs w:val="18"/>
+        </w:rPr>
+        <w:t>Associate of Science</w:t>
+      </w:r>
+      <w:r>
+        <w:rPr>
+          <w:rFonts w:ascii="Times New Roman" w:hAnsi="Times New Roman" w:cs="Times New Roman"/>
+          <w:b/>
+          <w:bCs/>
+          <w:i/>
+          <w:iCs/>
+          <w:sz w:val="18"/>
+          <w:szCs w:val="18"/>
+        </w:rPr>
+        <w:t xml:space="preserve">, </w:t>
+      </w:r>
+      <w:r>
+        <w:rPr>
+          <w:rFonts w:ascii="Times New Roman" w:hAnsi="Times New Roman" w:cs="Times New Roman"/>
+          <w:b/>
+          <w:bCs/>
+          <w:i/>
+          <w:iCs/>
+          <w:sz w:val="18"/>
+          <w:szCs w:val="18"/>
+        </w:rPr>
+        <w:t>Computer Programmin</w:t>
+      </w:r>
+      <w:r>
+        <w:rPr>
+          <w:rFonts w:ascii="Times New Roman" w:hAnsi="Times New Roman" w:cs="Times New Roman"/>
+          <w:b/>
+          <w:bCs/>
+          <w:i/>
+          <w:iCs/>
+          <w:sz w:val="18"/>
+          <w:szCs w:val="18"/>
+        </w:rPr>
+        <w:t xml:space="preserve">g </w:t>
+      </w:r>
+      <w:r>
+        <w:rPr>
+          <w:rFonts w:ascii="Times New Roman" w:hAnsi="Times New Roman" w:cs="Times New Roman"/>
+          <w:b/>
+          <w:bCs/>
+          <w:i/>
+          <w:iCs/>
+          <w:sz w:val="18"/>
+          <w:szCs w:val="18"/>
+        </w:rPr>
+        <w:t>/</w:t>
+      </w:r>
+      <w:r>
+        <w:rPr>
+          <w:rFonts w:ascii="Times New Roman" w:hAnsi="Times New Roman" w:cs="Times New Roman"/>
+          <w:b/>
+          <w:bCs/>
+          <w:i/>
+          <w:iCs/>
+          <w:sz w:val="18"/>
+          <w:szCs w:val="18"/>
+        </w:rPr>
+        <w:t xml:space="preserve"> Spring</w:t>
+      </w:r>
+      <w:r>
+        <w:rPr>
+          <w:rFonts w:ascii="Times New Roman" w:hAnsi="Times New Roman" w:cs="Times New Roman"/>
+          <w:b/>
+          <w:bCs/>
+          <w:i/>
+          <w:iCs/>
+          <w:sz w:val="18"/>
+          <w:szCs w:val="18"/>
+        </w:rPr>
+        <w:t xml:space="preserve"> 2021 – Graduated</w:t>
+      </w:r>
+    </w:p>
+    <w:p>
+      <w:pPr>
+        <w:ind w:left="720" w:hanging="720"/>
+        <w:rPr>
+          <w:rFonts w:ascii="Times New Roman" w:hAnsi="Times New Roman" w:cs="Times New Roman"/>
+          <w:b/>
+          <w:bCs/>
+          <w:i/>
+          <w:iCs/>
+          <w:sz w:val="18"/>
+          <w:szCs w:val="18"/>
+        </w:rPr>
+      </w:pPr>
+      <w:r>
+        <w:rPr>
+          <w:rFonts w:ascii="Times New Roman" w:hAnsi="Times New Roman" w:cs="Times New Roman"/>
+          <w:b/>
+          <w:bCs/>
+          <w:i/>
+          <w:iCs/>
+          <w:sz w:val="18"/>
+          <w:szCs w:val="18"/>
+        </w:rPr>
+        <w:t>Del Mar College, Corpus Christi, Texas</w:t>
+      </w:r>
+    </w:p>
+    <w:p>
+      <w:pPr>
+        <w:rPr>
+          <w:rFonts w:ascii="Times New Roman" w:hAnsi="Times New Roman" w:cs="Times New Roman"/>
+          <w:sz w:val="18"/>
+          <w:szCs w:val="18"/>
+        </w:rPr>
+      </w:pPr>
+    </w:p>
+    <w:p>
+      <w:pPr>
         <w:rPr>
           <w:rFonts w:ascii="Times New Roman" w:hAnsi="Times New Roman" w:cs="Times New Roman"/>
           <w:sz w:val="18"/>
@@ -1260,1184 +2093,6 @@
     </w:p>
     <w:p>
       <w:pPr>
-        <w:rPr>
-          <w:rFonts w:ascii="Times New Roman" w:hAnsi="Times New Roman" w:cs="Times New Roman"/>
-          <w:b/>
-          <w:bCs/>
-          <w:spacing w:val="80"/>
-          <w:sz w:val="18"/>
-          <w:szCs w:val="18"/>
-        </w:rPr>
-      </w:pPr>
-    </w:p>
-    <w:p>
-      <w:pPr>
-        <w:rPr>
-          <w:rFonts w:ascii="Times New Roman" w:hAnsi="Times New Roman" w:cs="Times New Roman"/>
-          <w:b/>
-          <w:bCs/>
-          <w:spacing w:val="80"/>
-        </w:rPr>
-      </w:pPr>
-      <w:r>
-        <w:rPr>
-          <w:rFonts w:ascii="Times New Roman" w:hAnsi="Times New Roman" w:cs="Times New Roman"/>
-          <w:b/>
-          <w:bCs/>
-          <w:noProof/>
-          <w:spacing w:val="80"/>
-        </w:rPr>
-        <mc:AlternateContent>
-          <mc:Choice Requires="wps">
-            <w:drawing>
-              <wp:anchor distT="0" distB="0" distL="114300" distR="114300" simplePos="0" relativeHeight="251661312" behindDoc="0" locked="0" layoutInCell="1" allowOverlap="1" wp14:anchorId="7130D7B7" wp14:editId="63DB130C">
-                <wp:simplePos x="0" y="0"/>
-                <wp:positionH relativeFrom="margin">
-                  <wp:align>right</wp:align>
-                </wp:positionH>
-                <wp:positionV relativeFrom="paragraph">
-                  <wp:posOffset>72390</wp:posOffset>
-                </wp:positionV>
-                <wp:extent cx="5266944" cy="0"/>
-                <wp:effectExtent l="0" t="0" r="0" b="0"/>
-                <wp:wrapNone/>
-                <wp:docPr id="2" name="Straight Connector 2"/>
-                <wp:cNvGraphicFramePr/>
-                <a:graphic xmlns:a="http://schemas.openxmlformats.org/drawingml/2006/main">
-                  <a:graphicData uri="http://schemas.microsoft.com/office/word/2010/wordprocessingShape">
-                    <wps:wsp>
-                      <wps:cNvCnPr/>
-                      <wps:spPr>
-                        <a:xfrm flipV="1">
-                          <a:off x="0" y="0"/>
-                          <a:ext cx="5266944" cy="0"/>
-                        </a:xfrm>
-                        <a:prstGeom prst="line">
-                          <a:avLst/>
-                        </a:prstGeom>
-                        <a:ln>
-                          <a:solidFill>
-                            <a:schemeClr val="tx1"/>
-                          </a:solidFill>
-                        </a:ln>
-                      </wps:spPr>
-                      <wps:style>
-                        <a:lnRef idx="1">
-                          <a:schemeClr val="accent1"/>
-                        </a:lnRef>
-                        <a:fillRef idx="0">
-                          <a:schemeClr val="accent1"/>
-                        </a:fillRef>
-                        <a:effectRef idx="0">
-                          <a:schemeClr val="accent1"/>
-                        </a:effectRef>
-                        <a:fontRef idx="minor">
-                          <a:schemeClr val="tx1"/>
-                        </a:fontRef>
-                      </wps:style>
-                      <wps:bodyPr/>
-                    </wps:wsp>
-                  </a:graphicData>
-                </a:graphic>
-                <wp14:sizeRelH relativeFrom="margin">
-                  <wp14:pctWidth>0</wp14:pctWidth>
-                </wp14:sizeRelH>
-                <wp14:sizeRelV relativeFrom="margin">
-                  <wp14:pctHeight>0</wp14:pctHeight>
-                </wp14:sizeRelV>
-              </wp:anchor>
-            </w:drawing>
-          </mc:Choice>
-          <mc:Fallback>
-            <w:pict>
-              <v:line w14:anchorId="149D3BA7" id="Straight Connector 2" o:spid="_x0000_s1026" style="position:absolute;flip:y;z-index:251661312;visibility:visible;mso-wrap-style:square;mso-width-percent:0;mso-height-percent:0;mso-wrap-distance-left:9pt;mso-wrap-distance-top:0;mso-wrap-distance-right:9pt;mso-wrap-distance-bottom:0;mso-position-horizontal:right;mso-position-horizontal-relative:margin;mso-position-vertical:absolute;mso-position-vertical-relative:text;mso-width-percent:0;mso-height-percent:0;mso-width-relative:margin;mso-height-relative:margin" from="363.5pt,5.7pt" to="778.2pt,5.7pt" o:gfxdata="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" strokecolor="black [3213]" strokeweight=".5pt">
-                <v:stroke joinstyle="miter"/>
-                <w10:wrap anchorx="margin"/>
-              </v:line>
-            </w:pict>
-          </mc:Fallback>
-        </mc:AlternateContent>
-      </w:r>
-      <w:r>
-        <w:rPr>
-          <w:rFonts w:ascii="Times New Roman" w:hAnsi="Times New Roman" w:cs="Times New Roman"/>
-          <w:b/>
-          <w:bCs/>
-          <w:spacing w:val="80"/>
-        </w:rPr>
-        <w:t>EDUCATION</w:t>
-      </w:r>
-    </w:p>
-    <w:p>
-      <w:pPr>
-        <w:rPr>
-          <w:rFonts w:ascii="Times New Roman" w:hAnsi="Times New Roman" w:cs="Times New Roman"/>
-          <w:sz w:val="18"/>
-          <w:szCs w:val="18"/>
-        </w:rPr>
-      </w:pPr>
-    </w:p>
-    <w:p>
-      <w:pPr>
-        <w:ind w:left="720" w:hanging="720"/>
-        <w:rPr>
-          <w:rFonts w:ascii="Times New Roman" w:hAnsi="Times New Roman" w:cs="Times New Roman"/>
-          <w:b/>
-          <w:bCs/>
-          <w:i/>
-          <w:iCs/>
-          <w:sz w:val="18"/>
-          <w:szCs w:val="18"/>
-        </w:rPr>
-      </w:pPr>
-      <w:r>
-        <w:rPr>
-          <w:rFonts w:ascii="Times New Roman" w:hAnsi="Times New Roman" w:cs="Times New Roman"/>
-          <w:b/>
-          <w:bCs/>
-          <w:i/>
-          <w:iCs/>
-          <w:sz w:val="18"/>
-          <w:szCs w:val="18"/>
-        </w:rPr>
-        <w:t>Bachelor of Science</w:t>
-      </w:r>
-      <w:r>
-        <w:rPr>
-          <w:rFonts w:ascii="Times New Roman" w:hAnsi="Times New Roman" w:cs="Times New Roman"/>
-          <w:b/>
-          <w:bCs/>
-          <w:i/>
-          <w:iCs/>
-          <w:sz w:val="18"/>
-          <w:szCs w:val="18"/>
-        </w:rPr>
-        <w:t>,</w:t>
-      </w:r>
-      <w:r>
-        <w:rPr>
-          <w:rFonts w:ascii="Times New Roman" w:hAnsi="Times New Roman" w:cs="Times New Roman"/>
-          <w:b/>
-          <w:bCs/>
-          <w:i/>
-          <w:iCs/>
-          <w:sz w:val="18"/>
-          <w:szCs w:val="18"/>
-        </w:rPr>
-        <w:t xml:space="preserve"> </w:t>
-      </w:r>
-      <w:r>
-        <w:rPr>
-          <w:rFonts w:ascii="Times New Roman" w:hAnsi="Times New Roman" w:cs="Times New Roman"/>
-          <w:b/>
-          <w:bCs/>
-          <w:i/>
-          <w:iCs/>
-          <w:sz w:val="18"/>
-          <w:szCs w:val="18"/>
-        </w:rPr>
-        <w:t>Computer Science, Systems programming</w:t>
-      </w:r>
-      <w:r>
-        <w:rPr>
-          <w:rFonts w:ascii="Times New Roman" w:hAnsi="Times New Roman" w:cs="Times New Roman"/>
-          <w:b/>
-          <w:bCs/>
-          <w:i/>
-          <w:iCs/>
-          <w:sz w:val="18"/>
-          <w:szCs w:val="18"/>
-        </w:rPr>
-        <w:t xml:space="preserve"> </w:t>
-      </w:r>
-      <w:r>
-        <w:rPr>
-          <w:rFonts w:ascii="Times New Roman" w:hAnsi="Times New Roman" w:cs="Times New Roman"/>
-          <w:b/>
-          <w:bCs/>
-          <w:i/>
-          <w:iCs/>
-          <w:sz w:val="18"/>
-          <w:szCs w:val="18"/>
-        </w:rPr>
-        <w:t xml:space="preserve">/ </w:t>
-      </w:r>
-      <w:r>
-        <w:rPr>
-          <w:rFonts w:ascii="Times New Roman" w:hAnsi="Times New Roman" w:cs="Times New Roman"/>
-          <w:b/>
-          <w:bCs/>
-          <w:i/>
-          <w:iCs/>
-          <w:sz w:val="18"/>
-          <w:szCs w:val="18"/>
-        </w:rPr>
-        <w:t xml:space="preserve">Spring </w:t>
-      </w:r>
-      <w:r>
-        <w:rPr>
-          <w:rFonts w:ascii="Times New Roman" w:hAnsi="Times New Roman" w:cs="Times New Roman"/>
-          <w:b/>
-          <w:bCs/>
-          <w:i/>
-          <w:iCs/>
-          <w:sz w:val="18"/>
-          <w:szCs w:val="18"/>
-        </w:rPr>
-        <w:t>2023</w:t>
-      </w:r>
-      <w:r>
-        <w:rPr>
-          <w:rFonts w:ascii="Times New Roman" w:hAnsi="Times New Roman" w:cs="Times New Roman"/>
-          <w:b/>
-          <w:bCs/>
-          <w:i/>
-          <w:iCs/>
-          <w:sz w:val="18"/>
-          <w:szCs w:val="18"/>
-        </w:rPr>
-        <w:t xml:space="preserve"> / Major GPA: 3.0</w:t>
-      </w:r>
-    </w:p>
-    <w:p>
-      <w:pPr>
-        <w:ind w:left="720" w:hanging="720"/>
-        <w:rPr>
-          <w:rFonts w:ascii="Times New Roman" w:hAnsi="Times New Roman" w:cs="Times New Roman"/>
-          <w:b/>
-          <w:bCs/>
-          <w:i/>
-          <w:iCs/>
-          <w:sz w:val="18"/>
-          <w:szCs w:val="18"/>
-        </w:rPr>
-      </w:pPr>
-      <w:r>
-        <w:rPr>
-          <w:rFonts w:ascii="Times New Roman" w:hAnsi="Times New Roman" w:cs="Times New Roman"/>
-          <w:b/>
-          <w:bCs/>
-          <w:i/>
-          <w:iCs/>
-          <w:sz w:val="18"/>
-          <w:szCs w:val="18"/>
-        </w:rPr>
-        <w:t>Texas A&amp;M Corpus Christi, Corpus Christi, Texas</w:t>
-      </w:r>
-    </w:p>
-    <w:p>
-      <w:pPr>
-        <w:pStyle w:val="ListParagraph"/>
-        <w:numPr>
-          <w:ilvl w:val="1"/>
-          <w:numId w:val="6"/>
-        </w:numPr>
-        <w:ind w:left="720"/>
-        <w:jc w:val="both"/>
-        <w:rPr>
-          <w:rFonts w:asciiTheme="majorHAnsi" w:hAnsiTheme="majorHAnsi" w:cstheme="majorHAnsi"/>
-          <w:sz w:val="12"/>
-          <w:szCs w:val="12"/>
-        </w:rPr>
-      </w:pPr>
-      <w:r>
-        <w:rPr>
-          <w:rFonts w:asciiTheme="majorHAnsi" w:hAnsiTheme="majorHAnsi" w:cstheme="majorHAnsi"/>
-          <w:sz w:val="15"/>
-          <w:szCs w:val="15"/>
-        </w:rPr>
-        <w:t>Upper-</w:t>
-      </w:r>
-      <w:r>
-        <w:rPr>
-          <w:rFonts w:asciiTheme="majorHAnsi" w:hAnsiTheme="majorHAnsi" w:cstheme="majorHAnsi"/>
-          <w:sz w:val="15"/>
-          <w:szCs w:val="15"/>
-        </w:rPr>
-        <w:t>level</w:t>
-      </w:r>
-      <w:r>
-        <w:rPr>
-          <w:rFonts w:asciiTheme="majorHAnsi" w:hAnsiTheme="majorHAnsi" w:cstheme="majorHAnsi"/>
-          <w:sz w:val="15"/>
-          <w:szCs w:val="15"/>
-        </w:rPr>
-        <w:t xml:space="preserve"> Computer Science courses taken: Software Engineering, Numerical Methods, Image Processing, Theory of Programming Languages, Intro to Database Systems</w:t>
-      </w:r>
-      <w:r>
-        <w:rPr>
-          <w:rFonts w:asciiTheme="majorHAnsi" w:hAnsiTheme="majorHAnsi" w:cstheme="majorHAnsi"/>
-          <w:sz w:val="15"/>
-          <w:szCs w:val="15"/>
-        </w:rPr>
-        <w:t>, Operating Systems, Computer Networks, Software Project Management, Survey of Programming Languages, Cyber Security,</w:t>
-      </w:r>
-      <w:r>
-        <w:rPr>
-          <w:rFonts w:asciiTheme="majorHAnsi" w:hAnsiTheme="majorHAnsi" w:cstheme="majorHAnsi"/>
-          <w:sz w:val="15"/>
-          <w:szCs w:val="15"/>
-        </w:rPr>
-        <w:t xml:space="preserve"> Cryptography,</w:t>
-      </w:r>
-      <w:r>
-        <w:rPr>
-          <w:rFonts w:asciiTheme="majorHAnsi" w:hAnsiTheme="majorHAnsi" w:cstheme="majorHAnsi"/>
-          <w:sz w:val="15"/>
-          <w:szCs w:val="15"/>
-        </w:rPr>
-        <w:t xml:space="preserve"> </w:t>
-      </w:r>
-      <w:r>
-        <w:rPr>
-          <w:rFonts w:asciiTheme="majorHAnsi" w:hAnsiTheme="majorHAnsi" w:cstheme="majorHAnsi"/>
-          <w:sz w:val="15"/>
-          <w:szCs w:val="15"/>
-        </w:rPr>
-        <w:t xml:space="preserve">and </w:t>
-      </w:r>
-      <w:r>
-        <w:rPr>
-          <w:rFonts w:asciiTheme="majorHAnsi" w:hAnsiTheme="majorHAnsi" w:cstheme="majorHAnsi"/>
-          <w:sz w:val="15"/>
-          <w:szCs w:val="15"/>
-        </w:rPr>
-        <w:t>Skills for Computing Professionals.</w:t>
-      </w:r>
-    </w:p>
-    <w:p>
-      <w:pPr>
-        <w:jc w:val="both"/>
-        <w:rPr>
-          <w:rFonts w:asciiTheme="majorHAnsi" w:hAnsiTheme="majorHAnsi" w:cstheme="majorHAnsi"/>
-          <w:sz w:val="13"/>
-          <w:szCs w:val="13"/>
-        </w:rPr>
-      </w:pPr>
-    </w:p>
-    <w:p>
-      <w:pPr>
-        <w:ind w:left="720" w:hanging="720"/>
-        <w:rPr>
-          <w:rFonts w:ascii="Times New Roman" w:hAnsi="Times New Roman" w:cs="Times New Roman"/>
-          <w:b/>
-          <w:bCs/>
-          <w:i/>
-          <w:iCs/>
-          <w:sz w:val="18"/>
-          <w:szCs w:val="18"/>
-        </w:rPr>
-      </w:pPr>
-      <w:r>
-        <w:rPr>
-          <w:rFonts w:ascii="Times New Roman" w:hAnsi="Times New Roman" w:cs="Times New Roman"/>
-          <w:b/>
-          <w:bCs/>
-          <w:i/>
-          <w:iCs/>
-          <w:sz w:val="18"/>
-          <w:szCs w:val="18"/>
-        </w:rPr>
-        <w:t>Associate of Science</w:t>
-      </w:r>
-      <w:r>
-        <w:rPr>
-          <w:rFonts w:ascii="Times New Roman" w:hAnsi="Times New Roman" w:cs="Times New Roman"/>
-          <w:b/>
-          <w:bCs/>
-          <w:i/>
-          <w:iCs/>
-          <w:sz w:val="18"/>
-          <w:szCs w:val="18"/>
-        </w:rPr>
-        <w:t xml:space="preserve">, </w:t>
-      </w:r>
-      <w:r>
-        <w:rPr>
-          <w:rFonts w:ascii="Times New Roman" w:hAnsi="Times New Roman" w:cs="Times New Roman"/>
-          <w:b/>
-          <w:bCs/>
-          <w:i/>
-          <w:iCs/>
-          <w:sz w:val="18"/>
-          <w:szCs w:val="18"/>
-        </w:rPr>
-        <w:t>Computer Programmin</w:t>
-      </w:r>
-      <w:r>
-        <w:rPr>
-          <w:rFonts w:ascii="Times New Roman" w:hAnsi="Times New Roman" w:cs="Times New Roman"/>
-          <w:b/>
-          <w:bCs/>
-          <w:i/>
-          <w:iCs/>
-          <w:sz w:val="18"/>
-          <w:szCs w:val="18"/>
-        </w:rPr>
-        <w:t xml:space="preserve">g </w:t>
-      </w:r>
-      <w:r>
-        <w:rPr>
-          <w:rFonts w:ascii="Times New Roman" w:hAnsi="Times New Roman" w:cs="Times New Roman"/>
-          <w:b/>
-          <w:bCs/>
-          <w:i/>
-          <w:iCs/>
-          <w:sz w:val="18"/>
-          <w:szCs w:val="18"/>
-        </w:rPr>
-        <w:t>/</w:t>
-      </w:r>
-      <w:r>
-        <w:rPr>
-          <w:rFonts w:ascii="Times New Roman" w:hAnsi="Times New Roman" w:cs="Times New Roman"/>
-          <w:b/>
-          <w:bCs/>
-          <w:i/>
-          <w:iCs/>
-          <w:sz w:val="18"/>
-          <w:szCs w:val="18"/>
-        </w:rPr>
-        <w:t xml:space="preserve"> Spring</w:t>
-      </w:r>
-      <w:r>
-        <w:rPr>
-          <w:rFonts w:ascii="Times New Roman" w:hAnsi="Times New Roman" w:cs="Times New Roman"/>
-          <w:b/>
-          <w:bCs/>
-          <w:i/>
-          <w:iCs/>
-          <w:sz w:val="18"/>
-          <w:szCs w:val="18"/>
-        </w:rPr>
-        <w:t xml:space="preserve"> 2021 – Graduated</w:t>
-      </w:r>
-    </w:p>
-    <w:p>
-      <w:pPr>
-        <w:ind w:left="720" w:hanging="720"/>
-        <w:rPr>
-          <w:rFonts w:ascii="Times New Roman" w:hAnsi="Times New Roman" w:cs="Times New Roman"/>
-          <w:b/>
-          <w:bCs/>
-          <w:i/>
-          <w:iCs/>
-          <w:sz w:val="18"/>
-          <w:szCs w:val="18"/>
-        </w:rPr>
-      </w:pPr>
-      <w:r>
-        <w:rPr>
-          <w:rFonts w:ascii="Times New Roman" w:hAnsi="Times New Roman" w:cs="Times New Roman"/>
-          <w:b/>
-          <w:bCs/>
-          <w:i/>
-          <w:iCs/>
-          <w:sz w:val="18"/>
-          <w:szCs w:val="18"/>
-        </w:rPr>
-        <w:t>Del Mar College, Corpus Christi, Texas</w:t>
-      </w:r>
-    </w:p>
-    <w:p>
-      <w:pPr>
-        <w:jc w:val="center"/>
-        <w:rPr>
-          <w:rFonts w:ascii="Times New Roman" w:hAnsi="Times New Roman" w:cs="Times New Roman"/>
-          <w:spacing w:val="80"/>
-          <w:sz w:val="18"/>
-          <w:szCs w:val="18"/>
-        </w:rPr>
-      </w:pPr>
-    </w:p>
-    <w:p>
-      <w:pPr>
-        <w:rPr>
-          <w:rFonts w:ascii="Times New Roman" w:hAnsi="Times New Roman" w:cs="Times New Roman"/>
-          <w:b/>
-          <w:bCs/>
-          <w:spacing w:val="80"/>
-        </w:rPr>
-      </w:pPr>
-      <w:r>
-        <w:rPr>
-          <w:rFonts w:ascii="Times New Roman" w:hAnsi="Times New Roman" w:cs="Times New Roman"/>
-          <w:b/>
-          <w:bCs/>
-          <w:noProof/>
-          <w:spacing w:val="80"/>
-        </w:rPr>
-        <mc:AlternateContent>
-          <mc:Choice Requires="wps">
-            <w:drawing>
-              <wp:anchor distT="0" distB="0" distL="114300" distR="114300" simplePos="0" relativeHeight="251663360" behindDoc="0" locked="0" layoutInCell="1" allowOverlap="1" wp14:anchorId="5008B1AC" wp14:editId="1ED6B741">
-                <wp:simplePos x="0" y="0"/>
-                <wp:positionH relativeFrom="margin">
-                  <wp:align>right</wp:align>
-                </wp:positionH>
-                <wp:positionV relativeFrom="paragraph">
-                  <wp:posOffset>79375</wp:posOffset>
-                </wp:positionV>
-                <wp:extent cx="4434840" cy="0"/>
-                <wp:effectExtent l="0" t="0" r="0" b="0"/>
-                <wp:wrapNone/>
-                <wp:docPr id="3" name="Straight Connector 3"/>
-                <wp:cNvGraphicFramePr/>
-                <a:graphic xmlns:a="http://schemas.openxmlformats.org/drawingml/2006/main">
-                  <a:graphicData uri="http://schemas.microsoft.com/office/word/2010/wordprocessingShape">
-                    <wps:wsp>
-                      <wps:cNvCnPr/>
-                      <wps:spPr>
-                        <a:xfrm>
-                          <a:off x="0" y="0"/>
-                          <a:ext cx="4434840" cy="0"/>
-                        </a:xfrm>
-                        <a:prstGeom prst="line">
-                          <a:avLst/>
-                        </a:prstGeom>
-                        <a:ln>
-                          <a:solidFill>
-                            <a:schemeClr val="tx1"/>
-                          </a:solidFill>
-                        </a:ln>
-                      </wps:spPr>
-                      <wps:style>
-                        <a:lnRef idx="1">
-                          <a:schemeClr val="accent1"/>
-                        </a:lnRef>
-                        <a:fillRef idx="0">
-                          <a:schemeClr val="accent1"/>
-                        </a:fillRef>
-                        <a:effectRef idx="0">
-                          <a:schemeClr val="accent1"/>
-                        </a:effectRef>
-                        <a:fontRef idx="minor">
-                          <a:schemeClr val="tx1"/>
-                        </a:fontRef>
-                      </wps:style>
-                      <wps:bodyPr/>
-                    </wps:wsp>
-                  </a:graphicData>
-                </a:graphic>
-                <wp14:sizeRelH relativeFrom="margin">
-                  <wp14:pctWidth>0</wp14:pctWidth>
-                </wp14:sizeRelH>
-                <wp14:sizeRelV relativeFrom="margin">
-                  <wp14:pctHeight>0</wp14:pctHeight>
-                </wp14:sizeRelV>
-              </wp:anchor>
-            </w:drawing>
-          </mc:Choice>
-          <mc:Fallback>
-            <w:pict>
-              <v:line w14:anchorId="7053303F" id="Straight Connector 3" o:spid="_x0000_s1026" style="position:absolute;z-index:251663360;visibility:visible;mso-wrap-style:square;mso-width-percent:0;mso-height-percent:0;mso-wrap-distance-left:9pt;mso-wrap-distance-top:0;mso-wrap-distance-right:9pt;mso-wrap-distance-bottom:0;mso-position-horizontal:right;mso-position-horizontal-relative:margin;mso-position-vertical:absolute;mso-position-vertical-relative:text;mso-width-percent:0;mso-height-percent:0;mso-width-relative:margin;mso-height-relative:margin" from="298pt,6.25pt" to="647.2pt,6.25pt" o:gfxdata="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" strokecolor="black [3213]" strokeweight=".5pt">
-                <v:stroke joinstyle="miter"/>
-                <w10:wrap anchorx="margin"/>
-              </v:line>
-            </w:pict>
-          </mc:Fallback>
-        </mc:AlternateContent>
-      </w:r>
-      <w:r>
-        <w:rPr>
-          <w:rFonts w:ascii="Times New Roman" w:hAnsi="Times New Roman" w:cs="Times New Roman"/>
-          <w:b/>
-          <w:bCs/>
-          <w:spacing w:val="80"/>
-        </w:rPr>
-        <w:t>WORK EXPERIENCE</w:t>
-      </w:r>
-    </w:p>
-    <w:p>
-      <w:pPr>
-        <w:jc w:val="both"/>
-        <w:rPr>
-          <w:rFonts w:ascii="Times New Roman" w:hAnsi="Times New Roman" w:cs="Times New Roman"/>
-          <w:sz w:val="18"/>
-          <w:szCs w:val="18"/>
-        </w:rPr>
-      </w:pPr>
-    </w:p>
-    <w:p>
-      <w:pPr>
-        <w:tabs>
-          <w:tab w:val="left" w:pos="8820"/>
-        </w:tabs>
-        <w:ind w:left="720" w:hanging="720"/>
-        <w:jc w:val="both"/>
-        <w:rPr>
-          <w:rFonts w:ascii="Times New Roman" w:hAnsi="Times New Roman" w:cs="Times New Roman"/>
-          <w:b/>
-          <w:bCs/>
-          <w:i/>
-          <w:iCs/>
-          <w:sz w:val="18"/>
-          <w:szCs w:val="18"/>
-        </w:rPr>
-      </w:pPr>
-      <w:r>
-        <w:rPr>
-          <w:rFonts w:ascii="Times New Roman" w:hAnsi="Times New Roman" w:cs="Times New Roman"/>
-          <w:b/>
-          <w:bCs/>
-          <w:i/>
-          <w:iCs/>
-          <w:sz w:val="18"/>
-          <w:szCs w:val="18"/>
-        </w:rPr>
-        <w:t>Software Engineering Intern</w:t>
-      </w:r>
-      <w:r>
-        <w:rPr>
-          <w:rFonts w:ascii="Times New Roman" w:hAnsi="Times New Roman" w:cs="Times New Roman"/>
-          <w:b/>
-          <w:bCs/>
-          <w:i/>
-          <w:iCs/>
-          <w:sz w:val="18"/>
-          <w:szCs w:val="18"/>
-        </w:rPr>
-        <w:t xml:space="preserve"> / </w:t>
-      </w:r>
-      <w:r>
-        <w:rPr>
-          <w:rFonts w:ascii="Times New Roman" w:hAnsi="Times New Roman" w:cs="Times New Roman"/>
-          <w:b/>
-          <w:bCs/>
-          <w:i/>
-          <w:iCs/>
-          <w:sz w:val="18"/>
-          <w:szCs w:val="18"/>
-        </w:rPr>
-        <w:t>Texas A&amp;M Corpus Christi Lone Star UAS</w:t>
-      </w:r>
-      <w:r>
-        <w:rPr>
-          <w:rFonts w:ascii="Times New Roman" w:hAnsi="Times New Roman" w:cs="Times New Roman"/>
-          <w:b/>
-          <w:bCs/>
-          <w:i/>
-          <w:iCs/>
-          <w:sz w:val="18"/>
-          <w:szCs w:val="18"/>
-        </w:rPr>
-        <w:t xml:space="preserve">, </w:t>
-      </w:r>
-      <w:r>
-        <w:rPr>
-          <w:rFonts w:ascii="Times New Roman" w:hAnsi="Times New Roman" w:cs="Times New Roman"/>
-          <w:b/>
-          <w:bCs/>
-          <w:i/>
-          <w:iCs/>
-          <w:sz w:val="18"/>
-          <w:szCs w:val="18"/>
-        </w:rPr>
-        <w:t>Corpus Christi, Texas</w:t>
-      </w:r>
-      <w:r>
-        <w:rPr>
-          <w:rFonts w:ascii="Times New Roman" w:hAnsi="Times New Roman" w:cs="Times New Roman"/>
-          <w:b/>
-          <w:bCs/>
-          <w:i/>
-          <w:iCs/>
-          <w:sz w:val="18"/>
-          <w:szCs w:val="18"/>
-        </w:rPr>
-        <w:tab/>
-      </w:r>
-      <w:r>
-        <w:rPr>
-          <w:rFonts w:ascii="Times New Roman" w:hAnsi="Times New Roman" w:cs="Times New Roman"/>
-          <w:b/>
-          <w:bCs/>
-          <w:i/>
-          <w:iCs/>
-          <w:sz w:val="18"/>
-          <w:szCs w:val="18"/>
-        </w:rPr>
-        <w:t>10</w:t>
-      </w:r>
-      <w:r>
-        <w:rPr>
-          <w:rFonts w:ascii="Times New Roman" w:hAnsi="Times New Roman" w:cs="Times New Roman"/>
-          <w:b/>
-          <w:bCs/>
-          <w:i/>
-          <w:iCs/>
-          <w:sz w:val="18"/>
-          <w:szCs w:val="18"/>
-        </w:rPr>
-        <w:t>/</w:t>
-      </w:r>
-      <w:r>
-        <w:rPr>
-          <w:rFonts w:ascii="Times New Roman" w:hAnsi="Times New Roman" w:cs="Times New Roman"/>
-          <w:b/>
-          <w:bCs/>
-          <w:i/>
-          <w:iCs/>
-          <w:sz w:val="18"/>
-          <w:szCs w:val="18"/>
-        </w:rPr>
-        <w:t>2021</w:t>
-      </w:r>
-      <w:r>
-        <w:rPr>
-          <w:rFonts w:ascii="Times New Roman" w:hAnsi="Times New Roman" w:cs="Times New Roman"/>
-          <w:b/>
-          <w:bCs/>
-          <w:i/>
-          <w:iCs/>
-          <w:sz w:val="18"/>
-          <w:szCs w:val="18"/>
-        </w:rPr>
-        <w:t xml:space="preserve"> </w:t>
-      </w:r>
-      <w:r>
-        <w:rPr>
-          <w:rFonts w:ascii="Times New Roman" w:hAnsi="Times New Roman" w:cs="Times New Roman"/>
-          <w:b/>
-          <w:bCs/>
-          <w:i/>
-          <w:iCs/>
-          <w:sz w:val="18"/>
-          <w:szCs w:val="18"/>
-        </w:rPr>
-        <w:t>–</w:t>
-      </w:r>
-      <w:r>
-        <w:rPr>
-          <w:rFonts w:ascii="Times New Roman" w:hAnsi="Times New Roman" w:cs="Times New Roman"/>
-          <w:b/>
-          <w:bCs/>
-          <w:i/>
-          <w:iCs/>
-          <w:sz w:val="18"/>
-          <w:szCs w:val="18"/>
-        </w:rPr>
-        <w:t xml:space="preserve"> </w:t>
-      </w:r>
-      <w:r>
-        <w:rPr>
-          <w:rFonts w:ascii="Times New Roman" w:hAnsi="Times New Roman" w:cs="Times New Roman"/>
-          <w:b/>
-          <w:bCs/>
-          <w:i/>
-          <w:iCs/>
-          <w:sz w:val="18"/>
-          <w:szCs w:val="18"/>
-        </w:rPr>
-        <w:t>Present</w:t>
-      </w:r>
-    </w:p>
-    <w:p>
-      <w:pPr>
-        <w:pStyle w:val="ListParagraph"/>
-        <w:numPr>
-          <w:ilvl w:val="1"/>
-          <w:numId w:val="6"/>
-        </w:numPr>
-        <w:ind w:left="720"/>
-        <w:jc w:val="both"/>
-        <w:rPr>
-          <w:rFonts w:asciiTheme="majorHAnsi" w:hAnsiTheme="majorHAnsi" w:cstheme="majorHAnsi"/>
-          <w:sz w:val="15"/>
-          <w:szCs w:val="15"/>
-        </w:rPr>
-      </w:pPr>
-      <w:r>
-        <w:rPr>
-          <w:rFonts w:asciiTheme="majorHAnsi" w:hAnsiTheme="majorHAnsi" w:cstheme="majorHAnsi"/>
-          <w:sz w:val="15"/>
-          <w:szCs w:val="15"/>
-        </w:rPr>
-        <w:t>Pair-programmed on the creation of a</w:t>
-      </w:r>
-      <w:r>
-        <w:rPr>
-          <w:rFonts w:asciiTheme="majorHAnsi" w:hAnsiTheme="majorHAnsi" w:cstheme="majorHAnsi"/>
-          <w:sz w:val="15"/>
-          <w:szCs w:val="15"/>
-        </w:rPr>
-        <w:t>n MQTT</w:t>
-      </w:r>
-      <w:r>
-        <w:rPr>
-          <w:rFonts w:asciiTheme="majorHAnsi" w:hAnsiTheme="majorHAnsi" w:cstheme="majorHAnsi"/>
-          <w:sz w:val="15"/>
-          <w:szCs w:val="15"/>
-        </w:rPr>
-        <w:t xml:space="preserve"> client logging system to log all topics published to our ActiveMQ server along with a replay system to replay any selected message.</w:t>
-      </w:r>
-    </w:p>
-    <w:p>
-      <w:pPr>
-        <w:pStyle w:val="ListParagraph"/>
-        <w:numPr>
-          <w:ilvl w:val="1"/>
-          <w:numId w:val="6"/>
-        </w:numPr>
-        <w:ind w:left="720"/>
-        <w:jc w:val="both"/>
-        <w:rPr>
-          <w:rFonts w:asciiTheme="majorHAnsi" w:hAnsiTheme="majorHAnsi" w:cstheme="majorHAnsi"/>
-          <w:sz w:val="15"/>
-          <w:szCs w:val="15"/>
-        </w:rPr>
-      </w:pPr>
-      <w:r>
-        <w:rPr>
-          <w:rFonts w:asciiTheme="majorHAnsi" w:hAnsiTheme="majorHAnsi" w:cstheme="majorHAnsi"/>
-          <w:sz w:val="15"/>
-          <w:szCs w:val="15"/>
-        </w:rPr>
-        <w:t>Created a .NET MAUI</w:t>
-      </w:r>
-      <w:r>
-        <w:rPr>
-          <w:rFonts w:asciiTheme="majorHAnsi" w:hAnsiTheme="majorHAnsi" w:cstheme="majorHAnsi"/>
-          <w:sz w:val="15"/>
-          <w:szCs w:val="15"/>
-        </w:rPr>
-        <w:t xml:space="preserve"> cross-platform</w:t>
-      </w:r>
-      <w:r>
-        <w:rPr>
-          <w:rFonts w:asciiTheme="majorHAnsi" w:hAnsiTheme="majorHAnsi" w:cstheme="majorHAnsi"/>
-          <w:sz w:val="15"/>
-          <w:szCs w:val="15"/>
-        </w:rPr>
-        <w:t xml:space="preserve"> mobile application for the organization that when enabled on an </w:t>
-      </w:r>
-      <w:r>
-        <w:rPr>
-          <w:rFonts w:asciiTheme="majorHAnsi" w:hAnsiTheme="majorHAnsi" w:cstheme="majorHAnsi"/>
-          <w:sz w:val="15"/>
-          <w:szCs w:val="15"/>
-        </w:rPr>
-        <w:t>employee’s</w:t>
-      </w:r>
-      <w:r>
-        <w:rPr>
-          <w:rFonts w:asciiTheme="majorHAnsi" w:hAnsiTheme="majorHAnsi" w:cstheme="majorHAnsi"/>
-          <w:sz w:val="15"/>
-          <w:szCs w:val="15"/>
-        </w:rPr>
-        <w:t xml:space="preserve"> phone, sends their location via MQTT to be visualized in our </w:t>
-      </w:r>
-      <w:r>
-        <w:rPr>
-          <w:rFonts w:asciiTheme="majorHAnsi" w:hAnsiTheme="majorHAnsi" w:cstheme="majorHAnsi"/>
-          <w:sz w:val="15"/>
-          <w:szCs w:val="15"/>
-        </w:rPr>
-        <w:t>situational awareness tool. Location transmission is enabled and disabled at the press of a button.</w:t>
-      </w:r>
-    </w:p>
-    <w:p>
-      <w:pPr>
-        <w:pStyle w:val="ListParagraph"/>
-        <w:numPr>
-          <w:ilvl w:val="1"/>
-          <w:numId w:val="6"/>
-        </w:numPr>
-        <w:ind w:left="720"/>
-        <w:jc w:val="both"/>
-        <w:rPr>
-          <w:rFonts w:asciiTheme="majorHAnsi" w:hAnsiTheme="majorHAnsi" w:cstheme="majorHAnsi"/>
-          <w:sz w:val="15"/>
-          <w:szCs w:val="15"/>
-        </w:rPr>
-      </w:pPr>
-      <w:r>
-        <w:rPr>
-          <w:rFonts w:asciiTheme="majorHAnsi" w:hAnsiTheme="majorHAnsi" w:cstheme="majorHAnsi"/>
-          <w:sz w:val="15"/>
-          <w:szCs w:val="15"/>
-        </w:rPr>
-        <w:t xml:space="preserve">Created a NodeJS server application to receive a configuration message from our web application </w:t>
-      </w:r>
-      <w:r>
-        <w:rPr>
-          <w:rFonts w:asciiTheme="majorHAnsi" w:hAnsiTheme="majorHAnsi" w:cstheme="majorHAnsi"/>
-          <w:sz w:val="15"/>
-          <w:szCs w:val="15"/>
-        </w:rPr>
-        <w:t>to</w:t>
-      </w:r>
-      <w:r>
-        <w:rPr>
-          <w:rFonts w:asciiTheme="majorHAnsi" w:hAnsiTheme="majorHAnsi" w:cstheme="majorHAnsi"/>
-          <w:sz w:val="15"/>
-          <w:szCs w:val="15"/>
-        </w:rPr>
-        <w:t xml:space="preserve"> then produce and publish the requested amount simulations for each simulation type </w:t>
-      </w:r>
-      <w:r>
-        <w:rPr>
-          <w:rFonts w:asciiTheme="majorHAnsi" w:hAnsiTheme="majorHAnsi" w:cstheme="majorHAnsi"/>
-          <w:sz w:val="15"/>
-          <w:szCs w:val="15"/>
-        </w:rPr>
-        <w:t>specified from the configuration received</w:t>
-      </w:r>
-      <w:r>
-        <w:rPr>
-          <w:rFonts w:asciiTheme="majorHAnsi" w:hAnsiTheme="majorHAnsi" w:cstheme="majorHAnsi"/>
-          <w:sz w:val="15"/>
-          <w:szCs w:val="15"/>
-        </w:rPr>
-        <w:t xml:space="preserve"> </w:t>
-      </w:r>
-      <w:r>
-        <w:rPr>
-          <w:rFonts w:asciiTheme="majorHAnsi" w:hAnsiTheme="majorHAnsi" w:cstheme="majorHAnsi"/>
-          <w:sz w:val="15"/>
-          <w:szCs w:val="15"/>
-        </w:rPr>
-        <w:t>to be sent to our situational awareness tool.</w:t>
-      </w:r>
-    </w:p>
-    <w:p>
-      <w:pPr>
-        <w:pStyle w:val="ListParagraph"/>
-        <w:numPr>
-          <w:ilvl w:val="1"/>
-          <w:numId w:val="6"/>
-        </w:numPr>
-        <w:ind w:left="720"/>
-        <w:jc w:val="both"/>
-        <w:rPr>
-          <w:rFonts w:asciiTheme="majorHAnsi" w:hAnsiTheme="majorHAnsi" w:cstheme="majorHAnsi"/>
-          <w:sz w:val="15"/>
-          <w:szCs w:val="15"/>
-        </w:rPr>
-      </w:pPr>
-      <w:r>
-        <w:rPr>
-          <w:rFonts w:asciiTheme="majorHAnsi" w:hAnsiTheme="majorHAnsi" w:cstheme="majorHAnsi"/>
-          <w:sz w:val="15"/>
-          <w:szCs w:val="15"/>
-        </w:rPr>
-        <w:t>Created a new ASP.NET Core MVC web application with Authentication / Authorization / Impersonation capabilities using Microsoft Identity and Entity Framework.</w:t>
-      </w:r>
-    </w:p>
-    <w:p>
-      <w:pPr>
-        <w:pStyle w:val="ListParagraph"/>
-        <w:numPr>
-          <w:ilvl w:val="1"/>
-          <w:numId w:val="6"/>
-        </w:numPr>
-        <w:ind w:left="720"/>
-        <w:jc w:val="both"/>
-        <w:rPr>
-          <w:rFonts w:asciiTheme="majorHAnsi" w:hAnsiTheme="majorHAnsi" w:cstheme="majorHAnsi"/>
-          <w:sz w:val="15"/>
-          <w:szCs w:val="15"/>
-        </w:rPr>
-      </w:pPr>
-      <w:r>
-        <w:rPr>
-          <w:rFonts w:asciiTheme="majorHAnsi" w:hAnsiTheme="majorHAnsi" w:cstheme="majorHAnsi"/>
-          <w:sz w:val="15"/>
-          <w:szCs w:val="15"/>
-        </w:rPr>
-        <w:t>Created database modification and visualization capabilities in our web application by creating stored procedures, endpoints in our internal RESTful API, and calls to those endpoints.</w:t>
-      </w:r>
-    </w:p>
-    <w:p>
-      <w:pPr>
-        <w:pStyle w:val="ListParagraph"/>
-        <w:numPr>
-          <w:ilvl w:val="1"/>
-          <w:numId w:val="6"/>
-        </w:numPr>
-        <w:ind w:left="720"/>
-        <w:jc w:val="both"/>
-        <w:rPr>
-          <w:rFonts w:asciiTheme="majorHAnsi" w:hAnsiTheme="majorHAnsi" w:cstheme="majorHAnsi"/>
-          <w:sz w:val="15"/>
-          <w:szCs w:val="15"/>
-        </w:rPr>
-      </w:pPr>
-      <w:r>
-        <w:rPr>
-          <w:rFonts w:asciiTheme="majorHAnsi" w:hAnsiTheme="majorHAnsi" w:cstheme="majorHAnsi"/>
-          <w:sz w:val="15"/>
-          <w:szCs w:val="15"/>
-        </w:rPr>
-        <w:t>Increased system health awareness by implementing Prometheus, a system health check</w:t>
-      </w:r>
-      <w:r>
-        <w:rPr>
-          <w:rFonts w:asciiTheme="majorHAnsi" w:hAnsiTheme="majorHAnsi" w:cstheme="majorHAnsi"/>
-          <w:sz w:val="15"/>
-          <w:szCs w:val="15"/>
-        </w:rPr>
-        <w:t>, to the organization</w:t>
-      </w:r>
-      <w:r>
-        <w:rPr>
-          <w:rFonts w:asciiTheme="majorHAnsi" w:hAnsiTheme="majorHAnsi" w:cstheme="majorHAnsi"/>
-          <w:sz w:val="15"/>
-          <w:szCs w:val="15"/>
-        </w:rPr>
-        <w:t>’</w:t>
-      </w:r>
-      <w:r>
-        <w:rPr>
-          <w:rFonts w:asciiTheme="majorHAnsi" w:hAnsiTheme="majorHAnsi" w:cstheme="majorHAnsi"/>
-          <w:sz w:val="15"/>
-          <w:szCs w:val="15"/>
-        </w:rPr>
-        <w:t>s web application</w:t>
-      </w:r>
-      <w:r>
-        <w:rPr>
-          <w:rFonts w:asciiTheme="majorHAnsi" w:hAnsiTheme="majorHAnsi" w:cstheme="majorHAnsi"/>
-          <w:sz w:val="15"/>
-          <w:szCs w:val="15"/>
-        </w:rPr>
-        <w:t>.</w:t>
-      </w:r>
-    </w:p>
-    <w:p>
-      <w:pPr>
-        <w:ind w:hanging="720"/>
-        <w:jc w:val="both"/>
-        <w:rPr>
-          <w:rFonts w:asciiTheme="majorHAnsi" w:hAnsiTheme="majorHAnsi" w:cstheme="majorHAnsi"/>
-          <w:sz w:val="13"/>
-          <w:szCs w:val="13"/>
-        </w:rPr>
-      </w:pPr>
-    </w:p>
-    <w:p>
-      <w:pPr>
-        <w:tabs>
-          <w:tab w:val="left" w:pos="8820"/>
-        </w:tabs>
-        <w:ind w:left="720" w:hanging="720"/>
-        <w:jc w:val="both"/>
-        <w:rPr>
-          <w:rFonts w:ascii="Times New Roman" w:hAnsi="Times New Roman" w:cs="Times New Roman"/>
-          <w:b/>
-          <w:bCs/>
-          <w:i/>
-          <w:iCs/>
-          <w:sz w:val="18"/>
-          <w:szCs w:val="18"/>
-        </w:rPr>
-      </w:pPr>
-      <w:r>
-        <w:rPr>
-          <w:rFonts w:ascii="Times New Roman" w:hAnsi="Times New Roman" w:cs="Times New Roman"/>
-          <w:b/>
-          <w:bCs/>
-          <w:i/>
-          <w:iCs/>
-          <w:sz w:val="18"/>
-          <w:szCs w:val="18"/>
-        </w:rPr>
-        <w:t>Owner / Carver Tech LLC</w:t>
-      </w:r>
-      <w:r>
-        <w:rPr>
-          <w:rFonts w:ascii="Times New Roman" w:hAnsi="Times New Roman" w:cs="Times New Roman"/>
-          <w:b/>
-          <w:bCs/>
-          <w:i/>
-          <w:iCs/>
-          <w:sz w:val="18"/>
-          <w:szCs w:val="18"/>
-        </w:rPr>
-        <w:tab/>
-      </w:r>
-      <w:r>
-        <w:rPr>
-          <w:rFonts w:ascii="Times New Roman" w:hAnsi="Times New Roman" w:cs="Times New Roman"/>
-          <w:b/>
-          <w:bCs/>
-          <w:i/>
-          <w:iCs/>
-          <w:sz w:val="18"/>
-          <w:szCs w:val="18"/>
-        </w:rPr>
-        <w:t>02/2022 – Present</w:t>
-      </w:r>
-    </w:p>
-    <w:p>
-      <w:pPr>
-        <w:pStyle w:val="ListParagraph"/>
-        <w:numPr>
-          <w:ilvl w:val="1"/>
-          <w:numId w:val="6"/>
-        </w:numPr>
-        <w:ind w:left="720"/>
-        <w:rPr>
-          <w:rFonts w:ascii="Times New Roman" w:hAnsi="Times New Roman" w:cs="Times New Roman"/>
-          <w:b/>
-          <w:bCs/>
-          <w:i/>
-          <w:iCs/>
-          <w:sz w:val="15"/>
-          <w:szCs w:val="15"/>
-        </w:rPr>
-      </w:pPr>
-      <w:r>
-        <w:rPr>
-          <w:rFonts w:asciiTheme="majorHAnsi" w:hAnsiTheme="majorHAnsi" w:cstheme="majorHAnsi"/>
-          <w:sz w:val="15"/>
-          <w:szCs w:val="15"/>
-        </w:rPr>
-        <w:t xml:space="preserve">Built and maintaining a 240 MH/s cryptocurrency mining rig </w:t>
-      </w:r>
-      <w:r>
-        <w:rPr>
-          <w:rFonts w:asciiTheme="majorHAnsi" w:hAnsiTheme="majorHAnsi" w:cstheme="majorHAnsi"/>
-          <w:sz w:val="15"/>
-          <w:szCs w:val="15"/>
-        </w:rPr>
-        <w:t>to validate the</w:t>
-      </w:r>
-      <w:r>
-        <w:rPr>
-          <w:rFonts w:asciiTheme="majorHAnsi" w:hAnsiTheme="majorHAnsi" w:cstheme="majorHAnsi"/>
-          <w:sz w:val="15"/>
-          <w:szCs w:val="15"/>
-        </w:rPr>
-        <w:t xml:space="preserve"> </w:t>
-      </w:r>
-      <w:r>
-        <w:rPr>
-          <w:rFonts w:asciiTheme="majorHAnsi" w:hAnsiTheme="majorHAnsi" w:cstheme="majorHAnsi"/>
-          <w:sz w:val="15"/>
-          <w:szCs w:val="15"/>
-        </w:rPr>
-        <w:t>Ethereum</w:t>
-      </w:r>
-      <w:r>
-        <w:rPr>
-          <w:rFonts w:asciiTheme="majorHAnsi" w:hAnsiTheme="majorHAnsi" w:cstheme="majorHAnsi"/>
-          <w:sz w:val="15"/>
-          <w:szCs w:val="15"/>
-        </w:rPr>
-        <w:t xml:space="preserve"> blockchain via the proof of work consensus protocol</w:t>
-      </w:r>
-      <w:r>
-        <w:rPr>
-          <w:rFonts w:asciiTheme="majorHAnsi" w:hAnsiTheme="majorHAnsi" w:cstheme="majorHAnsi"/>
-          <w:sz w:val="15"/>
-          <w:szCs w:val="15"/>
-        </w:rPr>
-        <w:t>.</w:t>
-      </w:r>
-    </w:p>
-    <w:p>
-      <w:pPr>
         <w:jc w:val="center"/>
         <w:rPr>
           <w:rFonts w:ascii="Times New Roman" w:hAnsi="Times New Roman" w:cs="Times New Roman"/>
@@ -2714,8 +2369,8 @@
         <w:rPr>
           <w:rFonts w:ascii="Times New Roman" w:hAnsi="Times New Roman" w:cs="Times New Roman"/>
           <w:spacing w:val="80"/>
-          <w:sz w:val="13"/>
-          <w:szCs w:val="13"/>
+          <w:sz w:val="18"/>
+          <w:szCs w:val="18"/>
         </w:rPr>
       </w:pPr>
     </w:p>

</xml_diff>

<commit_message>
Extended on Skills, Work Experience, and Education. Removed personal projects and GPA, GPA is now higher but not over 3.5 so I'd rather not display it.
</commit_message>
<xml_diff>
--- a/Resume.docx
+++ b/Resume.docx
@@ -37,7 +37,7 @@
     <w:p>
       <w:pPr>
         <w:tabs>
-          <w:tab w:val="left" w:pos="7200"/>
+          <w:tab w:val="left" w:pos="5940"/>
         </w:tabs>
         <w:rPr>
           <w:rFonts w:ascii="Times New Roman" w:hAnsi="Times New Roman" w:cs="Times New Roman"/>
@@ -191,9 +191,62 @@
           <w:sz w:val="20"/>
           <w:szCs w:val="20"/>
         </w:rPr>
+        <w:t xml:space="preserve"> </w:t>
+      </w:r>
+      <w:r>
+        <w:rPr>
+          <w:rFonts w:ascii="Times New Roman" w:hAnsi="Times New Roman" w:cs="Times New Roman"/>
+          <w:b/>
+          <w:bCs/>
+          <w:i/>
+          <w:iCs/>
+          <w:sz w:val="20"/>
+          <w:szCs w:val="20"/>
+        </w:rPr>
         <w:tab/>
-        <w:t>.NET Full-stack Software Engineer</w:t>
-      </w:r>
+      </w:r>
+      <w:hyperlink r:id="rId8" w:history="1">
+        <w:r>
+          <w:rPr>
+            <w:rStyle w:val="Hyperlink"/>
+            <w:rFonts w:ascii="Times New Roman" w:hAnsi="Times New Roman" w:cs="Times New Roman"/>
+            <w:b/>
+            <w:bCs/>
+            <w:i/>
+            <w:iCs/>
+            <w:sz w:val="20"/>
+            <w:szCs w:val="20"/>
+          </w:rPr>
+          <w:t>hunter@1968bird.com</w:t>
+        </w:r>
+      </w:hyperlink>
+      <w:r>
+        <w:rPr>
+          <w:rFonts w:ascii="Times New Roman" w:hAnsi="Times New Roman" w:cs="Times New Roman"/>
+          <w:b/>
+          <w:bCs/>
+          <w:i/>
+          <w:iCs/>
+          <w:sz w:val="20"/>
+          <w:szCs w:val="20"/>
+        </w:rPr>
+        <w:t xml:space="preserve">• </w:t>
+      </w:r>
+      <w:hyperlink r:id="rId9" w:history="1">
+        <w:r>
+          <w:rPr>
+            <w:rStyle w:val="Hyperlink"/>
+            <w:rFonts w:ascii="Times New Roman" w:hAnsi="Times New Roman" w:cs="Times New Roman"/>
+            <w:b/>
+            <w:bCs/>
+            <w:i/>
+            <w:iCs/>
+            <w:sz w:val="20"/>
+            <w:szCs w:val="20"/>
+          </w:rPr>
+          <w:t>linkedin.com/in/hunter-carver</w:t>
+        </w:r>
+      </w:hyperlink>
     </w:p>
     <w:p>
       <w:pPr>
@@ -220,7 +273,7 @@
           <w:sz w:val="20"/>
           <w:szCs w:val="20"/>
         </w:rPr>
-        <w:t>hunter@1968bird.com</w:t>
+        <w:t>.NET</w:t>
       </w:r>
       <w:r>
         <w:rPr>
@@ -232,7 +285,7 @@
           <w:sz w:val="20"/>
           <w:szCs w:val="20"/>
         </w:rPr>
-        <w:t xml:space="preserve"> • linkedin.com/in/</w:t>
+        <w:t>/React/NextJS</w:t>
       </w:r>
       <w:r>
         <w:rPr>
@@ -244,7 +297,7 @@
           <w:sz w:val="20"/>
           <w:szCs w:val="20"/>
         </w:rPr>
-        <w:t>hunter-carver</w:t>
+        <w:t xml:space="preserve"> Full-stack Software Engineer</w:t>
       </w:r>
       <w:r>
         <w:rPr>
@@ -257,8 +310,22 @@
           <w:szCs w:val="20"/>
         </w:rPr>
         <w:tab/>
-        <w:t>Willing to relocate / work remote</w:t>
-      </w:r>
+      </w:r>
+      <w:hyperlink r:id="rId10" w:history="1">
+        <w:r>
+          <w:rPr>
+            <w:rStyle w:val="Hyperlink"/>
+            <w:rFonts w:ascii="Times New Roman" w:hAnsi="Times New Roman" w:cs="Times New Roman"/>
+            <w:b/>
+            <w:bCs/>
+            <w:i/>
+            <w:iCs/>
+            <w:sz w:val="20"/>
+            <w:szCs w:val="20"/>
+          </w:rPr>
+          <w:t>huntertcarver.me</w:t>
+        </w:r>
+      </w:hyperlink>
     </w:p>
     <w:p>
       <w:pPr>
@@ -610,6 +677,14 @@
         </w:rPr>
         <w:t>Bootstrap</w:t>
       </w:r>
+      <w:r>
+        <w:rPr>
+          <w:rFonts w:asciiTheme="majorHAnsi" w:hAnsiTheme="majorHAnsi" w:cstheme="majorHAnsi"/>
+          <w:sz w:val="15"/>
+          <w:szCs w:val="15"/>
+        </w:rPr>
+        <w:t>/Mantine.dev</w:t>
+      </w:r>
     </w:p>
     <w:p>
       <w:pPr>
@@ -662,6 +737,14 @@
         </w:rPr>
         <w:t>JavaScript/NodeJS</w:t>
       </w:r>
+      <w:r>
+        <w:rPr>
+          <w:rFonts w:asciiTheme="majorHAnsi" w:hAnsiTheme="majorHAnsi" w:cstheme="majorHAnsi"/>
+          <w:sz w:val="15"/>
+          <w:szCs w:val="15"/>
+        </w:rPr>
+        <w:t>/TypeScript</w:t>
+      </w:r>
     </w:p>
     <w:p>
       <w:pPr>
@@ -840,7 +923,15 @@
           <w:sz w:val="15"/>
           <w:szCs w:val="15"/>
         </w:rPr>
-        <w:t>.NET5/.NET6</w:t>
+        <w:t>.</w:t>
+      </w:r>
+      <w:r>
+        <w:rPr>
+          <w:rFonts w:asciiTheme="majorHAnsi" w:hAnsiTheme="majorHAnsi" w:cstheme="majorHAnsi"/>
+          <w:sz w:val="15"/>
+          <w:szCs w:val="15"/>
+        </w:rPr>
+        <w:t>NET</w:t>
       </w:r>
       <w:r>
         <w:rPr>
@@ -900,7 +991,7 @@
           <w:sz w:val="15"/>
           <w:szCs w:val="15"/>
         </w:rPr>
-        <w:t>WinForms</w:t>
+        <w:t>CesiumJS/ArcGIS</w:t>
       </w:r>
     </w:p>
     <w:p>
@@ -942,7 +1033,15 @@
           <w:sz w:val="15"/>
           <w:szCs w:val="15"/>
         </w:rPr>
-        <w:t>/Vue.JS</w:t>
+        <w:t>/</w:t>
+      </w:r>
+      <w:r>
+        <w:rPr>
+          <w:rFonts w:asciiTheme="majorHAnsi" w:hAnsiTheme="majorHAnsi" w:cstheme="majorHAnsi"/>
+          <w:sz w:val="15"/>
+          <w:szCs w:val="15"/>
+        </w:rPr>
+        <w:t>NextJS</w:t>
       </w:r>
     </w:p>
     <w:p>
@@ -1263,7 +1362,23 @@
           <w:sz w:val="15"/>
           <w:szCs w:val="15"/>
         </w:rPr>
-        <w:t>Created a .NET MAUI cross-platform mobile application for the organization that when enabled on an employee’s phone, sends their location via MQTT to be visualized in our situational awareness tool. Location transmission is enabled and disabled at the press of a button.</w:t>
+        <w:t>Created a .NET MAUI cross-platform mobile application for the organization that when enabled on an employee’s phone, sends their location via MQTT to be visualized in our situational awareness tool.</w:t>
+      </w:r>
+      <w:r>
+        <w:rPr>
+          <w:rFonts w:asciiTheme="majorHAnsi" w:hAnsiTheme="majorHAnsi" w:cstheme="majorHAnsi"/>
+          <w:sz w:val="15"/>
+          <w:szCs w:val="15"/>
+        </w:rPr>
+        <w:t xml:space="preserve"> This mobile application worked as a background process to constantly publish location data.</w:t>
+      </w:r>
+      <w:r>
+        <w:rPr>
+          <w:rFonts w:asciiTheme="majorHAnsi" w:hAnsiTheme="majorHAnsi" w:cstheme="majorHAnsi"/>
+          <w:sz w:val="15"/>
+          <w:szCs w:val="15"/>
+        </w:rPr>
+        <w:t xml:space="preserve"> Location transmission is enabled and disabled at the press of a button.</w:t>
       </w:r>
     </w:p>
     <w:p>
@@ -1287,7 +1402,31 @@
           <w:sz w:val="15"/>
           <w:szCs w:val="15"/>
         </w:rPr>
-        <w:t>Pair-programmed on the creation of an MQTT client logging system to log all topics published to our ActiveMQ server along with a replay system to replay any selected message.</w:t>
+        <w:t xml:space="preserve">I </w:t>
+      </w:r>
+      <w:r>
+        <w:rPr>
+          <w:rFonts w:asciiTheme="majorHAnsi" w:hAnsiTheme="majorHAnsi" w:cstheme="majorHAnsi"/>
+          <w:sz w:val="15"/>
+          <w:szCs w:val="15"/>
+        </w:rPr>
+        <w:t>thought of</w:t>
+      </w:r>
+      <w:r>
+        <w:rPr>
+          <w:rFonts w:asciiTheme="majorHAnsi" w:hAnsiTheme="majorHAnsi" w:cstheme="majorHAnsi"/>
+          <w:sz w:val="15"/>
+          <w:szCs w:val="15"/>
+        </w:rPr>
+        <w:t xml:space="preserve">, proposed (was accepted), and implemented a mission critical UAS status page </w:t>
+      </w:r>
+      <w:r>
+        <w:rPr>
+          <w:rFonts w:asciiTheme="majorHAnsi" w:hAnsiTheme="majorHAnsi" w:cstheme="majorHAnsi"/>
+          <w:sz w:val="15"/>
+          <w:szCs w:val="15"/>
+        </w:rPr>
+        <w:t>that displays the live critical information of all active UAS aircrafts such as battery %, ground speed, and altitude. This page had custom alert capabilities that a user could set thresholds for max speed, max altitude, min altitude, and min battery %. The thresholds could be set both globally and per aircraft, and these thresholds could be saved to a cookie. When a threshold was hit, the UAS information for that aircraft would turn red and a toast would appear with an appropriate danger message.</w:t>
       </w:r>
     </w:p>
     <w:p>
@@ -1311,7 +1450,15 @@
           <w:sz w:val="15"/>
           <w:szCs w:val="15"/>
         </w:rPr>
-        <w:t>Created a NodeJS server application to receive a configuration message from our web application to then produce and publish the requested amount simulations for each simulation type specified from the configuration received to be sent to our situational awareness tool.</w:t>
+        <w:t>Pair-programmed on the creation of an MQTT client logging system to log all topics published to our ActiveMQ server along with a replay system to replay any selected message.</w:t>
+      </w:r>
+      <w:r>
+        <w:rPr>
+          <w:rFonts w:asciiTheme="majorHAnsi" w:hAnsiTheme="majorHAnsi" w:cstheme="majorHAnsi"/>
+          <w:sz w:val="15"/>
+          <w:szCs w:val="15"/>
+        </w:rPr>
+        <w:t xml:space="preserve"> Both the logging and replay systems utilized multi-threading.</w:t>
       </w:r>
     </w:p>
     <w:p>
@@ -1335,7 +1482,7 @@
           <w:sz w:val="15"/>
           <w:szCs w:val="15"/>
         </w:rPr>
-        <w:t>Created a new ASP.NET Core MVC web application with Authentication / Authorization / Impersonation capabilities using Microsoft Identity and Entity Framework.</w:t>
+        <w:t>Created a NodeJS server application to receive a configuration message from our web application to then produce and publish the requested amount simulations for each simulation type specified from the configuration received to be sent to our situational awareness tool.</w:t>
       </w:r>
     </w:p>
     <w:p>
@@ -1359,7 +1506,7 @@
           <w:sz w:val="15"/>
           <w:szCs w:val="15"/>
         </w:rPr>
-        <w:t>Created database modification and visualization capabilities in our web application by creating stored procedures, endpoints in our internal RESTful API, and calls to those endpoints.</w:t>
+        <w:t>Created a new ASP.NET Core MVC web application with Authentication / Authorization / Impersonation capabilities using Microsoft Identity and Entity Framework.</w:t>
       </w:r>
     </w:p>
     <w:p>
@@ -1383,72 +1530,7 @@
           <w:sz w:val="15"/>
           <w:szCs w:val="15"/>
         </w:rPr>
-        <w:t>Increased system health awareness by implementing Prometheus, a system health check, to the organization’s web application.</w:t>
-      </w:r>
-    </w:p>
-    <w:p>
-      <w:pPr>
-        <w:ind w:hanging="720"/>
-        <w:jc w:val="both"/>
-        <w:rPr>
-          <w:rFonts w:asciiTheme="majorHAnsi" w:hAnsiTheme="majorHAnsi" w:cstheme="majorHAnsi"/>
-          <w:sz w:val="13"/>
-          <w:szCs w:val="13"/>
-        </w:rPr>
-      </w:pPr>
-    </w:p>
-    <w:p>
-      <w:pPr>
-        <w:tabs>
-          <w:tab w:val="left" w:pos="8820"/>
-        </w:tabs>
-        <w:ind w:left="720" w:hanging="720"/>
-        <w:jc w:val="both"/>
-        <w:rPr>
-          <w:rFonts w:ascii="Times New Roman" w:hAnsi="Times New Roman" w:cs="Times New Roman"/>
-          <w:b/>
-          <w:bCs/>
-          <w:i/>
-          <w:iCs/>
-          <w:sz w:val="18"/>
-          <w:szCs w:val="18"/>
-        </w:rPr>
-      </w:pPr>
-      <w:r>
-        <w:rPr>
-          <w:rFonts w:ascii="Times New Roman" w:hAnsi="Times New Roman" w:cs="Times New Roman"/>
-          <w:b/>
-          <w:bCs/>
-          <w:i/>
-          <w:iCs/>
-          <w:sz w:val="18"/>
-          <w:szCs w:val="18"/>
-        </w:rPr>
-        <w:t>Owner / Carver Tech LLC</w:t>
-      </w:r>
-      <w:r>
-        <w:rPr>
-          <w:rFonts w:ascii="Times New Roman" w:hAnsi="Times New Roman" w:cs="Times New Roman"/>
-          <w:b/>
-          <w:bCs/>
-          <w:i/>
-          <w:iCs/>
-          <w:sz w:val="18"/>
-          <w:szCs w:val="18"/>
-        </w:rPr>
-        <w:tab/>
-      </w:r>
-      <w:r>
-        <w:rPr>
-          <w:rFonts w:ascii="Times New Roman" w:hAnsi="Times New Roman" w:cs="Times New Roman"/>
-          <w:b/>
-          <w:bCs/>
-          <w:i/>
-          <w:iCs/>
-          <w:sz w:val="18"/>
-          <w:szCs w:val="18"/>
-        </w:rPr>
-        <w:t>02/2022 – Present</w:t>
+        <w:t>Created database modification and visualization capabilities in our web application by creating stored procedures, endpoints in our internal RESTful API, and calls to those endpoints.</w:t>
       </w:r>
     </w:p>
     <w:p>
@@ -1459,12 +1541,98 @@
           <w:numId w:val="6"/>
         </w:numPr>
         <w:ind w:left="720"/>
-        <w:rPr>
-          <w:rFonts w:ascii="Times New Roman" w:hAnsi="Times New Roman" w:cs="Times New Roman"/>
-          <w:b/>
-          <w:bCs/>
-          <w:i/>
-          <w:iCs/>
+        <w:jc w:val="both"/>
+        <w:rPr>
+          <w:rFonts w:asciiTheme="majorHAnsi" w:hAnsiTheme="majorHAnsi" w:cstheme="majorHAnsi"/>
+          <w:sz w:val="15"/>
+          <w:szCs w:val="15"/>
+        </w:rPr>
+      </w:pPr>
+      <w:r>
+        <w:rPr>
+          <w:rFonts w:asciiTheme="majorHAnsi" w:hAnsiTheme="majorHAnsi" w:cstheme="majorHAnsi"/>
+          <w:sz w:val="15"/>
+          <w:szCs w:val="15"/>
+        </w:rPr>
+        <w:t>Increased system health awareness by implementing Prometheus, a system health check, to the organization’s web application.</w:t>
+      </w:r>
+    </w:p>
+    <w:p>
+      <w:pPr>
+        <w:ind w:hanging="720"/>
+        <w:jc w:val="both"/>
+        <w:rPr>
+          <w:rFonts w:asciiTheme="majorHAnsi" w:hAnsiTheme="majorHAnsi" w:cstheme="majorHAnsi"/>
+          <w:sz w:val="13"/>
+          <w:szCs w:val="13"/>
+        </w:rPr>
+      </w:pPr>
+    </w:p>
+    <w:p>
+      <w:pPr>
+        <w:tabs>
+          <w:tab w:val="left" w:pos="8820"/>
+        </w:tabs>
+        <w:ind w:left="720" w:hanging="720"/>
+        <w:jc w:val="both"/>
+        <w:rPr>
+          <w:rFonts w:ascii="Times New Roman" w:hAnsi="Times New Roman" w:cs="Times New Roman"/>
+          <w:b/>
+          <w:bCs/>
+          <w:i/>
+          <w:iCs/>
+          <w:sz w:val="18"/>
+          <w:szCs w:val="18"/>
+        </w:rPr>
+      </w:pPr>
+      <w:r>
+        <w:rPr>
+          <w:rFonts w:ascii="Times New Roman" w:hAnsi="Times New Roman" w:cs="Times New Roman"/>
+          <w:b/>
+          <w:bCs/>
+          <w:i/>
+          <w:iCs/>
+          <w:sz w:val="18"/>
+          <w:szCs w:val="18"/>
+        </w:rPr>
+        <w:t>Owner / Carver Tech LLC</w:t>
+      </w:r>
+      <w:r>
+        <w:rPr>
+          <w:rFonts w:ascii="Times New Roman" w:hAnsi="Times New Roman" w:cs="Times New Roman"/>
+          <w:b/>
+          <w:bCs/>
+          <w:i/>
+          <w:iCs/>
+          <w:sz w:val="18"/>
+          <w:szCs w:val="18"/>
+        </w:rPr>
+        <w:tab/>
+      </w:r>
+      <w:r>
+        <w:rPr>
+          <w:rFonts w:ascii="Times New Roman" w:hAnsi="Times New Roman" w:cs="Times New Roman"/>
+          <w:b/>
+          <w:bCs/>
+          <w:i/>
+          <w:iCs/>
+          <w:sz w:val="18"/>
+          <w:szCs w:val="18"/>
+        </w:rPr>
+        <w:t>02/2022 – Present</w:t>
+      </w:r>
+    </w:p>
+    <w:p>
+      <w:pPr>
+        <w:pStyle w:val="ListParagraph"/>
+        <w:numPr>
+          <w:ilvl w:val="1"/>
+          <w:numId w:val="6"/>
+        </w:numPr>
+        <w:ind w:left="720"/>
+        <w:jc w:val="both"/>
+        <w:rPr>
+          <w:rFonts w:asciiTheme="majorHAnsi" w:hAnsiTheme="majorHAnsi" w:cstheme="majorHAnsi"/>
           <w:sz w:val="15"/>
           <w:szCs w:val="15"/>
         </w:rPr>
@@ -1476,6 +1644,154 @@
           <w:szCs w:val="15"/>
         </w:rPr>
         <w:t>Built and maintaining a 240 MH/s cryptocurrency mining rig to validate the Ethereum blockchain via the proof of work consensus protocol.</w:t>
+      </w:r>
+    </w:p>
+    <w:p>
+      <w:pPr>
+        <w:ind w:hanging="720"/>
+        <w:jc w:val="both"/>
+        <w:rPr>
+          <w:rFonts w:asciiTheme="majorHAnsi" w:hAnsiTheme="majorHAnsi" w:cstheme="majorHAnsi"/>
+          <w:sz w:val="13"/>
+          <w:szCs w:val="13"/>
+        </w:rPr>
+      </w:pPr>
+    </w:p>
+    <w:p>
+      <w:pPr>
+        <w:tabs>
+          <w:tab w:val="left" w:pos="8820"/>
+        </w:tabs>
+        <w:ind w:left="720" w:hanging="720"/>
+        <w:jc w:val="both"/>
+        <w:rPr>
+          <w:rFonts w:ascii="Times New Roman" w:hAnsi="Times New Roman" w:cs="Times New Roman"/>
+          <w:b/>
+          <w:bCs/>
+          <w:i/>
+          <w:iCs/>
+          <w:sz w:val="18"/>
+          <w:szCs w:val="18"/>
+        </w:rPr>
+      </w:pPr>
+      <w:r>
+        <w:rPr>
+          <w:rFonts w:ascii="Times New Roman" w:hAnsi="Times New Roman" w:cs="Times New Roman"/>
+          <w:b/>
+          <w:bCs/>
+          <w:i/>
+          <w:iCs/>
+          <w:sz w:val="18"/>
+          <w:szCs w:val="18"/>
+        </w:rPr>
+        <w:t>Software Engineer 1</w:t>
+      </w:r>
+      <w:r>
+        <w:rPr>
+          <w:rFonts w:ascii="Times New Roman" w:hAnsi="Times New Roman" w:cs="Times New Roman"/>
+          <w:b/>
+          <w:bCs/>
+          <w:i/>
+          <w:iCs/>
+          <w:sz w:val="18"/>
+          <w:szCs w:val="18"/>
+        </w:rPr>
+        <w:t xml:space="preserve"> / </w:t>
+      </w:r>
+      <w:r>
+        <w:rPr>
+          <w:rFonts w:ascii="Times New Roman" w:hAnsi="Times New Roman" w:cs="Times New Roman"/>
+          <w:b/>
+          <w:bCs/>
+          <w:i/>
+          <w:iCs/>
+          <w:sz w:val="18"/>
+          <w:szCs w:val="18"/>
+        </w:rPr>
+        <w:t>Dell Technologies, Round Rock, Texas</w:t>
+      </w:r>
+      <w:r>
+        <w:rPr>
+          <w:rFonts w:ascii="Times New Roman" w:hAnsi="Times New Roman" w:cs="Times New Roman"/>
+          <w:b/>
+          <w:bCs/>
+          <w:i/>
+          <w:iCs/>
+          <w:sz w:val="18"/>
+          <w:szCs w:val="18"/>
+        </w:rPr>
+        <w:tab/>
+      </w:r>
+      <w:r>
+        <w:rPr>
+          <w:rFonts w:ascii="Times New Roman" w:hAnsi="Times New Roman" w:cs="Times New Roman"/>
+          <w:b/>
+          <w:bCs/>
+          <w:i/>
+          <w:iCs/>
+          <w:sz w:val="18"/>
+          <w:szCs w:val="18"/>
+        </w:rPr>
+        <w:t xml:space="preserve">08/2023 </w:t>
+      </w:r>
+      <w:r>
+        <w:rPr>
+          <w:rFonts w:ascii="Times New Roman" w:hAnsi="Times New Roman" w:cs="Times New Roman"/>
+          <w:b/>
+          <w:bCs/>
+          <w:i/>
+          <w:iCs/>
+          <w:sz w:val="18"/>
+          <w:szCs w:val="18"/>
+        </w:rPr>
+        <w:t>–</w:t>
+      </w:r>
+      <w:r>
+        <w:rPr>
+          <w:rFonts w:ascii="Times New Roman" w:hAnsi="Times New Roman" w:cs="Times New Roman"/>
+          <w:b/>
+          <w:bCs/>
+          <w:i/>
+          <w:iCs/>
+          <w:sz w:val="18"/>
+          <w:szCs w:val="18"/>
+        </w:rPr>
+        <w:t xml:space="preserve"> ?</w:t>
+      </w:r>
+    </w:p>
+    <w:p>
+      <w:pPr>
+        <w:pStyle w:val="ListParagraph"/>
+        <w:numPr>
+          <w:ilvl w:val="1"/>
+          <w:numId w:val="6"/>
+        </w:numPr>
+        <w:ind w:left="720"/>
+        <w:rPr>
+          <w:rFonts w:ascii="Times New Roman" w:hAnsi="Times New Roman" w:cs="Times New Roman"/>
+          <w:b/>
+          <w:bCs/>
+          <w:i/>
+          <w:iCs/>
+          <w:sz w:val="15"/>
+          <w:szCs w:val="15"/>
+        </w:rPr>
+      </w:pPr>
+      <w:r>
+        <w:rPr>
+          <w:rFonts w:asciiTheme="majorHAnsi" w:hAnsiTheme="majorHAnsi" w:cstheme="majorHAnsi"/>
+          <w:sz w:val="15"/>
+          <w:szCs w:val="15"/>
+        </w:rPr>
+        <w:t>I</w:t>
+      </w:r>
+      <w:r>
+        <w:rPr>
+          <w:rFonts w:asciiTheme="majorHAnsi" w:hAnsiTheme="majorHAnsi" w:cstheme="majorHAnsi"/>
+          <w:sz w:val="15"/>
+          <w:szCs w:val="15"/>
+        </w:rPr>
+        <w:t xml:space="preserve"> accepted my offer from Dell Technologies in October of 2022, and I am set to work for them in August of 2023 after I graduate in May of 2023.</w:t>
       </w:r>
     </w:p>
     <w:p>
@@ -1694,18 +2010,6 @@
         </w:rPr>
         <w:t>2023</w:t>
       </w:r>
-      <w:r>
-        <w:rPr>
-          <w:rFonts w:ascii="Times New Roman" w:hAnsi="Times New Roman" w:cs="Times New Roman"/>
-          <w:b/>
-          <w:bCs/>
-          <w:i/>
-          <w:iCs/>
-          <w:sz w:val="18"/>
-          <w:szCs w:val="18"/>
-        </w:rPr>
-        <w:t xml:space="preserve"> / Major GPA: 3.0</w:t>
-      </w:r>
     </w:p>
     <w:p>
       <w:pPr>
@@ -1754,7 +2058,55 @@
           <w:sz w:val="15"/>
           <w:szCs w:val="15"/>
         </w:rPr>
-        <w:t>Upper-level Computer Science courses taken: Software Engineering, Numerical Methods, Image Processing, Theory of Programming Languages, Intro to Database Systems, Operating Systems, Computer Networks, Software Project Management, Survey of Programming Languages, Cyber Security, Cryptography, and Skills for Computing Professionals.</w:t>
+        <w:t xml:space="preserve">Upper-level Computer Science courses taken: </w:t>
+      </w:r>
+      <w:r>
+        <w:rPr>
+          <w:rFonts w:asciiTheme="majorHAnsi" w:hAnsiTheme="majorHAnsi" w:cstheme="majorHAnsi"/>
+          <w:sz w:val="15"/>
+          <w:szCs w:val="15"/>
+        </w:rPr>
+        <w:t xml:space="preserve">Introduction into Artificial Intelligence, Algorithms, </w:t>
+      </w:r>
+      <w:r>
+        <w:rPr>
+          <w:rFonts w:asciiTheme="majorHAnsi" w:hAnsiTheme="majorHAnsi" w:cstheme="majorHAnsi"/>
+          <w:sz w:val="15"/>
+          <w:szCs w:val="15"/>
+        </w:rPr>
+        <w:t>Software Engineering, Numerical Methods, Image Processing, Theory of Programming Languages, Intro to Database Systems, Operating Systems, Computer Networks, Software Project Management, Survey of Programming Languages, Cyber Security, Cryptography,</w:t>
+      </w:r>
+      <w:r>
+        <w:rPr>
+          <w:rFonts w:asciiTheme="majorHAnsi" w:hAnsiTheme="majorHAnsi" w:cstheme="majorHAnsi"/>
+          <w:sz w:val="15"/>
+          <w:szCs w:val="15"/>
+        </w:rPr>
+        <w:t xml:space="preserve"> Technical and professional writing for Computer Science,</w:t>
+      </w:r>
+      <w:r>
+        <w:rPr>
+          <w:rFonts w:asciiTheme="majorHAnsi" w:hAnsiTheme="majorHAnsi" w:cstheme="majorHAnsi"/>
+          <w:sz w:val="15"/>
+          <w:szCs w:val="15"/>
+        </w:rPr>
+        <w:t xml:space="preserve"> and Skills for Computing Professionals</w:t>
+      </w:r>
+      <w:r>
+        <w:rPr>
+          <w:rFonts w:asciiTheme="majorHAnsi" w:hAnsiTheme="majorHAnsi" w:cstheme="majorHAnsi"/>
+          <w:sz w:val="15"/>
+          <w:szCs w:val="15"/>
+        </w:rPr>
+        <w:t xml:space="preserve"> 1 and 2</w:t>
+      </w:r>
+      <w:r>
+        <w:rPr>
+          <w:rFonts w:asciiTheme="majorHAnsi" w:hAnsiTheme="majorHAnsi" w:cstheme="majorHAnsi"/>
+          <w:sz w:val="15"/>
+          <w:szCs w:val="15"/>
+        </w:rPr>
+        <w:t>.</w:t>
       </w:r>
     </w:p>
     <w:p>
@@ -2093,279 +2445,6 @@
     </w:p>
     <w:p>
       <w:pPr>
-        <w:jc w:val="center"/>
-        <w:rPr>
-          <w:rFonts w:ascii="Times New Roman" w:hAnsi="Times New Roman" w:cs="Times New Roman"/>
-          <w:spacing w:val="80"/>
-          <w:sz w:val="18"/>
-          <w:szCs w:val="18"/>
-        </w:rPr>
-      </w:pPr>
-    </w:p>
-    <w:p>
-      <w:pPr>
-        <w:rPr>
-          <w:rFonts w:ascii="Times New Roman" w:hAnsi="Times New Roman" w:cs="Times New Roman"/>
-          <w:b/>
-          <w:bCs/>
-          <w:spacing w:val="80"/>
-        </w:rPr>
-      </w:pPr>
-      <w:r>
-        <w:rPr>
-          <w:rFonts w:ascii="Times New Roman" w:hAnsi="Times New Roman" w:cs="Times New Roman"/>
-          <w:b/>
-          <w:bCs/>
-          <w:noProof/>
-          <w:spacing w:val="80"/>
-        </w:rPr>
-        <mc:AlternateContent>
-          <mc:Choice Requires="wps">
-            <w:drawing>
-              <wp:anchor distT="0" distB="0" distL="114300" distR="114300" simplePos="0" relativeHeight="251665408" behindDoc="0" locked="0" layoutInCell="1" allowOverlap="1" wp14:anchorId="72052017" wp14:editId="0AB2DF82">
-                <wp:simplePos x="0" y="0"/>
-                <wp:positionH relativeFrom="margin">
-                  <wp:posOffset>2971800</wp:posOffset>
-                </wp:positionH>
-                <wp:positionV relativeFrom="paragraph">
-                  <wp:posOffset>75565</wp:posOffset>
-                </wp:positionV>
-                <wp:extent cx="3695700" cy="0"/>
-                <wp:effectExtent l="0" t="0" r="0" b="0"/>
-                <wp:wrapNone/>
-                <wp:docPr id="4" name="Straight Connector 4"/>
-                <wp:cNvGraphicFramePr/>
-                <a:graphic xmlns:a="http://schemas.openxmlformats.org/drawingml/2006/main">
-                  <a:graphicData uri="http://schemas.microsoft.com/office/word/2010/wordprocessingShape">
-                    <wps:wsp>
-                      <wps:cNvCnPr/>
-                      <wps:spPr>
-                        <a:xfrm>
-                          <a:off x="0" y="0"/>
-                          <a:ext cx="3695700" cy="0"/>
-                        </a:xfrm>
-                        <a:prstGeom prst="line">
-                          <a:avLst/>
-                        </a:prstGeom>
-                        <a:ln>
-                          <a:solidFill>
-                            <a:schemeClr val="tx1"/>
-                          </a:solidFill>
-                        </a:ln>
-                      </wps:spPr>
-                      <wps:style>
-                        <a:lnRef idx="1">
-                          <a:schemeClr val="accent1"/>
-                        </a:lnRef>
-                        <a:fillRef idx="0">
-                          <a:schemeClr val="accent1"/>
-                        </a:fillRef>
-                        <a:effectRef idx="0">
-                          <a:schemeClr val="accent1"/>
-                        </a:effectRef>
-                        <a:fontRef idx="minor">
-                          <a:schemeClr val="tx1"/>
-                        </a:fontRef>
-                      </wps:style>
-                      <wps:bodyPr/>
-                    </wps:wsp>
-                  </a:graphicData>
-                </a:graphic>
-                <wp14:sizeRelH relativeFrom="margin">
-                  <wp14:pctWidth>0</wp14:pctWidth>
-                </wp14:sizeRelH>
-                <wp14:sizeRelV relativeFrom="margin">
-                  <wp14:pctHeight>0</wp14:pctHeight>
-                </wp14:sizeRelV>
-              </wp:anchor>
-            </w:drawing>
-          </mc:Choice>
-          <mc:Fallback>
-            <w:pict>
-              <v:line w14:anchorId="320C4371" id="Straight Connector 4" o:spid="_x0000_s1026" style="position:absolute;z-index:251665408;visibility:visible;mso-wrap-style:square;mso-width-percent:0;mso-height-percent:0;mso-wrap-distance-left:9pt;mso-wrap-distance-top:0;mso-wrap-distance-right:9pt;mso-wrap-distance-bottom:0;mso-position-horizontal:absolute;mso-position-horizontal-relative:margin;mso-position-vertical:absolute;mso-position-vertical-relative:text;mso-width-percent:0;mso-height-percent:0;mso-width-relative:margin;mso-height-relative:margin" from="234pt,5.95pt" to="525pt,5.95pt" o:gfxdata="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" strokecolor="black [3213]" strokeweight=".5pt">
-                <v:stroke joinstyle="miter"/>
-                <w10:wrap anchorx="margin"/>
-              </v:line>
-            </w:pict>
-          </mc:Fallback>
-        </mc:AlternateContent>
-      </w:r>
-      <w:r>
-        <w:rPr>
-          <w:rFonts w:ascii="Times New Roman" w:hAnsi="Times New Roman" w:cs="Times New Roman"/>
-          <w:b/>
-          <w:bCs/>
-          <w:spacing w:val="80"/>
-        </w:rPr>
-        <w:t>PROGRAMMING PROJECTS</w:t>
-      </w:r>
-    </w:p>
-    <w:p>
-      <w:pPr>
-        <w:rPr>
-          <w:rFonts w:ascii="Times New Roman" w:hAnsi="Times New Roman" w:cs="Times New Roman"/>
-          <w:i/>
-          <w:iCs/>
-          <w:sz w:val="11"/>
-          <w:szCs w:val="11"/>
-        </w:rPr>
-        <w:sectPr>
-          <w:type w:val="continuous"/>
-          <w:pgSz w:w="12240" w:h="15840"/>
-          <w:pgMar w:top="864" w:right="864" w:bottom="864" w:left="864" w:header="0" w:footer="720" w:gutter="0"/>
-          <w:pgNumType w:start="1"/>
-          <w:cols w:space="720"/>
-          <w:docGrid w:linePitch="299"/>
-        </w:sectPr>
-      </w:pPr>
-    </w:p>
-    <w:p>
-      <w:pPr>
-        <w:pStyle w:val="ListParagraph"/>
-        <w:numPr>
-          <w:ilvl w:val="0"/>
-          <w:numId w:val="8"/>
-        </w:numPr>
-        <w:ind w:left="720"/>
-        <w:jc w:val="both"/>
-        <w:rPr>
-          <w:rFonts w:asciiTheme="majorHAnsi" w:hAnsiTheme="majorHAnsi" w:cstheme="majorHAnsi"/>
-          <w:sz w:val="15"/>
-          <w:szCs w:val="15"/>
-        </w:rPr>
-      </w:pPr>
-      <w:r>
-        <w:rPr>
-          <w:rFonts w:asciiTheme="majorHAnsi" w:hAnsiTheme="majorHAnsi" w:cstheme="majorHAnsi"/>
-          <w:sz w:val="15"/>
-          <w:szCs w:val="15"/>
-        </w:rPr>
-        <w:t>Automatic Maze Solution, solo project</w:t>
-      </w:r>
-    </w:p>
-    <w:p>
-      <w:pPr>
-        <w:pStyle w:val="ListParagraph"/>
-        <w:numPr>
-          <w:ilvl w:val="0"/>
-          <w:numId w:val="8"/>
-        </w:numPr>
-        <w:ind w:left="720"/>
-        <w:jc w:val="both"/>
-        <w:rPr>
-          <w:rFonts w:asciiTheme="majorHAnsi" w:hAnsiTheme="majorHAnsi" w:cstheme="majorHAnsi"/>
-          <w:sz w:val="15"/>
-          <w:szCs w:val="15"/>
-        </w:rPr>
-      </w:pPr>
-      <w:r>
-        <w:rPr>
-          <w:rFonts w:asciiTheme="majorHAnsi" w:hAnsiTheme="majorHAnsi" w:cstheme="majorHAnsi"/>
-          <w:sz w:val="15"/>
-          <w:szCs w:val="15"/>
-        </w:rPr>
-        <w:t>Console-based RPG Game, led a three-person team</w:t>
-      </w:r>
-    </w:p>
-    <w:p>
-      <w:pPr>
-        <w:pStyle w:val="ListParagraph"/>
-        <w:numPr>
-          <w:ilvl w:val="0"/>
-          <w:numId w:val="8"/>
-        </w:numPr>
-        <w:ind w:left="720"/>
-        <w:jc w:val="both"/>
-        <w:rPr>
-          <w:rFonts w:asciiTheme="majorHAnsi" w:hAnsiTheme="majorHAnsi" w:cstheme="majorHAnsi"/>
-          <w:sz w:val="15"/>
-          <w:szCs w:val="15"/>
-        </w:rPr>
-      </w:pPr>
-      <w:r>
-        <w:rPr>
-          <w:rFonts w:asciiTheme="majorHAnsi" w:hAnsiTheme="majorHAnsi" w:cstheme="majorHAnsi"/>
-          <w:sz w:val="15"/>
-          <w:szCs w:val="15"/>
-        </w:rPr>
-        <w:t>Client l</w:t>
-      </w:r>
-      <w:r>
-        <w:rPr>
-          <w:rFonts w:asciiTheme="majorHAnsi" w:hAnsiTheme="majorHAnsi" w:cstheme="majorHAnsi"/>
-          <w:sz w:val="15"/>
-          <w:szCs w:val="15"/>
-        </w:rPr>
-        <w:t>og</w:t>
-      </w:r>
-      <w:r>
-        <w:rPr>
-          <w:rFonts w:asciiTheme="majorHAnsi" w:hAnsiTheme="majorHAnsi" w:cstheme="majorHAnsi"/>
-          <w:sz w:val="15"/>
-          <w:szCs w:val="15"/>
-        </w:rPr>
-        <w:t>ger</w:t>
-      </w:r>
-      <w:r>
-        <w:rPr>
-          <w:rFonts w:asciiTheme="majorHAnsi" w:hAnsiTheme="majorHAnsi" w:cstheme="majorHAnsi"/>
-          <w:sz w:val="15"/>
-          <w:szCs w:val="15"/>
-        </w:rPr>
-        <w:t xml:space="preserve"> system for</w:t>
-      </w:r>
-      <w:r>
-        <w:rPr>
-          <w:rFonts w:asciiTheme="majorHAnsi" w:hAnsiTheme="majorHAnsi" w:cstheme="majorHAnsi"/>
-          <w:sz w:val="15"/>
-          <w:szCs w:val="15"/>
-        </w:rPr>
-        <w:t xml:space="preserve"> published</w:t>
-      </w:r>
-      <w:r>
-        <w:rPr>
-          <w:rFonts w:asciiTheme="majorHAnsi" w:hAnsiTheme="majorHAnsi" w:cstheme="majorHAnsi"/>
-          <w:sz w:val="15"/>
-          <w:szCs w:val="15"/>
-        </w:rPr>
-        <w:t xml:space="preserve"> UAS data from a ActiveMQ server, pair-programming</w:t>
-      </w:r>
-    </w:p>
-    <w:p>
-      <w:pPr>
-        <w:pStyle w:val="ListParagraph"/>
-        <w:numPr>
-          <w:ilvl w:val="0"/>
-          <w:numId w:val="8"/>
-        </w:numPr>
-        <w:ind w:left="720"/>
-        <w:jc w:val="both"/>
-        <w:rPr>
-          <w:rFonts w:asciiTheme="majorHAnsi" w:hAnsiTheme="majorHAnsi" w:cstheme="majorHAnsi"/>
-          <w:sz w:val="15"/>
-          <w:szCs w:val="15"/>
-        </w:rPr>
-        <w:sectPr>
-          <w:type w:val="continuous"/>
-          <w:pgSz w:w="12240" w:h="15840"/>
-          <w:pgMar w:top="864" w:right="864" w:bottom="864" w:left="864" w:header="0" w:footer="720" w:gutter="0"/>
-          <w:pgNumType w:start="1"/>
-          <w:cols w:sep="1" w:space="288"/>
-          <w:docGrid w:linePitch="299"/>
-        </w:sectPr>
-      </w:pPr>
-      <w:r>
-        <w:rPr>
-          <w:rFonts w:asciiTheme="majorHAnsi" w:hAnsiTheme="majorHAnsi" w:cstheme="majorHAnsi"/>
-          <w:sz w:val="15"/>
-          <w:szCs w:val="15"/>
-        </w:rPr>
-        <w:t>User Authentication/Authorization/Impersonation functionality within ASP.NET MVC web application</w:t>
-      </w:r>
-    </w:p>
-    <w:p>
-      <w:pPr>
-        <w:jc w:val="center"/>
         <w:rPr>
           <w:rFonts w:ascii="Times New Roman" w:hAnsi="Times New Roman" w:cs="Times New Roman"/>
           <w:spacing w:val="80"/>
@@ -4827,6 +4906,29 @@
       <w:ind w:left="720"/>
     </w:pPr>
   </w:style>
+  <w:style w:type="character" w:styleId="Hyperlink">
+    <w:name w:val="Hyperlink"/>
+    <w:basedOn w:val="DefaultParagraphFont"/>
+    <w:uiPriority w:val="99"/>
+    <w:unhideWhenUsed/>
+    <w:rsid w:val="00BB2C86"/>
+    <w:rPr>
+      <w:color w:val="0563C1" w:themeColor="hyperlink"/>
+      <w:u w:val="single"/>
+    </w:rPr>
+  </w:style>
+  <w:style w:type="character" w:styleId="UnresolvedMention">
+    <w:name w:val="Unresolved Mention"/>
+    <w:basedOn w:val="DefaultParagraphFont"/>
+    <w:uiPriority w:val="99"/>
+    <w:semiHidden/>
+    <w:unhideWhenUsed/>
+    <w:rsid w:val="00BB2C86"/>
+    <w:rPr>
+      <w:color w:val="605E5C"/>
+      <w:shd w:val="clear" w:color="auto" w:fill="E1DFDD"/>
+    </w:rPr>
+  </w:style>
 </w:styles>
 </file>
 

</xml_diff>

<commit_message>
Added final semester of courses for BS degree
</commit_message>
<xml_diff>
--- a/Resume.docx
+++ b/Resume.docx
@@ -1,6 +1,6 @@
 
 <file path=word/document.xml><?xml version="1.0" encoding="utf-8"?>
-<w:document xmlns:wpc="http://schemas.microsoft.com/office/word/2010/wordprocessingCanvas" xmlns:cx="http://schemas.microsoft.com/office/drawing/2014/chartex" xmlns:cx1="http://schemas.microsoft.com/office/drawing/2015/9/8/chartex" xmlns:cx2="http://schemas.microsoft.com/office/drawing/2015/10/21/chartex" xmlns:cx3="http://schemas.microsoft.com/office/drawing/2016/5/9/chartex" xmlns:cx4="http://schemas.microsoft.com/office/drawing/2016/5/10/chartex" xmlns:cx5="http://schemas.microsoft.com/office/drawing/2016/5/11/chartex" xmlns:cx6="http://schemas.microsoft.com/office/drawing/2016/5/12/chartex" xmlns:cx7="http://schemas.microsoft.com/office/drawing/2016/5/13/chartex" xmlns:cx8="http://schemas.microsoft.com/office/drawing/2016/5/14/chartex" xmlns:mc="http://schemas.openxmlformats.org/markup-compatibility/2006" xmlns:aink="http://schemas.microsoft.com/office/drawing/2016/ink" xmlns:am3d="http://schemas.microsoft.com/office/drawing/2017/model3d" xmlns:o="urn:schemas-microsoft-com:office:office" xmlns:oel="http://schemas.microsoft.com/office/2019/extlst" xmlns:r="http://schemas.openxmlformats.org/officeDocument/2006/relationships" xmlns:m="http://schemas.openxmlformats.org/officeDocument/2006/math" xmlns:v="urn:schemas-microsoft-com:vml" xmlns:wp14="http://schemas.microsoft.com/office/word/2010/wordprocessingDrawing" xmlns:wp="http://schemas.openxmlformats.org/drawingml/2006/wordprocessingDrawing" xmlns:w10="urn:schemas-microsoft-com:office:word" xmlns:w="http://schemas.openxmlformats.org/wordprocessingml/2006/main" xmlns:w14="http://schemas.microsoft.com/office/word/2010/wordml" xmlns:w15="http://schemas.microsoft.com/office/word/2012/wordml" xmlns:w16cex="http://schemas.microsoft.com/office/word/2018/wordml/cex" xmlns:w16cid="http://schemas.microsoft.com/office/word/2016/wordml/cid" xmlns:w16="http://schemas.microsoft.com/office/word/2018/wordml" xmlns:w16sdtdh="http://schemas.microsoft.com/office/word/2020/wordml/sdtdatahash" xmlns:w16se="http://schemas.microsoft.com/office/word/2015/wordml/symex" xmlns:wpg="http://schemas.microsoft.com/office/word/2010/wordprocessingGroup" xmlns:wpi="http://schemas.microsoft.com/office/word/2010/wordprocessingInk" xmlns:wne="http://schemas.microsoft.com/office/word/2006/wordml" xmlns:wps="http://schemas.microsoft.com/office/word/2010/wordprocessingShape" mc:Ignorable="w14 w15 w16se w16cid w16 w16cex w16sdtdh wp14">
+<w:document xmlns:wpc="http://schemas.microsoft.com/office/word/2010/wordprocessingCanvas" xmlns:cx="http://schemas.microsoft.com/office/drawing/2014/chartex" xmlns:cx1="http://schemas.microsoft.com/office/drawing/2015/9/8/chartex" xmlns:cx2="http://schemas.microsoft.com/office/drawing/2015/10/21/chartex" xmlns:cx3="http://schemas.microsoft.com/office/drawing/2016/5/9/chartex" xmlns:cx4="http://schemas.microsoft.com/office/drawing/2016/5/10/chartex" xmlns:cx5="http://schemas.microsoft.com/office/drawing/2016/5/11/chartex" xmlns:cx6="http://schemas.microsoft.com/office/drawing/2016/5/12/chartex" xmlns:cx7="http://schemas.microsoft.com/office/drawing/2016/5/13/chartex" xmlns:cx8="http://schemas.microsoft.com/office/drawing/2016/5/14/chartex" xmlns:mc="http://schemas.openxmlformats.org/markup-compatibility/2006" xmlns:aink="http://schemas.microsoft.com/office/drawing/2016/ink" xmlns:am3d="http://schemas.microsoft.com/office/drawing/2017/model3d" xmlns:o="urn:schemas-microsoft-com:office:office" xmlns:oel="http://schemas.microsoft.com/office/2019/extlst" xmlns:r="http://schemas.openxmlformats.org/officeDocument/2006/relationships" xmlns:m="http://schemas.openxmlformats.org/officeDocument/2006/math" xmlns:v="urn:schemas-microsoft-com:vml" xmlns:wp14="http://schemas.microsoft.com/office/word/2010/wordprocessingDrawing" xmlns:wp="http://schemas.openxmlformats.org/drawingml/2006/wordprocessingDrawing" xmlns:w10="urn:schemas-microsoft-com:office:word" xmlns:w="http://schemas.openxmlformats.org/wordprocessingml/2006/main" xmlns:w14="http://schemas.microsoft.com/office/word/2010/wordml" xmlns:w15="http://schemas.microsoft.com/office/word/2012/wordml" xmlns:w16cex="http://schemas.microsoft.com/office/word/2018/wordml/cex" xmlns:w16cid="http://schemas.microsoft.com/office/word/2016/wordml/cid" xmlns:w16="http://schemas.microsoft.com/office/word/2018/wordml" xmlns:w16du="http://schemas.microsoft.com/office/word/2023/wordml/word16du" xmlns:w16sdtdh="http://schemas.microsoft.com/office/word/2020/wordml/sdtdatahash" xmlns:w16se="http://schemas.microsoft.com/office/word/2015/wordml/symex" xmlns:wpg="http://schemas.microsoft.com/office/word/2010/wordprocessingGroup" xmlns:wpi="http://schemas.microsoft.com/office/word/2010/wordprocessingInk" xmlns:wne="http://schemas.microsoft.com/office/word/2006/wordml" xmlns:wps="http://schemas.microsoft.com/office/word/2010/wordprocessingShape" mc:Ignorable="w14 w15 w16se w16cid w16 w16cex w16sdtdh wp14">
   <w:body>
     <w:p>
       <w:pPr>
@@ -1113,14 +1113,34 @@
           <w:szCs w:val="15"/>
         </w:rPr>
       </w:pPr>
-      <w:r>
-        <w:rPr>
-          <w:rFonts w:asciiTheme="majorHAnsi" w:hAnsiTheme="majorHAnsi" w:cstheme="majorHAnsi"/>
-          <w:sz w:val="15"/>
-          <w:szCs w:val="15"/>
-        </w:rPr>
-        <w:t>NodePM/NuGetPM</w:t>
-      </w:r>
+      <w:proofErr w:type="spellStart"/>
+      <w:r>
+        <w:rPr>
+          <w:rFonts w:asciiTheme="majorHAnsi" w:hAnsiTheme="majorHAnsi" w:cstheme="majorHAnsi"/>
+          <w:sz w:val="15"/>
+          <w:szCs w:val="15"/>
+        </w:rPr>
+        <w:t>NodePM</w:t>
+      </w:r>
+      <w:proofErr w:type="spellEnd"/>
+      <w:r>
+        <w:rPr>
+          <w:rFonts w:asciiTheme="majorHAnsi" w:hAnsiTheme="majorHAnsi" w:cstheme="majorHAnsi"/>
+          <w:sz w:val="15"/>
+          <w:szCs w:val="15"/>
+        </w:rPr>
+        <w:t>/</w:t>
+      </w:r>
+      <w:proofErr w:type="spellStart"/>
+      <w:r>
+        <w:rPr>
+          <w:rFonts w:asciiTheme="majorHAnsi" w:hAnsiTheme="majorHAnsi" w:cstheme="majorHAnsi"/>
+          <w:sz w:val="15"/>
+          <w:szCs w:val="15"/>
+        </w:rPr>
+        <w:t>NuGetPM</w:t>
+      </w:r>
+      <w:proofErr w:type="spellEnd"/>
     </w:p>
     <w:p>
       <w:pPr>
@@ -1426,7 +1446,25 @@
           <w:sz w:val="15"/>
           <w:szCs w:val="15"/>
         </w:rPr>
-        <w:t>that displays the live critical information of all active UAS aircrafts such as battery %, ground speed, and altitude. This page had custom alert capabilities that a user could set thresholds for max speed, max altitude, min altitude, and min battery %. The thresholds could be set both globally and per aircraft, and these thresholds could be saved to a cookie. When a threshold was hit, the UAS information for that aircraft would turn red and a toast would appear with an appropriate danger message.</w:t>
+        <w:t xml:space="preserve">that displays the live critical information of all active UAS </w:t>
+      </w:r>
+      <w:proofErr w:type="gramStart"/>
+      <w:r>
+        <w:rPr>
+          <w:rFonts w:asciiTheme="majorHAnsi" w:hAnsiTheme="majorHAnsi" w:cstheme="majorHAnsi"/>
+          <w:sz w:val="15"/>
+          <w:szCs w:val="15"/>
+        </w:rPr>
+        <w:t>aircrafts</w:t>
+      </w:r>
+      <w:proofErr w:type="gramEnd"/>
+      <w:r>
+        <w:rPr>
+          <w:rFonts w:asciiTheme="majorHAnsi" w:hAnsiTheme="majorHAnsi" w:cstheme="majorHAnsi"/>
+          <w:sz w:val="15"/>
+          <w:szCs w:val="15"/>
+        </w:rPr>
+        <w:t xml:space="preserve"> such as battery %, ground speed, and altitude. This page had custom alert capabilities that a user could set thresholds for max speed, max altitude, min altitude, and min battery %. The thresholds could be set both globally and per aircraft, and these thresholds could be saved to a cookie. When a threshold was hit, the UAS information for that aircraft would turn red and a toast would appear with an appropriate danger message.</w:t>
       </w:r>
     </w:p>
     <w:p>
@@ -1520,8 +1558,8 @@
         <w:jc w:val="both"/>
         <w:rPr>
           <w:rFonts w:asciiTheme="majorHAnsi" w:hAnsiTheme="majorHAnsi" w:cstheme="majorHAnsi"/>
-          <w:sz w:val="15"/>
-          <w:szCs w:val="15"/>
+          <w:sz w:val="13"/>
+          <w:szCs w:val="13"/>
         </w:rPr>
       </w:pPr>
       <w:r>
@@ -1531,6 +1569,60 @@
           <w:szCs w:val="15"/>
         </w:rPr>
         <w:t>Created database modification and visualization capabilities in our web application by creating stored procedures, endpoints in our internal RESTful API, and calls to those endpoints.</w:t>
+      </w:r>
+    </w:p>
+    <w:p>
+      <w:pPr>
+        <w:tabs>
+          <w:tab w:val="left" w:pos="8820"/>
+        </w:tabs>
+        <w:ind w:left="720" w:hanging="720"/>
+        <w:jc w:val="both"/>
+        <w:rPr>
+          <w:rFonts w:ascii="Times New Roman" w:hAnsi="Times New Roman" w:cs="Times New Roman"/>
+          <w:b/>
+          <w:bCs/>
+          <w:i/>
+          <w:iCs/>
+          <w:sz w:val="18"/>
+          <w:szCs w:val="18"/>
+        </w:rPr>
+      </w:pPr>
+      <w:r>
+        <w:rPr>
+          <w:rFonts w:ascii="Times New Roman" w:hAnsi="Times New Roman" w:cs="Times New Roman"/>
+          <w:b/>
+          <w:bCs/>
+          <w:i/>
+          <w:iCs/>
+          <w:sz w:val="18"/>
+          <w:szCs w:val="18"/>
+        </w:rPr>
+        <w:t>Owner / Carver Tech LLC</w:t>
+      </w:r>
+      <w:r>
+        <w:rPr>
+          <w:rFonts w:ascii="Times New Roman" w:hAnsi="Times New Roman" w:cs="Times New Roman"/>
+          <w:b/>
+          <w:bCs/>
+          <w:i/>
+          <w:iCs/>
+          <w:sz w:val="18"/>
+          <w:szCs w:val="18"/>
+        </w:rPr>
+        <w:tab/>
+      </w:r>
+      <w:r>
+        <w:rPr>
+          <w:rFonts w:ascii="Times New Roman" w:hAnsi="Times New Roman" w:cs="Times New Roman"/>
+          <w:b/>
+          <w:bCs/>
+          <w:i/>
+          <w:iCs/>
+          <w:sz w:val="18"/>
+          <w:szCs w:val="18"/>
+        </w:rPr>
+        <w:t>02/2022 – Present</w:t>
       </w:r>
     </w:p>
     <w:p>
@@ -1554,7 +1646,7 @@
           <w:sz w:val="15"/>
           <w:szCs w:val="15"/>
         </w:rPr>
-        <w:t>Increased system health awareness by implementing Prometheus, a system health check, to the organization’s web application.</w:t>
+        <w:t>Built and maintaining a 240 MH/s cryptocurrency mining rig to validate the Ethereum blockchain via the proof of work consensus protocol.</w:t>
       </w:r>
     </w:p>
     <w:p>
@@ -1595,7 +1687,31 @@
           <w:sz w:val="18"/>
           <w:szCs w:val="18"/>
         </w:rPr>
-        <w:t>Owner / Carver Tech LLC</w:t>
+        <w:t>Software Engineer 1</w:t>
+      </w:r>
+      <w:r>
+        <w:rPr>
+          <w:rFonts w:ascii="Times New Roman" w:hAnsi="Times New Roman" w:cs="Times New Roman"/>
+          <w:b/>
+          <w:bCs/>
+          <w:i/>
+          <w:iCs/>
+          <w:sz w:val="18"/>
+          <w:szCs w:val="18"/>
+        </w:rPr>
+        <w:t xml:space="preserve"> / </w:t>
+      </w:r>
+      <w:r>
+        <w:rPr>
+          <w:rFonts w:ascii="Times New Roman" w:hAnsi="Times New Roman" w:cs="Times New Roman"/>
+          <w:b/>
+          <w:bCs/>
+          <w:i/>
+          <w:iCs/>
+          <w:sz w:val="18"/>
+          <w:szCs w:val="18"/>
+        </w:rPr>
+        <w:t>Dell Technologies, Round Rock, Texas</w:t>
       </w:r>
       <w:r>
         <w:rPr>
@@ -1608,132 +1724,9 @@
           <w:szCs w:val="18"/>
         </w:rPr>
         <w:tab/>
-      </w:r>
-      <w:r>
-        <w:rPr>
-          <w:rFonts w:ascii="Times New Roman" w:hAnsi="Times New Roman" w:cs="Times New Roman"/>
-          <w:b/>
-          <w:bCs/>
-          <w:i/>
-          <w:iCs/>
-          <w:sz w:val="18"/>
-          <w:szCs w:val="18"/>
-        </w:rPr>
-        <w:t>02/2022 – Present</w:t>
-      </w:r>
-    </w:p>
-    <w:p>
-      <w:pPr>
-        <w:pStyle w:val="ListParagraph"/>
-        <w:numPr>
-          <w:ilvl w:val="1"/>
-          <w:numId w:val="6"/>
-        </w:numPr>
-        <w:ind w:left="720"/>
-        <w:jc w:val="both"/>
-        <w:rPr>
-          <w:rFonts w:asciiTheme="majorHAnsi" w:hAnsiTheme="majorHAnsi" w:cstheme="majorHAnsi"/>
-          <w:sz w:val="15"/>
-          <w:szCs w:val="15"/>
-        </w:rPr>
-      </w:pPr>
-      <w:r>
-        <w:rPr>
-          <w:rFonts w:asciiTheme="majorHAnsi" w:hAnsiTheme="majorHAnsi" w:cstheme="majorHAnsi"/>
-          <w:sz w:val="15"/>
-          <w:szCs w:val="15"/>
-        </w:rPr>
-        <w:t>Built and maintaining a 240 MH/s cryptocurrency mining rig to validate the Ethereum blockchain via the proof of work consensus protocol.</w:t>
-      </w:r>
-    </w:p>
-    <w:p>
-      <w:pPr>
-        <w:ind w:hanging="720"/>
-        <w:jc w:val="both"/>
-        <w:rPr>
-          <w:rFonts w:asciiTheme="majorHAnsi" w:hAnsiTheme="majorHAnsi" w:cstheme="majorHAnsi"/>
-          <w:sz w:val="13"/>
-          <w:szCs w:val="13"/>
-        </w:rPr>
-      </w:pPr>
-    </w:p>
-    <w:p>
-      <w:pPr>
-        <w:tabs>
-          <w:tab w:val="left" w:pos="8820"/>
-        </w:tabs>
-        <w:ind w:left="720" w:hanging="720"/>
-        <w:jc w:val="both"/>
-        <w:rPr>
-          <w:rFonts w:ascii="Times New Roman" w:hAnsi="Times New Roman" w:cs="Times New Roman"/>
-          <w:b/>
-          <w:bCs/>
-          <w:i/>
-          <w:iCs/>
-          <w:sz w:val="18"/>
-          <w:szCs w:val="18"/>
-        </w:rPr>
-      </w:pPr>
-      <w:r>
-        <w:rPr>
-          <w:rFonts w:ascii="Times New Roman" w:hAnsi="Times New Roman" w:cs="Times New Roman"/>
-          <w:b/>
-          <w:bCs/>
-          <w:i/>
-          <w:iCs/>
-          <w:sz w:val="18"/>
-          <w:szCs w:val="18"/>
-        </w:rPr>
-        <w:t>Software Engineer 1</w:t>
-      </w:r>
-      <w:r>
-        <w:rPr>
-          <w:rFonts w:ascii="Times New Roman" w:hAnsi="Times New Roman" w:cs="Times New Roman"/>
-          <w:b/>
-          <w:bCs/>
-          <w:i/>
-          <w:iCs/>
-          <w:sz w:val="18"/>
-          <w:szCs w:val="18"/>
-        </w:rPr>
-        <w:t xml:space="preserve"> / </w:t>
-      </w:r>
-      <w:r>
-        <w:rPr>
-          <w:rFonts w:ascii="Times New Roman" w:hAnsi="Times New Roman" w:cs="Times New Roman"/>
-          <w:b/>
-          <w:bCs/>
-          <w:i/>
-          <w:iCs/>
-          <w:sz w:val="18"/>
-          <w:szCs w:val="18"/>
-        </w:rPr>
-        <w:t>Dell Technologies, Round Rock, Texas</w:t>
-      </w:r>
-      <w:r>
-        <w:rPr>
-          <w:rFonts w:ascii="Times New Roman" w:hAnsi="Times New Roman" w:cs="Times New Roman"/>
-          <w:b/>
-          <w:bCs/>
-          <w:i/>
-          <w:iCs/>
-          <w:sz w:val="18"/>
-          <w:szCs w:val="18"/>
-        </w:rPr>
-        <w:tab/>
-      </w:r>
-      <w:r>
-        <w:rPr>
-          <w:rFonts w:ascii="Times New Roman" w:hAnsi="Times New Roman" w:cs="Times New Roman"/>
-          <w:b/>
-          <w:bCs/>
-          <w:i/>
-          <w:iCs/>
-          <w:sz w:val="18"/>
-          <w:szCs w:val="18"/>
-        </w:rPr>
         <w:t xml:space="preserve">08/2023 </w:t>
       </w:r>
+      <w:proofErr w:type="gramStart"/>
       <w:r>
         <w:rPr>
           <w:rFonts w:ascii="Times New Roman" w:hAnsi="Times New Roman" w:cs="Times New Roman"/>
@@ -1758,6 +1751,7 @@
         </w:rPr>
         <w:t xml:space="preserve"> ?</w:t>
       </w:r>
+      <w:proofErr w:type="gramEnd"/>
     </w:p>
     <w:p>
       <w:pPr>
@@ -1960,7 +1954,67 @@
           <w:sz w:val="18"/>
           <w:szCs w:val="18"/>
         </w:rPr>
-        <w:t xml:space="preserve"> Computer Science, Systems programming</w:t>
+        <w:t xml:space="preserve"> Computer Science,</w:t>
+      </w:r>
+      <w:r>
+        <w:rPr>
+          <w:rFonts w:ascii="Times New Roman" w:hAnsi="Times New Roman" w:cs="Times New Roman"/>
+          <w:b/>
+          <w:bCs/>
+          <w:i/>
+          <w:iCs/>
+          <w:sz w:val="18"/>
+          <w:szCs w:val="18"/>
+        </w:rPr>
+        <w:t xml:space="preserve"> Concentration:</w:t>
+      </w:r>
+      <w:r>
+        <w:rPr>
+          <w:rFonts w:ascii="Times New Roman" w:hAnsi="Times New Roman" w:cs="Times New Roman"/>
+          <w:b/>
+          <w:bCs/>
+          <w:i/>
+          <w:iCs/>
+          <w:sz w:val="18"/>
+          <w:szCs w:val="18"/>
+        </w:rPr>
+        <w:t xml:space="preserve"> Systems </w:t>
+      </w:r>
+      <w:r>
+        <w:rPr>
+          <w:rFonts w:ascii="Times New Roman" w:hAnsi="Times New Roman" w:cs="Times New Roman"/>
+          <w:b/>
+          <w:bCs/>
+          <w:i/>
+          <w:iCs/>
+          <w:sz w:val="18"/>
+          <w:szCs w:val="18"/>
+        </w:rPr>
+        <w:t>P</w:t>
+      </w:r>
+      <w:r>
+        <w:rPr>
+          <w:rFonts w:ascii="Times New Roman" w:hAnsi="Times New Roman" w:cs="Times New Roman"/>
+          <w:b/>
+          <w:bCs/>
+          <w:i/>
+          <w:iCs/>
+          <w:sz w:val="18"/>
+          <w:szCs w:val="18"/>
+        </w:rPr>
+        <w:t>rogramming</w:t>
+      </w:r>
+      <w:r>
+        <w:rPr>
+          <w:rFonts w:ascii="Times New Roman" w:hAnsi="Times New Roman" w:cs="Times New Roman"/>
+          <w:b/>
+          <w:bCs/>
+          <w:i/>
+          <w:iCs/>
+          <w:sz w:val="18"/>
+          <w:szCs w:val="18"/>
+        </w:rPr>
+        <w:t>, Accreditation: ABET</w:t>
       </w:r>
       <w:r>
         <w:rPr>
@@ -2009,6 +2063,18 @@
           <w:szCs w:val="18"/>
         </w:rPr>
         <w:t>2023</w:t>
+      </w:r>
+      <w:r>
+        <w:rPr>
+          <w:rFonts w:ascii="Times New Roman" w:hAnsi="Times New Roman" w:cs="Times New Roman"/>
+          <w:b/>
+          <w:bCs/>
+          <w:i/>
+          <w:iCs/>
+          <w:sz w:val="18"/>
+          <w:szCs w:val="18"/>
+        </w:rPr>
+        <w:t xml:space="preserve"> – Graduated</w:t>
       </w:r>
     </w:p>
     <w:p>
@@ -2058,31 +2124,279 @@
           <w:sz w:val="15"/>
           <w:szCs w:val="15"/>
         </w:rPr>
-        <w:t xml:space="preserve">Upper-level Computer Science courses taken: </w:t>
-      </w:r>
-      <w:r>
-        <w:rPr>
-          <w:rFonts w:asciiTheme="majorHAnsi" w:hAnsiTheme="majorHAnsi" w:cstheme="majorHAnsi"/>
-          <w:sz w:val="15"/>
-          <w:szCs w:val="15"/>
-        </w:rPr>
-        <w:t xml:space="preserve">Introduction into Artificial Intelligence, Algorithms, </w:t>
-      </w:r>
-      <w:r>
-        <w:rPr>
-          <w:rFonts w:asciiTheme="majorHAnsi" w:hAnsiTheme="majorHAnsi" w:cstheme="majorHAnsi"/>
-          <w:sz w:val="15"/>
-          <w:szCs w:val="15"/>
-        </w:rPr>
-        <w:t>Software Engineering, Numerical Methods, Image Processing, Theory of Programming Languages, Intro to Database Systems, Operating Systems, Computer Networks, Software Project Management, Survey of Programming Languages, Cyber Security, Cryptography,</w:t>
-      </w:r>
-      <w:r>
-        <w:rPr>
-          <w:rFonts w:asciiTheme="majorHAnsi" w:hAnsiTheme="majorHAnsi" w:cstheme="majorHAnsi"/>
-          <w:sz w:val="15"/>
-          <w:szCs w:val="15"/>
-        </w:rPr>
-        <w:t xml:space="preserve"> Technical and professional writing for Computer Science,</w:t>
+        <w:t>Upper-level Computer Science courses taken:</w:t>
+      </w:r>
+      <w:r>
+        <w:rPr>
+          <w:rFonts w:asciiTheme="majorHAnsi" w:hAnsiTheme="majorHAnsi" w:cstheme="majorHAnsi"/>
+          <w:sz w:val="15"/>
+          <w:szCs w:val="15"/>
+        </w:rPr>
+        <w:t xml:space="preserve"> Object-Oriented-Programming: A, Internet Programming: A, Systems Programming: A, Capstone: A,</w:t>
+      </w:r>
+      <w:r>
+        <w:rPr>
+          <w:rFonts w:asciiTheme="majorHAnsi" w:hAnsiTheme="majorHAnsi" w:cstheme="majorHAnsi"/>
+          <w:sz w:val="15"/>
+          <w:szCs w:val="15"/>
+        </w:rPr>
+        <w:t xml:space="preserve"> </w:t>
+      </w:r>
+      <w:r>
+        <w:rPr>
+          <w:rFonts w:asciiTheme="majorHAnsi" w:hAnsiTheme="majorHAnsi" w:cstheme="majorHAnsi"/>
+          <w:sz w:val="15"/>
+          <w:szCs w:val="15"/>
+        </w:rPr>
+        <w:t>Introduction into Artificial Intelligence</w:t>
+      </w:r>
+      <w:r>
+        <w:rPr>
+          <w:rFonts w:asciiTheme="majorHAnsi" w:hAnsiTheme="majorHAnsi" w:cstheme="majorHAnsi"/>
+          <w:sz w:val="15"/>
+          <w:szCs w:val="15"/>
+        </w:rPr>
+        <w:t>: B</w:t>
+      </w:r>
+      <w:r>
+        <w:rPr>
+          <w:rFonts w:asciiTheme="majorHAnsi" w:hAnsiTheme="majorHAnsi" w:cstheme="majorHAnsi"/>
+          <w:sz w:val="15"/>
+          <w:szCs w:val="15"/>
+        </w:rPr>
+        <w:t>, Algorithms</w:t>
+      </w:r>
+      <w:r>
+        <w:rPr>
+          <w:rFonts w:asciiTheme="majorHAnsi" w:hAnsiTheme="majorHAnsi" w:cstheme="majorHAnsi"/>
+          <w:sz w:val="15"/>
+          <w:szCs w:val="15"/>
+        </w:rPr>
+        <w:t>: A</w:t>
+      </w:r>
+      <w:r>
+        <w:rPr>
+          <w:rFonts w:asciiTheme="majorHAnsi" w:hAnsiTheme="majorHAnsi" w:cstheme="majorHAnsi"/>
+          <w:sz w:val="15"/>
+          <w:szCs w:val="15"/>
+        </w:rPr>
+        <w:t xml:space="preserve">, </w:t>
+      </w:r>
+      <w:r>
+        <w:rPr>
+          <w:rFonts w:asciiTheme="majorHAnsi" w:hAnsiTheme="majorHAnsi" w:cstheme="majorHAnsi"/>
+          <w:sz w:val="15"/>
+          <w:szCs w:val="15"/>
+        </w:rPr>
+        <w:t>Software Engineering</w:t>
+      </w:r>
+      <w:r>
+        <w:rPr>
+          <w:rFonts w:asciiTheme="majorHAnsi" w:hAnsiTheme="majorHAnsi" w:cstheme="majorHAnsi"/>
+          <w:sz w:val="15"/>
+          <w:szCs w:val="15"/>
+        </w:rPr>
+        <w:t>: B</w:t>
+      </w:r>
+      <w:r>
+        <w:rPr>
+          <w:rFonts w:asciiTheme="majorHAnsi" w:hAnsiTheme="majorHAnsi" w:cstheme="majorHAnsi"/>
+          <w:sz w:val="15"/>
+          <w:szCs w:val="15"/>
+        </w:rPr>
+        <w:t>, Numerical Methods</w:t>
+      </w:r>
+      <w:r>
+        <w:rPr>
+          <w:rFonts w:asciiTheme="majorHAnsi" w:hAnsiTheme="majorHAnsi" w:cstheme="majorHAnsi"/>
+          <w:sz w:val="15"/>
+          <w:szCs w:val="15"/>
+        </w:rPr>
+        <w:t>: B</w:t>
+      </w:r>
+      <w:r>
+        <w:rPr>
+          <w:rFonts w:asciiTheme="majorHAnsi" w:hAnsiTheme="majorHAnsi" w:cstheme="majorHAnsi"/>
+          <w:sz w:val="15"/>
+          <w:szCs w:val="15"/>
+        </w:rPr>
+        <w:t>, Image Processing</w:t>
+      </w:r>
+      <w:r>
+        <w:rPr>
+          <w:rFonts w:asciiTheme="majorHAnsi" w:hAnsiTheme="majorHAnsi" w:cstheme="majorHAnsi"/>
+          <w:sz w:val="15"/>
+          <w:szCs w:val="15"/>
+        </w:rPr>
+        <w:t>: B</w:t>
+      </w:r>
+      <w:r>
+        <w:rPr>
+          <w:rFonts w:asciiTheme="majorHAnsi" w:hAnsiTheme="majorHAnsi" w:cstheme="majorHAnsi"/>
+          <w:sz w:val="15"/>
+          <w:szCs w:val="15"/>
+        </w:rPr>
+        <w:t>, Theory of Programming Languages</w:t>
+      </w:r>
+      <w:r>
+        <w:rPr>
+          <w:rFonts w:asciiTheme="majorHAnsi" w:hAnsiTheme="majorHAnsi" w:cstheme="majorHAnsi"/>
+          <w:sz w:val="15"/>
+          <w:szCs w:val="15"/>
+        </w:rPr>
+        <w:t>: B</w:t>
+      </w:r>
+      <w:r>
+        <w:rPr>
+          <w:rFonts w:asciiTheme="majorHAnsi" w:hAnsiTheme="majorHAnsi" w:cstheme="majorHAnsi"/>
+          <w:sz w:val="15"/>
+          <w:szCs w:val="15"/>
+        </w:rPr>
+        <w:t>, Intro to Database Systems</w:t>
+      </w:r>
+      <w:r>
+        <w:rPr>
+          <w:rFonts w:asciiTheme="majorHAnsi" w:hAnsiTheme="majorHAnsi" w:cstheme="majorHAnsi"/>
+          <w:sz w:val="15"/>
+          <w:szCs w:val="15"/>
+        </w:rPr>
+        <w:t>: B</w:t>
+      </w:r>
+      <w:r>
+        <w:rPr>
+          <w:rFonts w:asciiTheme="majorHAnsi" w:hAnsiTheme="majorHAnsi" w:cstheme="majorHAnsi"/>
+          <w:sz w:val="15"/>
+          <w:szCs w:val="15"/>
+        </w:rPr>
+        <w:t>, Operating Systems</w:t>
+      </w:r>
+      <w:r>
+        <w:rPr>
+          <w:rFonts w:asciiTheme="majorHAnsi" w:hAnsiTheme="majorHAnsi" w:cstheme="majorHAnsi"/>
+          <w:sz w:val="15"/>
+          <w:szCs w:val="15"/>
+        </w:rPr>
+        <w:t>: B</w:t>
+      </w:r>
+      <w:r>
+        <w:rPr>
+          <w:rFonts w:asciiTheme="majorHAnsi" w:hAnsiTheme="majorHAnsi" w:cstheme="majorHAnsi"/>
+          <w:sz w:val="15"/>
+          <w:szCs w:val="15"/>
+        </w:rPr>
+        <w:t>, Computer Networks</w:t>
+      </w:r>
+      <w:r>
+        <w:rPr>
+          <w:rFonts w:asciiTheme="majorHAnsi" w:hAnsiTheme="majorHAnsi" w:cstheme="majorHAnsi"/>
+          <w:sz w:val="15"/>
+          <w:szCs w:val="15"/>
+        </w:rPr>
+        <w:t>: B</w:t>
+      </w:r>
+      <w:r>
+        <w:rPr>
+          <w:rFonts w:asciiTheme="majorHAnsi" w:hAnsiTheme="majorHAnsi" w:cstheme="majorHAnsi"/>
+          <w:sz w:val="15"/>
+          <w:szCs w:val="15"/>
+        </w:rPr>
+        <w:t>, Software Project Management</w:t>
+      </w:r>
+      <w:r>
+        <w:rPr>
+          <w:rFonts w:asciiTheme="majorHAnsi" w:hAnsiTheme="majorHAnsi" w:cstheme="majorHAnsi"/>
+          <w:sz w:val="15"/>
+          <w:szCs w:val="15"/>
+        </w:rPr>
+        <w:t>: A</w:t>
+      </w:r>
+      <w:r>
+        <w:rPr>
+          <w:rFonts w:asciiTheme="majorHAnsi" w:hAnsiTheme="majorHAnsi" w:cstheme="majorHAnsi"/>
+          <w:sz w:val="15"/>
+          <w:szCs w:val="15"/>
+        </w:rPr>
+        <w:t>, Survey of Programming Languages</w:t>
+      </w:r>
+      <w:r>
+        <w:rPr>
+          <w:rFonts w:asciiTheme="majorHAnsi" w:hAnsiTheme="majorHAnsi" w:cstheme="majorHAnsi"/>
+          <w:sz w:val="15"/>
+          <w:szCs w:val="15"/>
+        </w:rPr>
+        <w:t>: B</w:t>
+      </w:r>
+      <w:r>
+        <w:rPr>
+          <w:rFonts w:asciiTheme="majorHAnsi" w:hAnsiTheme="majorHAnsi" w:cstheme="majorHAnsi"/>
+          <w:sz w:val="15"/>
+          <w:szCs w:val="15"/>
+        </w:rPr>
+        <w:t>, Cyber Security</w:t>
+      </w:r>
+      <w:r>
+        <w:rPr>
+          <w:rFonts w:asciiTheme="majorHAnsi" w:hAnsiTheme="majorHAnsi" w:cstheme="majorHAnsi"/>
+          <w:sz w:val="15"/>
+          <w:szCs w:val="15"/>
+        </w:rPr>
+        <w:t>: C</w:t>
+      </w:r>
+      <w:r>
+        <w:rPr>
+          <w:rFonts w:asciiTheme="majorHAnsi" w:hAnsiTheme="majorHAnsi" w:cstheme="majorHAnsi"/>
+          <w:sz w:val="15"/>
+          <w:szCs w:val="15"/>
+        </w:rPr>
+        <w:t>, Cryptography</w:t>
+      </w:r>
+      <w:r>
+        <w:rPr>
+          <w:rFonts w:asciiTheme="majorHAnsi" w:hAnsiTheme="majorHAnsi" w:cstheme="majorHAnsi"/>
+          <w:sz w:val="15"/>
+          <w:szCs w:val="15"/>
+        </w:rPr>
+        <w:t>: B</w:t>
+      </w:r>
+      <w:r>
+        <w:rPr>
+          <w:rFonts w:asciiTheme="majorHAnsi" w:hAnsiTheme="majorHAnsi" w:cstheme="majorHAnsi"/>
+          <w:sz w:val="15"/>
+          <w:szCs w:val="15"/>
+        </w:rPr>
+        <w:t>,</w:t>
+      </w:r>
+      <w:r>
+        <w:rPr>
+          <w:rFonts w:asciiTheme="majorHAnsi" w:hAnsiTheme="majorHAnsi" w:cstheme="majorHAnsi"/>
+          <w:sz w:val="15"/>
+          <w:szCs w:val="15"/>
+        </w:rPr>
+        <w:t xml:space="preserve"> Technical and professional writing for Computer Science</w:t>
+      </w:r>
+      <w:r>
+        <w:rPr>
+          <w:rFonts w:asciiTheme="majorHAnsi" w:hAnsiTheme="majorHAnsi" w:cstheme="majorHAnsi"/>
+          <w:sz w:val="15"/>
+          <w:szCs w:val="15"/>
+        </w:rPr>
+        <w:t>: B</w:t>
+      </w:r>
+      <w:r>
+        <w:rPr>
+          <w:rFonts w:asciiTheme="majorHAnsi" w:hAnsiTheme="majorHAnsi" w:cstheme="majorHAnsi"/>
+          <w:sz w:val="15"/>
+          <w:szCs w:val="15"/>
+        </w:rPr>
+        <w:t>,</w:t>
+      </w:r>
+      <w:r>
+        <w:rPr>
+          <w:rFonts w:asciiTheme="majorHAnsi" w:hAnsiTheme="majorHAnsi" w:cstheme="majorHAnsi"/>
+          <w:sz w:val="15"/>
+          <w:szCs w:val="15"/>
+        </w:rPr>
+        <w:t xml:space="preserve"> Applied Probability and Statistics: A,</w:t>
       </w:r>
       <w:r>
         <w:rPr>
@@ -2098,7 +2412,31 @@
           <w:sz w:val="15"/>
           <w:szCs w:val="15"/>
         </w:rPr>
-        <w:t xml:space="preserve"> 1 and 2</w:t>
+        <w:t xml:space="preserve"> 1</w:t>
+      </w:r>
+      <w:r>
+        <w:rPr>
+          <w:rFonts w:asciiTheme="majorHAnsi" w:hAnsiTheme="majorHAnsi" w:cstheme="majorHAnsi"/>
+          <w:sz w:val="15"/>
+          <w:szCs w:val="15"/>
+        </w:rPr>
+        <w:t>: B</w:t>
+      </w:r>
+      <w:r>
+        <w:rPr>
+          <w:rFonts w:asciiTheme="majorHAnsi" w:hAnsiTheme="majorHAnsi" w:cstheme="majorHAnsi"/>
+          <w:sz w:val="15"/>
+          <w:szCs w:val="15"/>
+        </w:rPr>
+        <w:t xml:space="preserve"> and 2</w:t>
+      </w:r>
+      <w:r>
+        <w:rPr>
+          <w:rFonts w:asciiTheme="majorHAnsi" w:hAnsiTheme="majorHAnsi" w:cstheme="majorHAnsi"/>
+          <w:sz w:val="15"/>
+          <w:szCs w:val="15"/>
+        </w:rPr>
+        <w:t>: B</w:t>
       </w:r>
       <w:r>
         <w:rPr>
@@ -2107,6 +2445,38 @@
           <w:szCs w:val="15"/>
         </w:rPr>
         <w:t>.</w:t>
+      </w:r>
+      <w:r>
+        <w:rPr>
+          <w:rFonts w:asciiTheme="majorHAnsi" w:hAnsiTheme="majorHAnsi" w:cstheme="majorHAnsi"/>
+          <w:sz w:val="15"/>
+          <w:szCs w:val="15"/>
+        </w:rPr>
+        <w:t xml:space="preserve"> </w:t>
+      </w:r>
+    </w:p>
+    <w:p>
+      <w:pPr>
+        <w:pStyle w:val="ListParagraph"/>
+        <w:numPr>
+          <w:ilvl w:val="1"/>
+          <w:numId w:val="6"/>
+        </w:numPr>
+        <w:ind w:left="720"/>
+        <w:jc w:val="both"/>
+        <w:rPr>
+          <w:rFonts w:asciiTheme="majorHAnsi" w:hAnsiTheme="majorHAnsi" w:cstheme="majorHAnsi"/>
+          <w:sz w:val="12"/>
+          <w:szCs w:val="12"/>
+        </w:rPr>
+      </w:pPr>
+      <w:r>
+        <w:rPr>
+          <w:rFonts w:asciiTheme="majorHAnsi" w:hAnsiTheme="majorHAnsi" w:cstheme="majorHAnsi"/>
+          <w:sz w:val="15"/>
+          <w:szCs w:val="15"/>
+        </w:rPr>
+        <w:t>Courses taken this semester: Senior Capstone, Internet Programming, Systems programming, Object-Oriented Programming: (All A’s as of 04/27/2023)</w:t>
       </w:r>
     </w:p>
     <w:p>
@@ -2915,7 +3285,7 @@
 </file>
 
 <file path=word/endnotes.xml><?xml version="1.0" encoding="utf-8"?>
-<w:endnotes xmlns:wpc="http://schemas.microsoft.com/office/word/2010/wordprocessingCanvas" xmlns:cx="http://schemas.microsoft.com/office/drawing/2014/chartex" xmlns:cx1="http://schemas.microsoft.com/office/drawing/2015/9/8/chartex" xmlns:cx2="http://schemas.microsoft.com/office/drawing/2015/10/21/chartex" xmlns:cx3="http://schemas.microsoft.com/office/drawing/2016/5/9/chartex" xmlns:cx4="http://schemas.microsoft.com/office/drawing/2016/5/10/chartex" xmlns:cx5="http://schemas.microsoft.com/office/drawing/2016/5/11/chartex" xmlns:cx6="http://schemas.microsoft.com/office/drawing/2016/5/12/chartex" xmlns:cx7="http://schemas.microsoft.com/office/drawing/2016/5/13/chartex" xmlns:cx8="http://schemas.microsoft.com/office/drawing/2016/5/14/chartex" xmlns:mc="http://schemas.openxmlformats.org/markup-compatibility/2006" xmlns:aink="http://schemas.microsoft.com/office/drawing/2016/ink" xmlns:am3d="http://schemas.microsoft.com/office/drawing/2017/model3d" xmlns:o="urn:schemas-microsoft-com:office:office" xmlns:oel="http://schemas.microsoft.com/office/2019/extlst" xmlns:r="http://schemas.openxmlformats.org/officeDocument/2006/relationships" xmlns:m="http://schemas.openxmlformats.org/officeDocument/2006/math" xmlns:v="urn:schemas-microsoft-com:vml" xmlns:wp14="http://schemas.microsoft.com/office/word/2010/wordprocessingDrawing" xmlns:wp="http://schemas.openxmlformats.org/drawingml/2006/wordprocessingDrawing" xmlns:w10="urn:schemas-microsoft-com:office:word" xmlns:w="http://schemas.openxmlformats.org/wordprocessingml/2006/main" xmlns:w14="http://schemas.microsoft.com/office/word/2010/wordml" xmlns:w15="http://schemas.microsoft.com/office/word/2012/wordml" xmlns:w16cex="http://schemas.microsoft.com/office/word/2018/wordml/cex" xmlns:w16cid="http://schemas.microsoft.com/office/word/2016/wordml/cid" xmlns:w16="http://schemas.microsoft.com/office/word/2018/wordml" xmlns:w16sdtdh="http://schemas.microsoft.com/office/word/2020/wordml/sdtdatahash" xmlns:w16se="http://schemas.microsoft.com/office/word/2015/wordml/symex" xmlns:wpg="http://schemas.microsoft.com/office/word/2010/wordprocessingGroup" xmlns:wpi="http://schemas.microsoft.com/office/word/2010/wordprocessingInk" xmlns:wne="http://schemas.microsoft.com/office/word/2006/wordml" xmlns:wps="http://schemas.microsoft.com/office/word/2010/wordprocessingShape" mc:Ignorable="w14 w15 w16se w16cid w16 w16cex w16sdtdh wp14">
+<w:endnotes xmlns:wpc="http://schemas.microsoft.com/office/word/2010/wordprocessingCanvas" xmlns:cx="http://schemas.microsoft.com/office/drawing/2014/chartex" xmlns:cx1="http://schemas.microsoft.com/office/drawing/2015/9/8/chartex" xmlns:cx2="http://schemas.microsoft.com/office/drawing/2015/10/21/chartex" xmlns:cx3="http://schemas.microsoft.com/office/drawing/2016/5/9/chartex" xmlns:cx4="http://schemas.microsoft.com/office/drawing/2016/5/10/chartex" xmlns:cx5="http://schemas.microsoft.com/office/drawing/2016/5/11/chartex" xmlns:cx6="http://schemas.microsoft.com/office/drawing/2016/5/12/chartex" xmlns:cx7="http://schemas.microsoft.com/office/drawing/2016/5/13/chartex" xmlns:cx8="http://schemas.microsoft.com/office/drawing/2016/5/14/chartex" xmlns:mc="http://schemas.openxmlformats.org/markup-compatibility/2006" xmlns:aink="http://schemas.microsoft.com/office/drawing/2016/ink" xmlns:am3d="http://schemas.microsoft.com/office/drawing/2017/model3d" xmlns:o="urn:schemas-microsoft-com:office:office" xmlns:oel="http://schemas.microsoft.com/office/2019/extlst" xmlns:r="http://schemas.openxmlformats.org/officeDocument/2006/relationships" xmlns:m="http://schemas.openxmlformats.org/officeDocument/2006/math" xmlns:v="urn:schemas-microsoft-com:vml" xmlns:wp14="http://schemas.microsoft.com/office/word/2010/wordprocessingDrawing" xmlns:wp="http://schemas.openxmlformats.org/drawingml/2006/wordprocessingDrawing" xmlns:w10="urn:schemas-microsoft-com:office:word" xmlns:w="http://schemas.openxmlformats.org/wordprocessingml/2006/main" xmlns:w14="http://schemas.microsoft.com/office/word/2010/wordml" xmlns:w15="http://schemas.microsoft.com/office/word/2012/wordml" xmlns:w16cex="http://schemas.microsoft.com/office/word/2018/wordml/cex" xmlns:w16cid="http://schemas.microsoft.com/office/word/2016/wordml/cid" xmlns:w16="http://schemas.microsoft.com/office/word/2018/wordml" xmlns:w16du="http://schemas.microsoft.com/office/word/2023/wordml/word16du" xmlns:w16sdtdh="http://schemas.microsoft.com/office/word/2020/wordml/sdtdatahash" xmlns:w16se="http://schemas.microsoft.com/office/word/2015/wordml/symex" xmlns:wpg="http://schemas.microsoft.com/office/word/2010/wordprocessingGroup" xmlns:wpi="http://schemas.microsoft.com/office/word/2010/wordprocessingInk" xmlns:wne="http://schemas.microsoft.com/office/word/2006/wordml" xmlns:wps="http://schemas.microsoft.com/office/word/2010/wordprocessingShape" mc:Ignorable="w14 w15 w16se w16cid w16 w16cex w16sdtdh wp14">
   <w:endnote w:type="separator" w:id="-1">
     <w:p>
       <w:pPr>
@@ -2947,7 +3317,7 @@
 </file>
 
 <file path=word/footnotes.xml><?xml version="1.0" encoding="utf-8"?>
-<w:footnotes xmlns:wpc="http://schemas.microsoft.com/office/word/2010/wordprocessingCanvas" xmlns:cx="http://schemas.microsoft.com/office/drawing/2014/chartex" xmlns:cx1="http://schemas.microsoft.com/office/drawing/2015/9/8/chartex" xmlns:cx2="http://schemas.microsoft.com/office/drawing/2015/10/21/chartex" xmlns:cx3="http://schemas.microsoft.com/office/drawing/2016/5/9/chartex" xmlns:cx4="http://schemas.microsoft.com/office/drawing/2016/5/10/chartex" xmlns:cx5="http://schemas.microsoft.com/office/drawing/2016/5/11/chartex" xmlns:cx6="http://schemas.microsoft.com/office/drawing/2016/5/12/chartex" xmlns:cx7="http://schemas.microsoft.com/office/drawing/2016/5/13/chartex" xmlns:cx8="http://schemas.microsoft.com/office/drawing/2016/5/14/chartex" xmlns:mc="http://schemas.openxmlformats.org/markup-compatibility/2006" xmlns:aink="http://schemas.microsoft.com/office/drawing/2016/ink" xmlns:am3d="http://schemas.microsoft.com/office/drawing/2017/model3d" xmlns:o="urn:schemas-microsoft-com:office:office" xmlns:oel="http://schemas.microsoft.com/office/2019/extlst" xmlns:r="http://schemas.openxmlformats.org/officeDocument/2006/relationships" xmlns:m="http://schemas.openxmlformats.org/officeDocument/2006/math" xmlns:v="urn:schemas-microsoft-com:vml" xmlns:wp14="http://schemas.microsoft.com/office/word/2010/wordprocessingDrawing" xmlns:wp="http://schemas.openxmlformats.org/drawingml/2006/wordprocessingDrawing" xmlns:w10="urn:schemas-microsoft-com:office:word" xmlns:w="http://schemas.openxmlformats.org/wordprocessingml/2006/main" xmlns:w14="http://schemas.microsoft.com/office/word/2010/wordml" xmlns:w15="http://schemas.microsoft.com/office/word/2012/wordml" xmlns:w16cex="http://schemas.microsoft.com/office/word/2018/wordml/cex" xmlns:w16cid="http://schemas.microsoft.com/office/word/2016/wordml/cid" xmlns:w16="http://schemas.microsoft.com/office/word/2018/wordml" xmlns:w16sdtdh="http://schemas.microsoft.com/office/word/2020/wordml/sdtdatahash" xmlns:w16se="http://schemas.microsoft.com/office/word/2015/wordml/symex" xmlns:wpg="http://schemas.microsoft.com/office/word/2010/wordprocessingGroup" xmlns:wpi="http://schemas.microsoft.com/office/word/2010/wordprocessingInk" xmlns:wne="http://schemas.microsoft.com/office/word/2006/wordml" xmlns:wps="http://schemas.microsoft.com/office/word/2010/wordprocessingShape" mc:Ignorable="w14 w15 w16se w16cid w16 w16cex w16sdtdh wp14">
+<w:footnotes xmlns:wpc="http://schemas.microsoft.com/office/word/2010/wordprocessingCanvas" xmlns:cx="http://schemas.microsoft.com/office/drawing/2014/chartex" xmlns:cx1="http://schemas.microsoft.com/office/drawing/2015/9/8/chartex" xmlns:cx2="http://schemas.microsoft.com/office/drawing/2015/10/21/chartex" xmlns:cx3="http://schemas.microsoft.com/office/drawing/2016/5/9/chartex" xmlns:cx4="http://schemas.microsoft.com/office/drawing/2016/5/10/chartex" xmlns:cx5="http://schemas.microsoft.com/office/drawing/2016/5/11/chartex" xmlns:cx6="http://schemas.microsoft.com/office/drawing/2016/5/12/chartex" xmlns:cx7="http://schemas.microsoft.com/office/drawing/2016/5/13/chartex" xmlns:cx8="http://schemas.microsoft.com/office/drawing/2016/5/14/chartex" xmlns:mc="http://schemas.openxmlformats.org/markup-compatibility/2006" xmlns:aink="http://schemas.microsoft.com/office/drawing/2016/ink" xmlns:am3d="http://schemas.microsoft.com/office/drawing/2017/model3d" xmlns:o="urn:schemas-microsoft-com:office:office" xmlns:oel="http://schemas.microsoft.com/office/2019/extlst" xmlns:r="http://schemas.openxmlformats.org/officeDocument/2006/relationships" xmlns:m="http://schemas.openxmlformats.org/officeDocument/2006/math" xmlns:v="urn:schemas-microsoft-com:vml" xmlns:wp14="http://schemas.microsoft.com/office/word/2010/wordprocessingDrawing" xmlns:wp="http://schemas.openxmlformats.org/drawingml/2006/wordprocessingDrawing" xmlns:w10="urn:schemas-microsoft-com:office:word" xmlns:w="http://schemas.openxmlformats.org/wordprocessingml/2006/main" xmlns:w14="http://schemas.microsoft.com/office/word/2010/wordml" xmlns:w15="http://schemas.microsoft.com/office/word/2012/wordml" xmlns:w16cex="http://schemas.microsoft.com/office/word/2018/wordml/cex" xmlns:w16cid="http://schemas.microsoft.com/office/word/2016/wordml/cid" xmlns:w16="http://schemas.microsoft.com/office/word/2018/wordml" xmlns:w16du="http://schemas.microsoft.com/office/word/2023/wordml/word16du" xmlns:w16sdtdh="http://schemas.microsoft.com/office/word/2020/wordml/sdtdatahash" xmlns:w16se="http://schemas.microsoft.com/office/word/2015/wordml/symex" xmlns:wpg="http://schemas.microsoft.com/office/word/2010/wordprocessingGroup" xmlns:wpi="http://schemas.microsoft.com/office/word/2010/wordprocessingInk" xmlns:wne="http://schemas.microsoft.com/office/word/2006/wordml" xmlns:wps="http://schemas.microsoft.com/office/word/2010/wordprocessingShape" mc:Ignorable="w14 w15 w16se w16cid w16 w16cex w16sdtdh wp14">
   <w:footnote w:type="separator" w:id="-1">
     <w:p>
       <w:pPr>
@@ -2979,7 +3349,7 @@
 </file>
 
 <file path=word/numbering.xml><?xml version="1.0" encoding="utf-8"?>
-<w:numbering xmlns:wpc="http://schemas.microsoft.com/office/word/2010/wordprocessingCanvas" xmlns:cx="http://schemas.microsoft.com/office/drawing/2014/chartex" xmlns:cx1="http://schemas.microsoft.com/office/drawing/2015/9/8/chartex" xmlns:cx2="http://schemas.microsoft.com/office/drawing/2015/10/21/chartex" xmlns:cx3="http://schemas.microsoft.com/office/drawing/2016/5/9/chartex" xmlns:cx4="http://schemas.microsoft.com/office/drawing/2016/5/10/chartex" xmlns:cx5="http://schemas.microsoft.com/office/drawing/2016/5/11/chartex" xmlns:cx6="http://schemas.microsoft.com/office/drawing/2016/5/12/chartex" xmlns:cx7="http://schemas.microsoft.com/office/drawing/2016/5/13/chartex" xmlns:cx8="http://schemas.microsoft.com/office/drawing/2016/5/14/chartex" xmlns:mc="http://schemas.openxmlformats.org/markup-compatibility/2006" xmlns:aink="http://schemas.microsoft.com/office/drawing/2016/ink" xmlns:am3d="http://schemas.microsoft.com/office/drawing/2017/model3d" xmlns:o="urn:schemas-microsoft-com:office:office" xmlns:oel="http://schemas.microsoft.com/office/2019/extlst" xmlns:r="http://schemas.openxmlformats.org/officeDocument/2006/relationships" xmlns:m="http://schemas.openxmlformats.org/officeDocument/2006/math" xmlns:v="urn:schemas-microsoft-com:vml" xmlns:wp14="http://schemas.microsoft.com/office/word/2010/wordprocessingDrawing" xmlns:wp="http://schemas.openxmlformats.org/drawingml/2006/wordprocessingDrawing" xmlns:w10="urn:schemas-microsoft-com:office:word" xmlns:w="http://schemas.openxmlformats.org/wordprocessingml/2006/main" xmlns:w14="http://schemas.microsoft.com/office/word/2010/wordml" xmlns:w15="http://schemas.microsoft.com/office/word/2012/wordml" xmlns:w16cex="http://schemas.microsoft.com/office/word/2018/wordml/cex" xmlns:w16cid="http://schemas.microsoft.com/office/word/2016/wordml/cid" xmlns:w16="http://schemas.microsoft.com/office/word/2018/wordml" xmlns:w16sdtdh="http://schemas.microsoft.com/office/word/2020/wordml/sdtdatahash" xmlns:w16se="http://schemas.microsoft.com/office/word/2015/wordml/symex" xmlns:wpg="http://schemas.microsoft.com/office/word/2010/wordprocessingGroup" xmlns:wpi="http://schemas.microsoft.com/office/word/2010/wordprocessingInk" xmlns:wne="http://schemas.microsoft.com/office/word/2006/wordml" xmlns:wps="http://schemas.microsoft.com/office/word/2010/wordprocessingShape" mc:Ignorable="w14 w15 w16se w16cid w16 w16cex w16sdtdh wp14">
+<w:numbering xmlns:wpc="http://schemas.microsoft.com/office/word/2010/wordprocessingCanvas" xmlns:cx="http://schemas.microsoft.com/office/drawing/2014/chartex" xmlns:cx1="http://schemas.microsoft.com/office/drawing/2015/9/8/chartex" xmlns:cx2="http://schemas.microsoft.com/office/drawing/2015/10/21/chartex" xmlns:cx3="http://schemas.microsoft.com/office/drawing/2016/5/9/chartex" xmlns:cx4="http://schemas.microsoft.com/office/drawing/2016/5/10/chartex" xmlns:cx5="http://schemas.microsoft.com/office/drawing/2016/5/11/chartex" xmlns:cx6="http://schemas.microsoft.com/office/drawing/2016/5/12/chartex" xmlns:cx7="http://schemas.microsoft.com/office/drawing/2016/5/13/chartex" xmlns:cx8="http://schemas.microsoft.com/office/drawing/2016/5/14/chartex" xmlns:mc="http://schemas.openxmlformats.org/markup-compatibility/2006" xmlns:aink="http://schemas.microsoft.com/office/drawing/2016/ink" xmlns:am3d="http://schemas.microsoft.com/office/drawing/2017/model3d" xmlns:o="urn:schemas-microsoft-com:office:office" xmlns:oel="http://schemas.microsoft.com/office/2019/extlst" xmlns:r="http://schemas.openxmlformats.org/officeDocument/2006/relationships" xmlns:m="http://schemas.openxmlformats.org/officeDocument/2006/math" xmlns:v="urn:schemas-microsoft-com:vml" xmlns:wp14="http://schemas.microsoft.com/office/word/2010/wordprocessingDrawing" xmlns:wp="http://schemas.openxmlformats.org/drawingml/2006/wordprocessingDrawing" xmlns:w10="urn:schemas-microsoft-com:office:word" xmlns:w="http://schemas.openxmlformats.org/wordprocessingml/2006/main" xmlns:w14="http://schemas.microsoft.com/office/word/2010/wordml" xmlns:w15="http://schemas.microsoft.com/office/word/2012/wordml" xmlns:w16cex="http://schemas.microsoft.com/office/word/2018/wordml/cex" xmlns:w16cid="http://schemas.microsoft.com/office/word/2016/wordml/cid" xmlns:w16="http://schemas.microsoft.com/office/word/2018/wordml" xmlns:w16du="http://schemas.microsoft.com/office/word/2023/wordml/word16du" xmlns:w16sdtdh="http://schemas.microsoft.com/office/word/2020/wordml/sdtdatahash" xmlns:w16se="http://schemas.microsoft.com/office/word/2015/wordml/symex" xmlns:wpg="http://schemas.microsoft.com/office/word/2010/wordprocessingGroup" xmlns:wpi="http://schemas.microsoft.com/office/word/2010/wordprocessingInk" xmlns:wne="http://schemas.microsoft.com/office/word/2006/wordml" xmlns:wps="http://schemas.microsoft.com/office/word/2010/wordprocessingShape" mc:Ignorable="w14 w15 w16se w16cid w16 w16cex w16sdtdh wp14">
   <w:abstractNum w:abstractNumId="0" w15:restartNumberingAfterBreak="0">
     <w:nsid w:val="0C1242DC"/>
     <w:multiLevelType w:val="hybridMultilevel"/>

</xml_diff>

<commit_message>
Took off current courses on TAMUCC section
</commit_message>
<xml_diff>
--- a/Resume.docx
+++ b/Resume.docx
@@ -1446,25 +1446,7 @@
           <w:sz w:val="15"/>
           <w:szCs w:val="15"/>
         </w:rPr>
-        <w:t xml:space="preserve">that displays the live critical information of all active UAS </w:t>
-      </w:r>
-      <w:proofErr w:type="gramStart"/>
-      <w:r>
-        <w:rPr>
-          <w:rFonts w:asciiTheme="majorHAnsi" w:hAnsiTheme="majorHAnsi" w:cstheme="majorHAnsi"/>
-          <w:sz w:val="15"/>
-          <w:szCs w:val="15"/>
-        </w:rPr>
-        <w:t>aircrafts</w:t>
-      </w:r>
-      <w:proofErr w:type="gramEnd"/>
-      <w:r>
-        <w:rPr>
-          <w:rFonts w:asciiTheme="majorHAnsi" w:hAnsiTheme="majorHAnsi" w:cstheme="majorHAnsi"/>
-          <w:sz w:val="15"/>
-          <w:szCs w:val="15"/>
-        </w:rPr>
-        <w:t xml:space="preserve"> such as battery %, ground speed, and altitude. This page had custom alert capabilities that a user could set thresholds for max speed, max altitude, min altitude, and min battery %. The thresholds could be set both globally and per aircraft, and these thresholds could be saved to a cookie. When a threshold was hit, the UAS information for that aircraft would turn red and a toast would appear with an appropriate danger message.</w:t>
+        <w:t>that displays the live critical information of all active UAS aircrafts such as battery %, ground speed, and altitude. This page had custom alert capabilities that a user could set thresholds for max speed, max altitude, min altitude, and min battery %. The thresholds could be set both globally and per aircraft, and these thresholds could be saved to a cookie. When a threshold was hit, the UAS information for that aircraft would turn red and a toast would appear with an appropriate danger message.</w:t>
       </w:r>
     </w:p>
     <w:p>
@@ -1726,7 +1708,6 @@
         <w:tab/>
         <w:t xml:space="preserve">08/2023 </w:t>
       </w:r>
-      <w:proofErr w:type="gramStart"/>
       <w:r>
         <w:rPr>
           <w:rFonts w:ascii="Times New Roman" w:hAnsi="Times New Roman" w:cs="Times New Roman"/>
@@ -1751,7 +1732,6 @@
         </w:rPr>
         <w:t xml:space="preserve"> ?</w:t>
       </w:r>
-      <w:proofErr w:type="gramEnd"/>
     </w:p>
     <w:p>
       <w:pPr>
@@ -2114,380 +2094,346 @@
         <w:jc w:val="both"/>
         <w:rPr>
           <w:rFonts w:asciiTheme="majorHAnsi" w:hAnsiTheme="majorHAnsi" w:cstheme="majorHAnsi"/>
-          <w:sz w:val="12"/>
-          <w:szCs w:val="12"/>
-        </w:rPr>
-      </w:pPr>
-      <w:r>
-        <w:rPr>
-          <w:rFonts w:asciiTheme="majorHAnsi" w:hAnsiTheme="majorHAnsi" w:cstheme="majorHAnsi"/>
-          <w:sz w:val="15"/>
-          <w:szCs w:val="15"/>
-        </w:rPr>
-        <w:t>Upper-level Computer Science courses taken:</w:t>
-      </w:r>
-      <w:r>
-        <w:rPr>
-          <w:rFonts w:asciiTheme="majorHAnsi" w:hAnsiTheme="majorHAnsi" w:cstheme="majorHAnsi"/>
-          <w:sz w:val="15"/>
-          <w:szCs w:val="15"/>
-        </w:rPr>
-        <w:t xml:space="preserve"> Object-Oriented-Programming: A, Internet Programming: A, Systems Programming: A, Capstone: A,</w:t>
-      </w:r>
-      <w:r>
-        <w:rPr>
-          <w:rFonts w:asciiTheme="majorHAnsi" w:hAnsiTheme="majorHAnsi" w:cstheme="majorHAnsi"/>
-          <w:sz w:val="15"/>
-          <w:szCs w:val="15"/>
-        </w:rPr>
-        <w:t xml:space="preserve"> </w:t>
-      </w:r>
-      <w:r>
-        <w:rPr>
-          <w:rFonts w:asciiTheme="majorHAnsi" w:hAnsiTheme="majorHAnsi" w:cstheme="majorHAnsi"/>
-          <w:sz w:val="15"/>
-          <w:szCs w:val="15"/>
-        </w:rPr>
-        <w:t>Introduction into Artificial Intelligence</w:t>
-      </w:r>
-      <w:r>
-        <w:rPr>
-          <w:rFonts w:asciiTheme="majorHAnsi" w:hAnsiTheme="majorHAnsi" w:cstheme="majorHAnsi"/>
-          <w:sz w:val="15"/>
-          <w:szCs w:val="15"/>
-        </w:rPr>
-        <w:t>: B</w:t>
-      </w:r>
-      <w:r>
-        <w:rPr>
-          <w:rFonts w:asciiTheme="majorHAnsi" w:hAnsiTheme="majorHAnsi" w:cstheme="majorHAnsi"/>
-          <w:sz w:val="15"/>
-          <w:szCs w:val="15"/>
-        </w:rPr>
-        <w:t>, Algorithms</w:t>
-      </w:r>
-      <w:r>
-        <w:rPr>
-          <w:rFonts w:asciiTheme="majorHAnsi" w:hAnsiTheme="majorHAnsi" w:cstheme="majorHAnsi"/>
-          <w:sz w:val="15"/>
-          <w:szCs w:val="15"/>
-        </w:rPr>
-        <w:t>: A</w:t>
-      </w:r>
-      <w:r>
-        <w:rPr>
-          <w:rFonts w:asciiTheme="majorHAnsi" w:hAnsiTheme="majorHAnsi" w:cstheme="majorHAnsi"/>
-          <w:sz w:val="15"/>
-          <w:szCs w:val="15"/>
-        </w:rPr>
-        <w:t xml:space="preserve">, </w:t>
-      </w:r>
-      <w:r>
-        <w:rPr>
-          <w:rFonts w:asciiTheme="majorHAnsi" w:hAnsiTheme="majorHAnsi" w:cstheme="majorHAnsi"/>
-          <w:sz w:val="15"/>
-          <w:szCs w:val="15"/>
-        </w:rPr>
-        <w:t>Software Engineering</w:t>
-      </w:r>
-      <w:r>
-        <w:rPr>
-          <w:rFonts w:asciiTheme="majorHAnsi" w:hAnsiTheme="majorHAnsi" w:cstheme="majorHAnsi"/>
-          <w:sz w:val="15"/>
-          <w:szCs w:val="15"/>
-        </w:rPr>
-        <w:t>: B</w:t>
-      </w:r>
-      <w:r>
-        <w:rPr>
-          <w:rFonts w:asciiTheme="majorHAnsi" w:hAnsiTheme="majorHAnsi" w:cstheme="majorHAnsi"/>
-          <w:sz w:val="15"/>
-          <w:szCs w:val="15"/>
-        </w:rPr>
-        <w:t>, Numerical Methods</w:t>
-      </w:r>
-      <w:r>
-        <w:rPr>
-          <w:rFonts w:asciiTheme="majorHAnsi" w:hAnsiTheme="majorHAnsi" w:cstheme="majorHAnsi"/>
-          <w:sz w:val="15"/>
-          <w:szCs w:val="15"/>
-        </w:rPr>
-        <w:t>: B</w:t>
-      </w:r>
-      <w:r>
-        <w:rPr>
-          <w:rFonts w:asciiTheme="majorHAnsi" w:hAnsiTheme="majorHAnsi" w:cstheme="majorHAnsi"/>
-          <w:sz w:val="15"/>
-          <w:szCs w:val="15"/>
-        </w:rPr>
-        <w:t>, Image Processing</w:t>
-      </w:r>
-      <w:r>
-        <w:rPr>
-          <w:rFonts w:asciiTheme="majorHAnsi" w:hAnsiTheme="majorHAnsi" w:cstheme="majorHAnsi"/>
-          <w:sz w:val="15"/>
-          <w:szCs w:val="15"/>
-        </w:rPr>
-        <w:t>: B</w:t>
-      </w:r>
-      <w:r>
-        <w:rPr>
-          <w:rFonts w:asciiTheme="majorHAnsi" w:hAnsiTheme="majorHAnsi" w:cstheme="majorHAnsi"/>
-          <w:sz w:val="15"/>
-          <w:szCs w:val="15"/>
-        </w:rPr>
-        <w:t>, Theory of Programming Languages</w:t>
-      </w:r>
-      <w:r>
-        <w:rPr>
-          <w:rFonts w:asciiTheme="majorHAnsi" w:hAnsiTheme="majorHAnsi" w:cstheme="majorHAnsi"/>
-          <w:sz w:val="15"/>
-          <w:szCs w:val="15"/>
-        </w:rPr>
-        <w:t>: B</w:t>
-      </w:r>
-      <w:r>
-        <w:rPr>
-          <w:rFonts w:asciiTheme="majorHAnsi" w:hAnsiTheme="majorHAnsi" w:cstheme="majorHAnsi"/>
-          <w:sz w:val="15"/>
-          <w:szCs w:val="15"/>
-        </w:rPr>
-        <w:t>, Intro to Database Systems</w:t>
-      </w:r>
-      <w:r>
-        <w:rPr>
-          <w:rFonts w:asciiTheme="majorHAnsi" w:hAnsiTheme="majorHAnsi" w:cstheme="majorHAnsi"/>
-          <w:sz w:val="15"/>
-          <w:szCs w:val="15"/>
-        </w:rPr>
-        <w:t>: B</w:t>
-      </w:r>
-      <w:r>
-        <w:rPr>
-          <w:rFonts w:asciiTheme="majorHAnsi" w:hAnsiTheme="majorHAnsi" w:cstheme="majorHAnsi"/>
-          <w:sz w:val="15"/>
-          <w:szCs w:val="15"/>
-        </w:rPr>
-        <w:t>, Operating Systems</w:t>
-      </w:r>
-      <w:r>
-        <w:rPr>
-          <w:rFonts w:asciiTheme="majorHAnsi" w:hAnsiTheme="majorHAnsi" w:cstheme="majorHAnsi"/>
-          <w:sz w:val="15"/>
-          <w:szCs w:val="15"/>
-        </w:rPr>
-        <w:t>: B</w:t>
-      </w:r>
-      <w:r>
-        <w:rPr>
-          <w:rFonts w:asciiTheme="majorHAnsi" w:hAnsiTheme="majorHAnsi" w:cstheme="majorHAnsi"/>
-          <w:sz w:val="15"/>
-          <w:szCs w:val="15"/>
-        </w:rPr>
-        <w:t>, Computer Networks</w:t>
-      </w:r>
-      <w:r>
-        <w:rPr>
-          <w:rFonts w:asciiTheme="majorHAnsi" w:hAnsiTheme="majorHAnsi" w:cstheme="majorHAnsi"/>
-          <w:sz w:val="15"/>
-          <w:szCs w:val="15"/>
-        </w:rPr>
-        <w:t>: B</w:t>
-      </w:r>
-      <w:r>
-        <w:rPr>
-          <w:rFonts w:asciiTheme="majorHAnsi" w:hAnsiTheme="majorHAnsi" w:cstheme="majorHAnsi"/>
-          <w:sz w:val="15"/>
-          <w:szCs w:val="15"/>
-        </w:rPr>
-        <w:t>, Software Project Management</w:t>
-      </w:r>
-      <w:r>
-        <w:rPr>
-          <w:rFonts w:asciiTheme="majorHAnsi" w:hAnsiTheme="majorHAnsi" w:cstheme="majorHAnsi"/>
-          <w:sz w:val="15"/>
-          <w:szCs w:val="15"/>
-        </w:rPr>
-        <w:t>: A</w:t>
-      </w:r>
-      <w:r>
-        <w:rPr>
-          <w:rFonts w:asciiTheme="majorHAnsi" w:hAnsiTheme="majorHAnsi" w:cstheme="majorHAnsi"/>
-          <w:sz w:val="15"/>
-          <w:szCs w:val="15"/>
-        </w:rPr>
-        <w:t>, Survey of Programming Languages</w:t>
-      </w:r>
-      <w:r>
-        <w:rPr>
-          <w:rFonts w:asciiTheme="majorHAnsi" w:hAnsiTheme="majorHAnsi" w:cstheme="majorHAnsi"/>
-          <w:sz w:val="15"/>
-          <w:szCs w:val="15"/>
-        </w:rPr>
-        <w:t>: B</w:t>
-      </w:r>
-      <w:r>
-        <w:rPr>
-          <w:rFonts w:asciiTheme="majorHAnsi" w:hAnsiTheme="majorHAnsi" w:cstheme="majorHAnsi"/>
-          <w:sz w:val="15"/>
-          <w:szCs w:val="15"/>
-        </w:rPr>
-        <w:t>, Cyber Security</w:t>
-      </w:r>
-      <w:r>
-        <w:rPr>
-          <w:rFonts w:asciiTheme="majorHAnsi" w:hAnsiTheme="majorHAnsi" w:cstheme="majorHAnsi"/>
-          <w:sz w:val="15"/>
-          <w:szCs w:val="15"/>
-        </w:rPr>
-        <w:t>: C</w:t>
-      </w:r>
-      <w:r>
-        <w:rPr>
-          <w:rFonts w:asciiTheme="majorHAnsi" w:hAnsiTheme="majorHAnsi" w:cstheme="majorHAnsi"/>
-          <w:sz w:val="15"/>
-          <w:szCs w:val="15"/>
-        </w:rPr>
-        <w:t>, Cryptography</w:t>
-      </w:r>
-      <w:r>
-        <w:rPr>
-          <w:rFonts w:asciiTheme="majorHAnsi" w:hAnsiTheme="majorHAnsi" w:cstheme="majorHAnsi"/>
-          <w:sz w:val="15"/>
-          <w:szCs w:val="15"/>
-        </w:rPr>
-        <w:t>: B</w:t>
-      </w:r>
-      <w:r>
-        <w:rPr>
-          <w:rFonts w:asciiTheme="majorHAnsi" w:hAnsiTheme="majorHAnsi" w:cstheme="majorHAnsi"/>
-          <w:sz w:val="15"/>
-          <w:szCs w:val="15"/>
-        </w:rPr>
-        <w:t>,</w:t>
-      </w:r>
-      <w:r>
-        <w:rPr>
-          <w:rFonts w:asciiTheme="majorHAnsi" w:hAnsiTheme="majorHAnsi" w:cstheme="majorHAnsi"/>
-          <w:sz w:val="15"/>
-          <w:szCs w:val="15"/>
-        </w:rPr>
-        <w:t xml:space="preserve"> Technical and professional writing for Computer Science</w:t>
-      </w:r>
-      <w:r>
-        <w:rPr>
-          <w:rFonts w:asciiTheme="majorHAnsi" w:hAnsiTheme="majorHAnsi" w:cstheme="majorHAnsi"/>
-          <w:sz w:val="15"/>
-          <w:szCs w:val="15"/>
-        </w:rPr>
-        <w:t>: B</w:t>
-      </w:r>
-      <w:r>
-        <w:rPr>
-          <w:rFonts w:asciiTheme="majorHAnsi" w:hAnsiTheme="majorHAnsi" w:cstheme="majorHAnsi"/>
-          <w:sz w:val="15"/>
-          <w:szCs w:val="15"/>
-        </w:rPr>
-        <w:t>,</w:t>
-      </w:r>
-      <w:r>
-        <w:rPr>
-          <w:rFonts w:asciiTheme="majorHAnsi" w:hAnsiTheme="majorHAnsi" w:cstheme="majorHAnsi"/>
-          <w:sz w:val="15"/>
-          <w:szCs w:val="15"/>
-        </w:rPr>
-        <w:t xml:space="preserve"> Applied Probability and Statistics: A,</w:t>
-      </w:r>
-      <w:r>
-        <w:rPr>
-          <w:rFonts w:asciiTheme="majorHAnsi" w:hAnsiTheme="majorHAnsi" w:cstheme="majorHAnsi"/>
-          <w:sz w:val="15"/>
-          <w:szCs w:val="15"/>
-        </w:rPr>
-        <w:t xml:space="preserve"> and Skills for Computing Professionals</w:t>
-      </w:r>
-      <w:r>
-        <w:rPr>
-          <w:rFonts w:asciiTheme="majorHAnsi" w:hAnsiTheme="majorHAnsi" w:cstheme="majorHAnsi"/>
-          <w:sz w:val="15"/>
-          <w:szCs w:val="15"/>
-        </w:rPr>
-        <w:t xml:space="preserve"> 1</w:t>
-      </w:r>
-      <w:r>
-        <w:rPr>
-          <w:rFonts w:asciiTheme="majorHAnsi" w:hAnsiTheme="majorHAnsi" w:cstheme="majorHAnsi"/>
-          <w:sz w:val="15"/>
-          <w:szCs w:val="15"/>
-        </w:rPr>
-        <w:t>: B</w:t>
-      </w:r>
-      <w:r>
-        <w:rPr>
-          <w:rFonts w:asciiTheme="majorHAnsi" w:hAnsiTheme="majorHAnsi" w:cstheme="majorHAnsi"/>
-          <w:sz w:val="15"/>
-          <w:szCs w:val="15"/>
-        </w:rPr>
-        <w:t xml:space="preserve"> and 2</w:t>
-      </w:r>
-      <w:r>
-        <w:rPr>
-          <w:rFonts w:asciiTheme="majorHAnsi" w:hAnsiTheme="majorHAnsi" w:cstheme="majorHAnsi"/>
-          <w:sz w:val="15"/>
-          <w:szCs w:val="15"/>
-        </w:rPr>
-        <w:t>: B</w:t>
-      </w:r>
-      <w:r>
-        <w:rPr>
-          <w:rFonts w:asciiTheme="majorHAnsi" w:hAnsiTheme="majorHAnsi" w:cstheme="majorHAnsi"/>
-          <w:sz w:val="15"/>
-          <w:szCs w:val="15"/>
-        </w:rPr>
-        <w:t>.</w:t>
-      </w:r>
-      <w:r>
-        <w:rPr>
-          <w:rFonts w:asciiTheme="majorHAnsi" w:hAnsiTheme="majorHAnsi" w:cstheme="majorHAnsi"/>
-          <w:sz w:val="15"/>
-          <w:szCs w:val="15"/>
-        </w:rPr>
-        <w:t xml:space="preserve"> </w:t>
-      </w:r>
-    </w:p>
-    <w:p>
-      <w:pPr>
-        <w:pStyle w:val="ListParagraph"/>
-        <w:numPr>
-          <w:ilvl w:val="1"/>
-          <w:numId w:val="6"/>
-        </w:numPr>
-        <w:ind w:left="720"/>
-        <w:jc w:val="both"/>
-        <w:rPr>
-          <w:rFonts w:asciiTheme="majorHAnsi" w:hAnsiTheme="majorHAnsi" w:cstheme="majorHAnsi"/>
-          <w:sz w:val="12"/>
-          <w:szCs w:val="12"/>
-        </w:rPr>
-      </w:pPr>
-      <w:r>
-        <w:rPr>
-          <w:rFonts w:asciiTheme="majorHAnsi" w:hAnsiTheme="majorHAnsi" w:cstheme="majorHAnsi"/>
-          <w:sz w:val="15"/>
-          <w:szCs w:val="15"/>
-        </w:rPr>
-        <w:t>Courses taken this semester: Senior Capstone, Internet Programming, Systems programming, Object-Oriented Programming: (All A’s as of 04/27/2023)</w:t>
-      </w:r>
-    </w:p>
-    <w:p>
-      <w:pPr>
-        <w:jc w:val="both"/>
-        <w:rPr>
-          <w:rFonts w:asciiTheme="majorHAnsi" w:hAnsiTheme="majorHAnsi" w:cstheme="majorHAnsi"/>
           <w:sz w:val="13"/>
           <w:szCs w:val="13"/>
         </w:rPr>
       </w:pPr>
+      <w:r>
+        <w:rPr>
+          <w:rFonts w:asciiTheme="majorHAnsi" w:hAnsiTheme="majorHAnsi" w:cstheme="majorHAnsi"/>
+          <w:sz w:val="15"/>
+          <w:szCs w:val="15"/>
+        </w:rPr>
+        <w:t>Upper-level Computer Science courses taken:</w:t>
+      </w:r>
+      <w:r>
+        <w:rPr>
+          <w:rFonts w:asciiTheme="majorHAnsi" w:hAnsiTheme="majorHAnsi" w:cstheme="majorHAnsi"/>
+          <w:sz w:val="15"/>
+          <w:szCs w:val="15"/>
+        </w:rPr>
+        <w:t xml:space="preserve"> Object-Oriented-Programming: A, Internet Programming: A, Systems Programming: A, Capstone: A,</w:t>
+      </w:r>
+      <w:r>
+        <w:rPr>
+          <w:rFonts w:asciiTheme="majorHAnsi" w:hAnsiTheme="majorHAnsi" w:cstheme="majorHAnsi"/>
+          <w:sz w:val="15"/>
+          <w:szCs w:val="15"/>
+        </w:rPr>
+        <w:t xml:space="preserve"> </w:t>
+      </w:r>
+      <w:r>
+        <w:rPr>
+          <w:rFonts w:asciiTheme="majorHAnsi" w:hAnsiTheme="majorHAnsi" w:cstheme="majorHAnsi"/>
+          <w:sz w:val="15"/>
+          <w:szCs w:val="15"/>
+        </w:rPr>
+        <w:t>Introduction into Artificial Intelligence</w:t>
+      </w:r>
+      <w:r>
+        <w:rPr>
+          <w:rFonts w:asciiTheme="majorHAnsi" w:hAnsiTheme="majorHAnsi" w:cstheme="majorHAnsi"/>
+          <w:sz w:val="15"/>
+          <w:szCs w:val="15"/>
+        </w:rPr>
+        <w:t>: B</w:t>
+      </w:r>
+      <w:r>
+        <w:rPr>
+          <w:rFonts w:asciiTheme="majorHAnsi" w:hAnsiTheme="majorHAnsi" w:cstheme="majorHAnsi"/>
+          <w:sz w:val="15"/>
+          <w:szCs w:val="15"/>
+        </w:rPr>
+        <w:t>, Algorithms</w:t>
+      </w:r>
+      <w:r>
+        <w:rPr>
+          <w:rFonts w:asciiTheme="majorHAnsi" w:hAnsiTheme="majorHAnsi" w:cstheme="majorHAnsi"/>
+          <w:sz w:val="15"/>
+          <w:szCs w:val="15"/>
+        </w:rPr>
+        <w:t>: A</w:t>
+      </w:r>
+      <w:r>
+        <w:rPr>
+          <w:rFonts w:asciiTheme="majorHAnsi" w:hAnsiTheme="majorHAnsi" w:cstheme="majorHAnsi"/>
+          <w:sz w:val="15"/>
+          <w:szCs w:val="15"/>
+        </w:rPr>
+        <w:t xml:space="preserve">, </w:t>
+      </w:r>
+      <w:r>
+        <w:rPr>
+          <w:rFonts w:asciiTheme="majorHAnsi" w:hAnsiTheme="majorHAnsi" w:cstheme="majorHAnsi"/>
+          <w:sz w:val="15"/>
+          <w:szCs w:val="15"/>
+        </w:rPr>
+        <w:t>Software Engineering</w:t>
+      </w:r>
+      <w:r>
+        <w:rPr>
+          <w:rFonts w:asciiTheme="majorHAnsi" w:hAnsiTheme="majorHAnsi" w:cstheme="majorHAnsi"/>
+          <w:sz w:val="15"/>
+          <w:szCs w:val="15"/>
+        </w:rPr>
+        <w:t>: B</w:t>
+      </w:r>
+      <w:r>
+        <w:rPr>
+          <w:rFonts w:asciiTheme="majorHAnsi" w:hAnsiTheme="majorHAnsi" w:cstheme="majorHAnsi"/>
+          <w:sz w:val="15"/>
+          <w:szCs w:val="15"/>
+        </w:rPr>
+        <w:t>, Numerical Methods</w:t>
+      </w:r>
+      <w:r>
+        <w:rPr>
+          <w:rFonts w:asciiTheme="majorHAnsi" w:hAnsiTheme="majorHAnsi" w:cstheme="majorHAnsi"/>
+          <w:sz w:val="15"/>
+          <w:szCs w:val="15"/>
+        </w:rPr>
+        <w:t>: B</w:t>
+      </w:r>
+      <w:r>
+        <w:rPr>
+          <w:rFonts w:asciiTheme="majorHAnsi" w:hAnsiTheme="majorHAnsi" w:cstheme="majorHAnsi"/>
+          <w:sz w:val="15"/>
+          <w:szCs w:val="15"/>
+        </w:rPr>
+        <w:t>, Image Processing</w:t>
+      </w:r>
+      <w:r>
+        <w:rPr>
+          <w:rFonts w:asciiTheme="majorHAnsi" w:hAnsiTheme="majorHAnsi" w:cstheme="majorHAnsi"/>
+          <w:sz w:val="15"/>
+          <w:szCs w:val="15"/>
+        </w:rPr>
+        <w:t>: B</w:t>
+      </w:r>
+      <w:r>
+        <w:rPr>
+          <w:rFonts w:asciiTheme="majorHAnsi" w:hAnsiTheme="majorHAnsi" w:cstheme="majorHAnsi"/>
+          <w:sz w:val="15"/>
+          <w:szCs w:val="15"/>
+        </w:rPr>
+        <w:t>, Theory of Programming Languages</w:t>
+      </w:r>
+      <w:r>
+        <w:rPr>
+          <w:rFonts w:asciiTheme="majorHAnsi" w:hAnsiTheme="majorHAnsi" w:cstheme="majorHAnsi"/>
+          <w:sz w:val="15"/>
+          <w:szCs w:val="15"/>
+        </w:rPr>
+        <w:t>: B</w:t>
+      </w:r>
+      <w:r>
+        <w:rPr>
+          <w:rFonts w:asciiTheme="majorHAnsi" w:hAnsiTheme="majorHAnsi" w:cstheme="majorHAnsi"/>
+          <w:sz w:val="15"/>
+          <w:szCs w:val="15"/>
+        </w:rPr>
+        <w:t>, Intro to Database Systems</w:t>
+      </w:r>
+      <w:r>
+        <w:rPr>
+          <w:rFonts w:asciiTheme="majorHAnsi" w:hAnsiTheme="majorHAnsi" w:cstheme="majorHAnsi"/>
+          <w:sz w:val="15"/>
+          <w:szCs w:val="15"/>
+        </w:rPr>
+        <w:t>: B</w:t>
+      </w:r>
+      <w:r>
+        <w:rPr>
+          <w:rFonts w:asciiTheme="majorHAnsi" w:hAnsiTheme="majorHAnsi" w:cstheme="majorHAnsi"/>
+          <w:sz w:val="15"/>
+          <w:szCs w:val="15"/>
+        </w:rPr>
+        <w:t>, Operating Systems</w:t>
+      </w:r>
+      <w:r>
+        <w:rPr>
+          <w:rFonts w:asciiTheme="majorHAnsi" w:hAnsiTheme="majorHAnsi" w:cstheme="majorHAnsi"/>
+          <w:sz w:val="15"/>
+          <w:szCs w:val="15"/>
+        </w:rPr>
+        <w:t>: B</w:t>
+      </w:r>
+      <w:r>
+        <w:rPr>
+          <w:rFonts w:asciiTheme="majorHAnsi" w:hAnsiTheme="majorHAnsi" w:cstheme="majorHAnsi"/>
+          <w:sz w:val="15"/>
+          <w:szCs w:val="15"/>
+        </w:rPr>
+        <w:t>, Computer Networks</w:t>
+      </w:r>
+      <w:r>
+        <w:rPr>
+          <w:rFonts w:asciiTheme="majorHAnsi" w:hAnsiTheme="majorHAnsi" w:cstheme="majorHAnsi"/>
+          <w:sz w:val="15"/>
+          <w:szCs w:val="15"/>
+        </w:rPr>
+        <w:t>: B</w:t>
+      </w:r>
+      <w:r>
+        <w:rPr>
+          <w:rFonts w:asciiTheme="majorHAnsi" w:hAnsiTheme="majorHAnsi" w:cstheme="majorHAnsi"/>
+          <w:sz w:val="15"/>
+          <w:szCs w:val="15"/>
+        </w:rPr>
+        <w:t>, Software Project Management</w:t>
+      </w:r>
+      <w:r>
+        <w:rPr>
+          <w:rFonts w:asciiTheme="majorHAnsi" w:hAnsiTheme="majorHAnsi" w:cstheme="majorHAnsi"/>
+          <w:sz w:val="15"/>
+          <w:szCs w:val="15"/>
+        </w:rPr>
+        <w:t>: A</w:t>
+      </w:r>
+      <w:r>
+        <w:rPr>
+          <w:rFonts w:asciiTheme="majorHAnsi" w:hAnsiTheme="majorHAnsi" w:cstheme="majorHAnsi"/>
+          <w:sz w:val="15"/>
+          <w:szCs w:val="15"/>
+        </w:rPr>
+        <w:t>, Survey of Programming Languages</w:t>
+      </w:r>
+      <w:r>
+        <w:rPr>
+          <w:rFonts w:asciiTheme="majorHAnsi" w:hAnsiTheme="majorHAnsi" w:cstheme="majorHAnsi"/>
+          <w:sz w:val="15"/>
+          <w:szCs w:val="15"/>
+        </w:rPr>
+        <w:t>: B</w:t>
+      </w:r>
+      <w:r>
+        <w:rPr>
+          <w:rFonts w:asciiTheme="majorHAnsi" w:hAnsiTheme="majorHAnsi" w:cstheme="majorHAnsi"/>
+          <w:sz w:val="15"/>
+          <w:szCs w:val="15"/>
+        </w:rPr>
+        <w:t>, Cyber Security</w:t>
+      </w:r>
+      <w:r>
+        <w:rPr>
+          <w:rFonts w:asciiTheme="majorHAnsi" w:hAnsiTheme="majorHAnsi" w:cstheme="majorHAnsi"/>
+          <w:sz w:val="15"/>
+          <w:szCs w:val="15"/>
+        </w:rPr>
+        <w:t>: C</w:t>
+      </w:r>
+      <w:r>
+        <w:rPr>
+          <w:rFonts w:asciiTheme="majorHAnsi" w:hAnsiTheme="majorHAnsi" w:cstheme="majorHAnsi"/>
+          <w:sz w:val="15"/>
+          <w:szCs w:val="15"/>
+        </w:rPr>
+        <w:t>, Cryptography</w:t>
+      </w:r>
+      <w:r>
+        <w:rPr>
+          <w:rFonts w:asciiTheme="majorHAnsi" w:hAnsiTheme="majorHAnsi" w:cstheme="majorHAnsi"/>
+          <w:sz w:val="15"/>
+          <w:szCs w:val="15"/>
+        </w:rPr>
+        <w:t>: B</w:t>
+      </w:r>
+      <w:r>
+        <w:rPr>
+          <w:rFonts w:asciiTheme="majorHAnsi" w:hAnsiTheme="majorHAnsi" w:cstheme="majorHAnsi"/>
+          <w:sz w:val="15"/>
+          <w:szCs w:val="15"/>
+        </w:rPr>
+        <w:t>,</w:t>
+      </w:r>
+      <w:r>
+        <w:rPr>
+          <w:rFonts w:asciiTheme="majorHAnsi" w:hAnsiTheme="majorHAnsi" w:cstheme="majorHAnsi"/>
+          <w:sz w:val="15"/>
+          <w:szCs w:val="15"/>
+        </w:rPr>
+        <w:t xml:space="preserve"> Technical and professional writing for Computer Science</w:t>
+      </w:r>
+      <w:r>
+        <w:rPr>
+          <w:rFonts w:asciiTheme="majorHAnsi" w:hAnsiTheme="majorHAnsi" w:cstheme="majorHAnsi"/>
+          <w:sz w:val="15"/>
+          <w:szCs w:val="15"/>
+        </w:rPr>
+        <w:t>: B</w:t>
+      </w:r>
+      <w:r>
+        <w:rPr>
+          <w:rFonts w:asciiTheme="majorHAnsi" w:hAnsiTheme="majorHAnsi" w:cstheme="majorHAnsi"/>
+          <w:sz w:val="15"/>
+          <w:szCs w:val="15"/>
+        </w:rPr>
+        <w:t>,</w:t>
+      </w:r>
+      <w:r>
+        <w:rPr>
+          <w:rFonts w:asciiTheme="majorHAnsi" w:hAnsiTheme="majorHAnsi" w:cstheme="majorHAnsi"/>
+          <w:sz w:val="15"/>
+          <w:szCs w:val="15"/>
+        </w:rPr>
+        <w:t xml:space="preserve"> Applied Probability and Statistics: A,</w:t>
+      </w:r>
+      <w:r>
+        <w:rPr>
+          <w:rFonts w:asciiTheme="majorHAnsi" w:hAnsiTheme="majorHAnsi" w:cstheme="majorHAnsi"/>
+          <w:sz w:val="15"/>
+          <w:szCs w:val="15"/>
+        </w:rPr>
+        <w:t xml:space="preserve"> and Skills for Computing Professionals</w:t>
+      </w:r>
+      <w:r>
+        <w:rPr>
+          <w:rFonts w:asciiTheme="majorHAnsi" w:hAnsiTheme="majorHAnsi" w:cstheme="majorHAnsi"/>
+          <w:sz w:val="15"/>
+          <w:szCs w:val="15"/>
+        </w:rPr>
+        <w:t xml:space="preserve"> 1</w:t>
+      </w:r>
+      <w:r>
+        <w:rPr>
+          <w:rFonts w:asciiTheme="majorHAnsi" w:hAnsiTheme="majorHAnsi" w:cstheme="majorHAnsi"/>
+          <w:sz w:val="15"/>
+          <w:szCs w:val="15"/>
+        </w:rPr>
+        <w:t>: B</w:t>
+      </w:r>
+      <w:r>
+        <w:rPr>
+          <w:rFonts w:asciiTheme="majorHAnsi" w:hAnsiTheme="majorHAnsi" w:cstheme="majorHAnsi"/>
+          <w:sz w:val="15"/>
+          <w:szCs w:val="15"/>
+        </w:rPr>
+        <w:t xml:space="preserve"> and 2</w:t>
+      </w:r>
+      <w:r>
+        <w:rPr>
+          <w:rFonts w:asciiTheme="majorHAnsi" w:hAnsiTheme="majorHAnsi" w:cstheme="majorHAnsi"/>
+          <w:sz w:val="15"/>
+          <w:szCs w:val="15"/>
+        </w:rPr>
+        <w:t>: B</w:t>
+      </w:r>
+      <w:r>
+        <w:rPr>
+          <w:rFonts w:asciiTheme="majorHAnsi" w:hAnsiTheme="majorHAnsi" w:cstheme="majorHAnsi"/>
+          <w:sz w:val="15"/>
+          <w:szCs w:val="15"/>
+        </w:rPr>
+        <w:t>.</w:t>
+      </w:r>
+      <w:r>
+        <w:rPr>
+          <w:rFonts w:asciiTheme="majorHAnsi" w:hAnsiTheme="majorHAnsi" w:cstheme="majorHAnsi"/>
+          <w:sz w:val="15"/>
+          <w:szCs w:val="15"/>
+        </w:rPr>
+        <w:t xml:space="preserve"> </w:t>
+      </w:r>
     </w:p>
     <w:p>
       <w:pPr>

</xml_diff>